<commit_message>
assignment write up - initial draft
</commit_message>
<xml_diff>
--- a/report/Assignment Report.docx
+++ b/report/Assignment Report.docx
@@ -787,17 +787,7 @@
                 <w:szCs w:val="22"/>
                 <w:lang w:val="en-GB"/>
               </w:rPr>
-              <w:t xml:space="preserve">I/We have read and understood the referencing guidelines found </w:t>
-            </w:r>
-            <w:r>
-              <w:rPr>
-                <w:i/>
-                <w:iCs/>
-                <w:sz w:val="22"/>
-                <w:szCs w:val="22"/>
-                <w:lang w:val="en-GB"/>
-              </w:rPr>
-              <w:t xml:space="preserve">at </w:t>
+              <w:t xml:space="preserve">I/We have read and understood the referencing guidelines found at </w:t>
             </w:r>
             <w:hyperlink r:id="rId9" w:history="1">
               <w:r>
@@ -843,17 +833,7 @@
                 <w:szCs w:val="22"/>
                 <w:lang w:val="en-GB"/>
               </w:rPr>
-              <w:t xml:space="preserve"> </w:t>
-            </w:r>
-            <w:r>
-              <w:rPr>
-                <w:i/>
-                <w:iCs/>
-                <w:sz w:val="22"/>
-                <w:szCs w:val="22"/>
-                <w:lang w:val="en-GB"/>
-              </w:rPr>
-              <w:t>and/or recommended in the assignment guidelines</w:t>
+              <w:t xml:space="preserve"> and/or recommended in the assignment guidelines</w:t>
             </w:r>
           </w:p>
         </w:tc>
@@ -1019,7 +999,7 @@
             </w:rPr>
             <w:fldChar w:fldCharType="separate"/>
           </w:r>
-          <w:hyperlink w:anchor="_Toc119852077" w:history="1">
+          <w:hyperlink w:anchor="_Toc120054282" w:history="1">
             <w:r>
               <w:rPr>
                 <w:rStyle w:val="Hyperlink"/>
@@ -1047,7 +1027,7 @@
                 <w:noProof/>
                 <w:webHidden/>
               </w:rPr>
-              <w:instrText xml:space="preserve"> PAGEREF _Toc119852077 \h </w:instrText>
+              <w:instrText xml:space="preserve"> PAGEREF _Toc120054282 \h </w:instrText>
             </w:r>
             <w:r>
               <w:rPr>
@@ -1094,14 +1074,14 @@
               <w:lang w:eastAsia="en-GB"/>
             </w:rPr>
           </w:pPr>
-          <w:hyperlink w:anchor="_Toc119852078" w:history="1">
+          <w:hyperlink w:anchor="_Toc120054283" w:history="1">
             <w:r>
               <w:rPr>
                 <w:rStyle w:val="Hyperlink"/>
                 <w:noProof/>
                 <w:lang w:val="en-GB"/>
               </w:rPr>
-              <w:t>Dataset</w:t>
+              <w:t>Data Collection</w:t>
             </w:r>
             <w:r>
               <w:rPr>
@@ -1122,7 +1102,7 @@
                 <w:noProof/>
                 <w:webHidden/>
               </w:rPr>
-              <w:instrText xml:space="preserve"> PAGEREF _Toc119852078 \h </w:instrText>
+              <w:instrText xml:space="preserve"> PAGEREF _Toc120054283 \h </w:instrText>
             </w:r>
             <w:r>
               <w:rPr>
@@ -1169,14 +1149,14 @@
               <w:lang w:eastAsia="en-GB"/>
             </w:rPr>
           </w:pPr>
-          <w:hyperlink w:anchor="_Toc119852079" w:history="1">
+          <w:hyperlink w:anchor="_Toc120054284" w:history="1">
             <w:r>
               <w:rPr>
                 <w:rStyle w:val="Hyperlink"/>
                 <w:noProof/>
                 <w:lang w:val="en-GB"/>
               </w:rPr>
-              <w:t>Data Collection</w:t>
+              <w:t>Data Exploration, Processing, Cleaning and/or Integration</w:t>
             </w:r>
             <w:r>
               <w:rPr>
@@ -1197,7 +1177,7 @@
                 <w:noProof/>
                 <w:webHidden/>
               </w:rPr>
-              <w:instrText xml:space="preserve"> PAGEREF _Toc119852079 \h </w:instrText>
+              <w:instrText xml:space="preserve"> PAGEREF _Toc120054284 \h </w:instrText>
             </w:r>
             <w:r>
               <w:rPr>
@@ -1217,7 +1197,232 @@
                 <w:noProof/>
                 <w:webHidden/>
               </w:rPr>
-              <w:t>3</w:t>
+              <w:t>4</w:t>
+            </w:r>
+            <w:r>
+              <w:rPr>
+                <w:noProof/>
+                <w:webHidden/>
+              </w:rPr>
+              <w:fldChar w:fldCharType="end"/>
+            </w:r>
+          </w:hyperlink>
+        </w:p>
+        <w:p>
+          <w:pPr>
+            <w:pStyle w:val="TOC2"/>
+            <w:tabs>
+              <w:tab w:val="right" w:leader="dot" w:pos="9016"/>
+            </w:tabs>
+            <w:rPr>
+              <w:rFonts w:eastAsiaTheme="minorEastAsia" w:cstheme="minorBidi"/>
+              <w:b w:val="0"/>
+              <w:bCs w:val="0"/>
+              <w:noProof/>
+              <w:sz w:val="24"/>
+              <w:szCs w:val="24"/>
+              <w:lang w:eastAsia="en-GB"/>
+            </w:rPr>
+          </w:pPr>
+          <w:hyperlink w:anchor="_Toc120054285" w:history="1">
+            <w:r>
+              <w:rPr>
+                <w:rStyle w:val="Hyperlink"/>
+                <w:noProof/>
+                <w:lang w:val="en-GB"/>
+              </w:rPr>
+              <w:t>Game statistics</w:t>
+            </w:r>
+            <w:r>
+              <w:rPr>
+                <w:noProof/>
+                <w:webHidden/>
+              </w:rPr>
+              <w:tab/>
+            </w:r>
+            <w:r>
+              <w:rPr>
+                <w:noProof/>
+                <w:webHidden/>
+              </w:rPr>
+              <w:fldChar w:fldCharType="begin"/>
+            </w:r>
+            <w:r>
+              <w:rPr>
+                <w:noProof/>
+                <w:webHidden/>
+              </w:rPr>
+              <w:instrText xml:space="preserve"> PAGEREF _Toc120054285 \h </w:instrText>
+            </w:r>
+            <w:r>
+              <w:rPr>
+                <w:noProof/>
+                <w:webHidden/>
+              </w:rPr>
+            </w:r>
+            <w:r>
+              <w:rPr>
+                <w:noProof/>
+                <w:webHidden/>
+              </w:rPr>
+              <w:fldChar w:fldCharType="separate"/>
+            </w:r>
+            <w:r>
+              <w:rPr>
+                <w:noProof/>
+                <w:webHidden/>
+              </w:rPr>
+              <w:t>4</w:t>
+            </w:r>
+            <w:r>
+              <w:rPr>
+                <w:noProof/>
+                <w:webHidden/>
+              </w:rPr>
+              <w:fldChar w:fldCharType="end"/>
+            </w:r>
+          </w:hyperlink>
+        </w:p>
+        <w:p>
+          <w:pPr>
+            <w:pStyle w:val="TOC2"/>
+            <w:tabs>
+              <w:tab w:val="right" w:leader="dot" w:pos="9016"/>
+            </w:tabs>
+            <w:rPr>
+              <w:rFonts w:eastAsiaTheme="minorEastAsia" w:cstheme="minorBidi"/>
+              <w:b w:val="0"/>
+              <w:bCs w:val="0"/>
+              <w:noProof/>
+              <w:sz w:val="24"/>
+              <w:szCs w:val="24"/>
+              <w:lang w:eastAsia="en-GB"/>
+            </w:rPr>
+          </w:pPr>
+          <w:hyperlink w:anchor="_Toc120054286" w:history="1">
+            <w:r>
+              <w:rPr>
+                <w:rStyle w:val="Hyperlink"/>
+                <w:noProof/>
+                <w:lang w:val="en-GB"/>
+              </w:rPr>
+              <w:t>Review sentiment</w:t>
+            </w:r>
+            <w:r>
+              <w:rPr>
+                <w:noProof/>
+                <w:webHidden/>
+              </w:rPr>
+              <w:tab/>
+            </w:r>
+            <w:r>
+              <w:rPr>
+                <w:noProof/>
+                <w:webHidden/>
+              </w:rPr>
+              <w:fldChar w:fldCharType="begin"/>
+            </w:r>
+            <w:r>
+              <w:rPr>
+                <w:noProof/>
+                <w:webHidden/>
+              </w:rPr>
+              <w:instrText xml:space="preserve"> PAGEREF _Toc120054286 \h </w:instrText>
+            </w:r>
+            <w:r>
+              <w:rPr>
+                <w:noProof/>
+                <w:webHidden/>
+              </w:rPr>
+            </w:r>
+            <w:r>
+              <w:rPr>
+                <w:noProof/>
+                <w:webHidden/>
+              </w:rPr>
+              <w:fldChar w:fldCharType="separate"/>
+            </w:r>
+            <w:r>
+              <w:rPr>
+                <w:noProof/>
+                <w:webHidden/>
+              </w:rPr>
+              <w:t>5</w:t>
+            </w:r>
+            <w:r>
+              <w:rPr>
+                <w:noProof/>
+                <w:webHidden/>
+              </w:rPr>
+              <w:fldChar w:fldCharType="end"/>
+            </w:r>
+          </w:hyperlink>
+        </w:p>
+        <w:p>
+          <w:pPr>
+            <w:pStyle w:val="TOC2"/>
+            <w:tabs>
+              <w:tab w:val="right" w:leader="dot" w:pos="9016"/>
+            </w:tabs>
+            <w:rPr>
+              <w:rFonts w:eastAsiaTheme="minorEastAsia" w:cstheme="minorBidi"/>
+              <w:b w:val="0"/>
+              <w:bCs w:val="0"/>
+              <w:noProof/>
+              <w:sz w:val="24"/>
+              <w:szCs w:val="24"/>
+              <w:lang w:eastAsia="en-GB"/>
+            </w:rPr>
+          </w:pPr>
+          <w:hyperlink w:anchor="_Toc120054287" w:history="1">
+            <w:r>
+              <w:rPr>
+                <w:rStyle w:val="Hyperlink"/>
+                <w:noProof/>
+                <w:lang w:val="en-GB"/>
+              </w:rPr>
+              <w:t>Data exploration</w:t>
+            </w:r>
+            <w:r>
+              <w:rPr>
+                <w:noProof/>
+                <w:webHidden/>
+              </w:rPr>
+              <w:tab/>
+            </w:r>
+            <w:r>
+              <w:rPr>
+                <w:noProof/>
+                <w:webHidden/>
+              </w:rPr>
+              <w:fldChar w:fldCharType="begin"/>
+            </w:r>
+            <w:r>
+              <w:rPr>
+                <w:noProof/>
+                <w:webHidden/>
+              </w:rPr>
+              <w:instrText xml:space="preserve"> PAGEREF _Toc120054287 \h </w:instrText>
+            </w:r>
+            <w:r>
+              <w:rPr>
+                <w:noProof/>
+                <w:webHidden/>
+              </w:rPr>
+            </w:r>
+            <w:r>
+              <w:rPr>
+                <w:noProof/>
+                <w:webHidden/>
+              </w:rPr>
+              <w:fldChar w:fldCharType="separate"/>
+            </w:r>
+            <w:r>
+              <w:rPr>
+                <w:noProof/>
+                <w:webHidden/>
+              </w:rPr>
+              <w:t>5</w:t>
             </w:r>
             <w:r>
               <w:rPr>
@@ -1244,14 +1449,14 @@
               <w:lang w:eastAsia="en-GB"/>
             </w:rPr>
           </w:pPr>
-          <w:hyperlink w:anchor="_Toc119852080" w:history="1">
+          <w:hyperlink w:anchor="_Toc120054288" w:history="1">
             <w:r>
               <w:rPr>
                 <w:rStyle w:val="Hyperlink"/>
                 <w:noProof/>
                 <w:lang w:val="en-GB"/>
               </w:rPr>
-              <w:t>Data Exploration, Processing, Cleaning and/or Integration</w:t>
+              <w:t>Visualisation</w:t>
             </w:r>
             <w:r>
               <w:rPr>
@@ -1272,7 +1477,7 @@
                 <w:noProof/>
                 <w:webHidden/>
               </w:rPr>
-              <w:instrText xml:space="preserve"> PAGEREF _Toc119852080 \h </w:instrText>
+              <w:instrText xml:space="preserve"> PAGEREF _Toc120054288 \h </w:instrText>
             </w:r>
             <w:r>
               <w:rPr>
@@ -1292,7 +1497,7 @@
                 <w:noProof/>
                 <w:webHidden/>
               </w:rPr>
-              <w:t>3</w:t>
+              <w:t>5</w:t>
             </w:r>
             <w:r>
               <w:rPr>
@@ -1319,14 +1524,14 @@
               <w:lang w:eastAsia="en-GB"/>
             </w:rPr>
           </w:pPr>
-          <w:hyperlink w:anchor="_Toc119852081" w:history="1">
+          <w:hyperlink w:anchor="_Toc120054289" w:history="1">
             <w:r>
               <w:rPr>
                 <w:rStyle w:val="Hyperlink"/>
                 <w:noProof/>
                 <w:lang w:val="en-GB"/>
               </w:rPr>
-              <w:t>Visualisation</w:t>
+              <w:t>Conclusion</w:t>
             </w:r>
             <w:r>
               <w:rPr>
@@ -1347,7 +1552,7 @@
                 <w:noProof/>
                 <w:webHidden/>
               </w:rPr>
-              <w:instrText xml:space="preserve"> PAGEREF _Toc119852081 \h </w:instrText>
+              <w:instrText xml:space="preserve"> PAGEREF _Toc120054289 \h </w:instrText>
             </w:r>
             <w:r>
               <w:rPr>
@@ -1367,7 +1572,7 @@
                 <w:noProof/>
                 <w:webHidden/>
               </w:rPr>
-              <w:t>3</w:t>
+              <w:t>5</w:t>
             </w:r>
             <w:r>
               <w:rPr>
@@ -1394,14 +1599,14 @@
               <w:lang w:eastAsia="en-GB"/>
             </w:rPr>
           </w:pPr>
-          <w:hyperlink w:anchor="_Toc119852082" w:history="1">
+          <w:hyperlink w:anchor="_Toc120054290" w:history="1">
             <w:r>
               <w:rPr>
                 <w:rStyle w:val="Hyperlink"/>
                 <w:noProof/>
                 <w:lang w:val="en-GB"/>
               </w:rPr>
-              <w:t>Conclusion</w:t>
+              <w:t>References</w:t>
             </w:r>
             <w:r>
               <w:rPr>
@@ -1422,7 +1627,7 @@
                 <w:noProof/>
                 <w:webHidden/>
               </w:rPr>
-              <w:instrText xml:space="preserve"> PAGEREF _Toc119852082 \h </w:instrText>
+              <w:instrText xml:space="preserve"> PAGEREF _Toc120054290 \h </w:instrText>
             </w:r>
             <w:r>
               <w:rPr>
@@ -1442,82 +1647,7 @@
                 <w:noProof/>
                 <w:webHidden/>
               </w:rPr>
-              <w:t>3</w:t>
-            </w:r>
-            <w:r>
-              <w:rPr>
-                <w:noProof/>
-                <w:webHidden/>
-              </w:rPr>
-              <w:fldChar w:fldCharType="end"/>
-            </w:r>
-          </w:hyperlink>
-        </w:p>
-        <w:p>
-          <w:pPr>
-            <w:pStyle w:val="TOC1"/>
-            <w:tabs>
-              <w:tab w:val="right" w:leader="dot" w:pos="9016"/>
-            </w:tabs>
-            <w:rPr>
-              <w:rFonts w:eastAsiaTheme="minorEastAsia" w:cstheme="minorBidi"/>
-              <w:b w:val="0"/>
-              <w:bCs w:val="0"/>
-              <w:i w:val="0"/>
-              <w:iCs w:val="0"/>
-              <w:noProof/>
-              <w:lang w:eastAsia="en-GB"/>
-            </w:rPr>
-          </w:pPr>
-          <w:hyperlink w:anchor="_Toc119852083" w:history="1">
-            <w:r>
-              <w:rPr>
-                <w:rStyle w:val="Hyperlink"/>
-                <w:noProof/>
-                <w:lang w:val="en-GB"/>
-              </w:rPr>
-              <w:t>References</w:t>
-            </w:r>
-            <w:r>
-              <w:rPr>
-                <w:noProof/>
-                <w:webHidden/>
-              </w:rPr>
-              <w:tab/>
-            </w:r>
-            <w:r>
-              <w:rPr>
-                <w:noProof/>
-                <w:webHidden/>
-              </w:rPr>
-              <w:fldChar w:fldCharType="begin"/>
-            </w:r>
-            <w:r>
-              <w:rPr>
-                <w:noProof/>
-                <w:webHidden/>
-              </w:rPr>
-              <w:instrText xml:space="preserve"> PAGEREF _Toc119852083 \h </w:instrText>
-            </w:r>
-            <w:r>
-              <w:rPr>
-                <w:noProof/>
-                <w:webHidden/>
-              </w:rPr>
-            </w:r>
-            <w:r>
-              <w:rPr>
-                <w:noProof/>
-                <w:webHidden/>
-              </w:rPr>
-              <w:fldChar w:fldCharType="separate"/>
-            </w:r>
-            <w:r>
-              <w:rPr>
-                <w:noProof/>
-                <w:webHidden/>
-              </w:rPr>
-              <w:t>3</w:t>
+              <w:t>5</w:t>
             </w:r>
             <w:r>
               <w:rPr>
@@ -1571,7 +1701,7 @@
           <w:lang w:val="en-GB"/>
         </w:rPr>
       </w:pPr>
-      <w:bookmarkStart w:id="0" w:name="_Toc119852077"/>
+      <w:bookmarkStart w:id="0" w:name="_Toc120054282"/>
       <w:r>
         <w:rPr>
           <w:lang w:val="en-GB"/>
@@ -1631,7 +1761,7 @@
           <w:lang w:val="en-GB"/>
         </w:rPr>
       </w:pPr>
-      <w:bookmarkStart w:id="1" w:name="_Toc119852079"/>
+      <w:bookmarkStart w:id="1" w:name="_Toc120054283"/>
       <w:r>
         <w:rPr>
           <w:lang w:val="en-GB"/>
@@ -1676,21 +1806,12 @@
           <w:lang w:val="en-GB"/>
         </w:rPr>
       </w:pPr>
-      <w:proofErr w:type="spellStart"/>
       <w:r>
         <w:rPr>
           <w:highlight w:val="yellow"/>
           <w:lang w:val="en-GB"/>
         </w:rPr>
-        <w:t>Describe</w:t>
-      </w:r>
-      <w:proofErr w:type="spellEnd"/>
-      <w:r>
-        <w:rPr>
-          <w:highlight w:val="yellow"/>
-          <w:lang w:val="en-GB"/>
-        </w:rPr>
-        <w:t xml:space="preserve"> the data – size (GB or attributes), number of rows, attributes, data </w:t>
+        <w:t xml:space="preserve">Describe the data – size (GB or attributes), number of rows, attributes, data </w:t>
       </w:r>
       <w:proofErr w:type="gramStart"/>
       <w:r>
@@ -1725,55 +1846,149 @@
     </w:p>
     <w:p>
       <w:pPr>
-        <w:pStyle w:val="Heading1"/>
-        <w:rPr>
-          <w:lang w:val="en-GB"/>
-        </w:rPr>
-      </w:pPr>
-      <w:bookmarkStart w:id="2" w:name="_Toc119852080"/>
-      <w:r>
-        <w:rPr>
-          <w:lang w:val="en-GB"/>
-        </w:rPr>
-        <w:t>Data Exploration, Processing, Cleaning and/</w:t>
-      </w:r>
-      <w:r>
-        <w:rPr>
-          <w:lang w:val="en-GB"/>
-        </w:rPr>
-        <w:t>or Integration</w:t>
-      </w:r>
-      <w:bookmarkEnd w:id="2"/>
+        <w:rPr>
+          <w:lang w:val="en-GB"/>
+        </w:rPr>
+      </w:pPr>
     </w:p>
     <w:p>
       <w:pPr>
         <w:rPr>
-          <w:highlight w:val="yellow"/>
-          <w:lang w:val="en-GB"/>
-        </w:rPr>
-      </w:pPr>
-      <w:r>
-        <w:rPr>
-          <w:highlight w:val="yellow"/>
-          <w:lang w:val="en-GB"/>
-        </w:rPr>
-        <w:t>½ pages</w:t>
+          <w:lang w:val="en-GB"/>
+        </w:rPr>
+      </w:pPr>
+      <w:r>
+        <w:rPr>
+          <w:lang w:val="en-GB"/>
+        </w:rPr>
+        <w:t xml:space="preserve">I downloaded my dataset from </w:t>
+      </w:r>
+      <w:hyperlink r:id="rId11" w:history="1">
+        <w:r>
+          <w:rPr>
+            <w:rStyle w:val="Hyperlink"/>
+            <w:lang w:val="en-GB"/>
+          </w:rPr>
+          <w:t>Kaggle</w:t>
+        </w:r>
+      </w:hyperlink>
+      <w:r>
+        <w:rPr>
+          <w:lang w:val="en-GB"/>
+        </w:rPr>
+        <w:t xml:space="preserve"> called </w:t>
+      </w:r>
+      <w:hyperlink r:id="rId12" w:history="1">
+        <w:r>
+          <w:rPr>
+            <w:rStyle w:val="Hyperlink"/>
+            <w:lang w:val="en-GB"/>
+          </w:rPr>
+          <w:t>Steam Reviews Dataset 2021</w:t>
+        </w:r>
+      </w:hyperlink>
+      <w:r>
+        <w:rPr>
+          <w:lang w:val="en-GB"/>
+        </w:rPr>
+        <w:t xml:space="preserve"> which is in csv format. The dataset comprises of around 21 million user reviews </w:t>
+      </w:r>
+      <w:r>
+        <w:rPr>
+          <w:lang w:val="en-GB"/>
+        </w:rPr>
+        <w:t xml:space="preserve">(rows) </w:t>
+      </w:r>
+      <w:r>
+        <w:rPr>
+          <w:lang w:val="en-GB"/>
+        </w:rPr>
+        <w:t xml:space="preserve">of </w:t>
+      </w:r>
+      <w:r>
+        <w:rPr>
+          <w:lang w:val="en-GB"/>
+        </w:rPr>
+        <w:t>around 300 different games on Steam with size of 8.17 GB. Aside from the dataset obtained from Kaggle, I engineered and collected my own datasets using certain features from the Kaggle dataset</w:t>
+      </w:r>
+      <w:r>
+        <w:rPr>
+          <w:lang w:val="en-GB"/>
+        </w:rPr>
+        <w:t xml:space="preserve">, which will be discussed </w:t>
+      </w:r>
+      <w:r>
+        <w:rPr>
+          <w:lang w:val="en-GB"/>
+        </w:rPr>
+        <w:t xml:space="preserve">in detail </w:t>
+      </w:r>
+      <w:r>
+        <w:rPr>
+          <w:lang w:val="en-GB"/>
+        </w:rPr>
+        <w:t xml:space="preserve">under </w:t>
+      </w:r>
+      <w:r>
+        <w:rPr>
+          <w:lang w:val="en-GB"/>
+        </w:rPr>
+        <w:fldChar w:fldCharType="begin"/>
+      </w:r>
+      <w:r>
+        <w:rPr>
+          <w:lang w:val="en-GB"/>
+        </w:rPr>
+        <w:instrText xml:space="preserve"> REF _Ref120047447 \h </w:instrText>
+      </w:r>
+      <w:r>
+        <w:rPr>
+          <w:lang w:val="en-GB"/>
+        </w:rPr>
+      </w:r>
+      <w:r>
+        <w:rPr>
+          <w:lang w:val="en-GB"/>
+        </w:rPr>
+        <w:fldChar w:fldCharType="separate"/>
+      </w:r>
+      <w:r>
+        <w:rPr>
+          <w:lang w:val="en-GB"/>
+        </w:rPr>
+        <w:t>Data Exploration, Processing, Cleaning and/</w:t>
+      </w:r>
+      <w:r>
+        <w:rPr>
+          <w:lang w:val="en-GB"/>
+        </w:rPr>
+        <w:t>or Integration</w:t>
+      </w:r>
+      <w:r>
+        <w:rPr>
+          <w:lang w:val="en-GB"/>
+        </w:rPr>
+        <w:fldChar w:fldCharType="end"/>
+      </w:r>
+      <w:r>
+        <w:rPr>
+          <w:lang w:val="en-GB"/>
+        </w:rPr>
+        <w:t xml:space="preserve"> section</w:t>
+      </w:r>
+      <w:r>
+        <w:rPr>
+          <w:lang w:val="en-GB"/>
+        </w:rPr>
+        <w:t>.</w:t>
       </w:r>
     </w:p>
     <w:p>
       <w:pPr>
         <w:rPr>
-          <w:highlight w:val="yellow"/>
-          <w:lang w:val="en-GB"/>
-        </w:rPr>
-      </w:pPr>
-      <w:r>
-        <w:rPr>
-          <w:highlight w:val="yellow"/>
-          <w:lang w:val="en-GB"/>
-        </w:rPr>
-        <w:t>What did you need to do to prepare the dataset(s) to create your graph/chart?</w:t>
-      </w:r>
+          <w:lang w:val="en-GB"/>
+        </w:rPr>
+      </w:pPr>
     </w:p>
     <w:p>
       <w:pPr>
@@ -1783,31 +1998,2148 @@
       </w:pPr>
       <w:r>
         <w:rPr>
-          <w:highlight w:val="yellow"/>
-          <w:lang w:val="en-GB"/>
-        </w:rPr>
-        <w:t>How did you choose the attributes and data subset to visualise?</w:t>
-      </w:r>
+          <w:lang w:val="en-GB"/>
+        </w:rPr>
+        <w:t>The dataset contains the following attributes and data types.</w:t>
+      </w:r>
+    </w:p>
+    <w:tbl>
+      <w:tblPr>
+        <w:tblStyle w:val="PlainTable1"/>
+        <w:tblW w:w="0" w:type="auto"/>
+        <w:tblLook w:val="04A0" w:firstRow="1" w:lastRow="0" w:firstColumn="1" w:lastColumn="0" w:noHBand="0" w:noVBand="1"/>
+      </w:tblPr>
+      <w:tblGrid>
+        <w:gridCol w:w="7366"/>
+        <w:gridCol w:w="1650"/>
+      </w:tblGrid>
+      <w:tr>
+        <w:trPr>
+          <w:cnfStyle w:val="100000000000" w:firstRow="1" w:lastRow="0" w:firstColumn="0" w:lastColumn="0" w:oddVBand="0" w:evenVBand="0" w:oddHBand="0" w:evenHBand="0" w:firstRowFirstColumn="0" w:firstRowLastColumn="0" w:lastRowFirstColumn="0" w:lastRowLastColumn="0"/>
+        </w:trPr>
+        <w:tc>
+          <w:tcPr>
+            <w:cnfStyle w:val="001000000000" w:firstRow="0" w:lastRow="0" w:firstColumn="1" w:lastColumn="0" w:oddVBand="0" w:evenVBand="0" w:oddHBand="0" w:evenHBand="0" w:firstRowFirstColumn="0" w:firstRowLastColumn="0" w:lastRowFirstColumn="0" w:lastRowLastColumn="0"/>
+            <w:tcW w:w="7366" w:type="dxa"/>
+          </w:tcPr>
+          <w:p>
+            <w:pPr>
+              <w:rPr>
+                <w:lang w:val="en-GB"/>
+              </w:rPr>
+            </w:pPr>
+            <w:r>
+              <w:rPr>
+                <w:lang w:val="en-GB"/>
+              </w:rPr>
+              <w:t>Attribute</w:t>
+            </w:r>
+          </w:p>
+        </w:tc>
+        <w:tc>
+          <w:tcPr>
+            <w:tcW w:w="1650" w:type="dxa"/>
+          </w:tcPr>
+          <w:p>
+            <w:pPr>
+              <w:cnfStyle w:val="100000000000" w:firstRow="1" w:lastRow="0" w:firstColumn="0" w:lastColumn="0" w:oddVBand="0" w:evenVBand="0" w:oddHBand="0" w:evenHBand="0" w:firstRowFirstColumn="0" w:firstRowLastColumn="0" w:lastRowFirstColumn="0" w:lastRowLastColumn="0"/>
+              <w:rPr>
+                <w:lang w:val="en-GB"/>
+              </w:rPr>
+            </w:pPr>
+            <w:r>
+              <w:rPr>
+                <w:lang w:val="en-GB"/>
+              </w:rPr>
+              <w:t>Data type</w:t>
+            </w:r>
+          </w:p>
+        </w:tc>
+      </w:tr>
+      <w:tr>
+        <w:trPr>
+          <w:cnfStyle w:val="000000100000" w:firstRow="0" w:lastRow="0" w:firstColumn="0" w:lastColumn="0" w:oddVBand="0" w:evenVBand="0" w:oddHBand="1" w:evenHBand="0" w:firstRowFirstColumn="0" w:firstRowLastColumn="0" w:lastRowFirstColumn="0" w:lastRowLastColumn="0"/>
+        </w:trPr>
+        <w:tc>
+          <w:tcPr>
+            <w:cnfStyle w:val="001000000000" w:firstRow="0" w:lastRow="0" w:firstColumn="1" w:lastColumn="0" w:oddVBand="0" w:evenVBand="0" w:oddHBand="0" w:evenHBand="0" w:firstRowFirstColumn="0" w:firstRowLastColumn="0" w:lastRowFirstColumn="0" w:lastRowLastColumn="0"/>
+            <w:tcW w:w="7366" w:type="dxa"/>
+          </w:tcPr>
+          <w:p>
+            <w:pPr>
+              <w:rPr>
+                <w:b w:val="0"/>
+                <w:bCs w:val="0"/>
+                <w:lang w:val="en-GB"/>
+              </w:rPr>
+            </w:pPr>
+            <w:r>
+              <w:rPr>
+                <w:b w:val="0"/>
+                <w:bCs w:val="0"/>
+                <w:lang w:val="en-GB"/>
+              </w:rPr>
+              <w:t>Index</w:t>
+            </w:r>
+          </w:p>
+        </w:tc>
+        <w:tc>
+          <w:tcPr>
+            <w:tcW w:w="1650" w:type="dxa"/>
+          </w:tcPr>
+          <w:p>
+            <w:pPr>
+              <w:ind w:left="720" w:hanging="720"/>
+              <w:cnfStyle w:val="000000100000" w:firstRow="0" w:lastRow="0" w:firstColumn="0" w:lastColumn="0" w:oddVBand="0" w:evenVBand="0" w:oddHBand="1" w:evenHBand="0" w:firstRowFirstColumn="0" w:firstRowLastColumn="0" w:lastRowFirstColumn="0" w:lastRowLastColumn="0"/>
+              <w:rPr>
+                <w:lang w:val="en-GB"/>
+              </w:rPr>
+            </w:pPr>
+            <w:r>
+              <w:rPr>
+                <w:lang w:val="en-GB"/>
+              </w:rPr>
+              <w:t xml:space="preserve">Number </w:t>
+            </w:r>
+          </w:p>
+        </w:tc>
+      </w:tr>
+      <w:tr>
+        <w:tc>
+          <w:tcPr>
+            <w:cnfStyle w:val="001000000000" w:firstRow="0" w:lastRow="0" w:firstColumn="1" w:lastColumn="0" w:oddVBand="0" w:evenVBand="0" w:oddHBand="0" w:evenHBand="0" w:firstRowFirstColumn="0" w:firstRowLastColumn="0" w:lastRowFirstColumn="0" w:lastRowLastColumn="0"/>
+            <w:tcW w:w="7366" w:type="dxa"/>
+          </w:tcPr>
+          <w:p>
+            <w:pPr>
+              <w:rPr>
+                <w:b w:val="0"/>
+                <w:bCs w:val="0"/>
+                <w:lang w:val="en-GB"/>
+              </w:rPr>
+            </w:pPr>
+            <w:r>
+              <w:rPr>
+                <w:b w:val="0"/>
+                <w:bCs w:val="0"/>
+                <w:lang w:val="en-GB"/>
+              </w:rPr>
+              <w:t xml:space="preserve">Steam app </w:t>
+            </w:r>
+            <w:r>
+              <w:rPr>
+                <w:b w:val="0"/>
+                <w:bCs w:val="0"/>
+                <w:lang w:val="en-GB"/>
+              </w:rPr>
+              <w:t>ID</w:t>
+            </w:r>
+          </w:p>
+        </w:tc>
+        <w:tc>
+          <w:tcPr>
+            <w:tcW w:w="1650" w:type="dxa"/>
+          </w:tcPr>
+          <w:p>
+            <w:pPr>
+              <w:cnfStyle w:val="000000000000" w:firstRow="0" w:lastRow="0" w:firstColumn="0" w:lastColumn="0" w:oddVBand="0" w:evenVBand="0" w:oddHBand="0" w:evenHBand="0" w:firstRowFirstColumn="0" w:firstRowLastColumn="0" w:lastRowFirstColumn="0" w:lastRowLastColumn="0"/>
+              <w:rPr>
+                <w:lang w:val="en-GB"/>
+              </w:rPr>
+            </w:pPr>
+            <w:r>
+              <w:rPr>
+                <w:lang w:val="en-GB"/>
+              </w:rPr>
+              <w:t>Number</w:t>
+            </w:r>
+          </w:p>
+        </w:tc>
+      </w:tr>
+      <w:tr>
+        <w:trPr>
+          <w:cnfStyle w:val="000000100000" w:firstRow="0" w:lastRow="0" w:firstColumn="0" w:lastColumn="0" w:oddVBand="0" w:evenVBand="0" w:oddHBand="1" w:evenHBand="0" w:firstRowFirstColumn="0" w:firstRowLastColumn="0" w:lastRowFirstColumn="0" w:lastRowLastColumn="0"/>
+        </w:trPr>
+        <w:tc>
+          <w:tcPr>
+            <w:cnfStyle w:val="001000000000" w:firstRow="0" w:lastRow="0" w:firstColumn="1" w:lastColumn="0" w:oddVBand="0" w:evenVBand="0" w:oddHBand="0" w:evenHBand="0" w:firstRowFirstColumn="0" w:firstRowLastColumn="0" w:lastRowFirstColumn="0" w:lastRowLastColumn="0"/>
+            <w:tcW w:w="7366" w:type="dxa"/>
+          </w:tcPr>
+          <w:p>
+            <w:pPr>
+              <w:rPr>
+                <w:b w:val="0"/>
+                <w:bCs w:val="0"/>
+                <w:lang w:val="en-GB"/>
+              </w:rPr>
+            </w:pPr>
+            <w:r>
+              <w:rPr>
+                <w:b w:val="0"/>
+                <w:bCs w:val="0"/>
+                <w:lang w:val="en-GB"/>
+              </w:rPr>
+              <w:t>App name</w:t>
+            </w:r>
+          </w:p>
+        </w:tc>
+        <w:tc>
+          <w:tcPr>
+            <w:tcW w:w="1650" w:type="dxa"/>
+          </w:tcPr>
+          <w:p>
+            <w:pPr>
+              <w:cnfStyle w:val="000000100000" w:firstRow="0" w:lastRow="0" w:firstColumn="0" w:lastColumn="0" w:oddVBand="0" w:evenVBand="0" w:oddHBand="1" w:evenHBand="0" w:firstRowFirstColumn="0" w:firstRowLastColumn="0" w:lastRowFirstColumn="0" w:lastRowLastColumn="0"/>
+              <w:rPr>
+                <w:lang w:val="en-GB"/>
+              </w:rPr>
+            </w:pPr>
+            <w:r>
+              <w:rPr>
+                <w:lang w:val="en-GB"/>
+              </w:rPr>
+              <w:t>String</w:t>
+            </w:r>
+          </w:p>
+        </w:tc>
+      </w:tr>
+      <w:tr>
+        <w:tc>
+          <w:tcPr>
+            <w:cnfStyle w:val="001000000000" w:firstRow="0" w:lastRow="0" w:firstColumn="1" w:lastColumn="0" w:oddVBand="0" w:evenVBand="0" w:oddHBand="0" w:evenHBand="0" w:firstRowFirstColumn="0" w:firstRowLastColumn="0" w:lastRowFirstColumn="0" w:lastRowLastColumn="0"/>
+            <w:tcW w:w="7366" w:type="dxa"/>
+          </w:tcPr>
+          <w:p>
+            <w:pPr>
+              <w:rPr>
+                <w:b w:val="0"/>
+                <w:bCs w:val="0"/>
+                <w:lang w:val="en-GB"/>
+              </w:rPr>
+            </w:pPr>
+            <w:r>
+              <w:rPr>
+                <w:b w:val="0"/>
+                <w:bCs w:val="0"/>
+                <w:lang w:val="en-GB"/>
+              </w:rPr>
+              <w:t>Review ID</w:t>
+            </w:r>
+          </w:p>
+        </w:tc>
+        <w:tc>
+          <w:tcPr>
+            <w:tcW w:w="1650" w:type="dxa"/>
+          </w:tcPr>
+          <w:p>
+            <w:pPr>
+              <w:cnfStyle w:val="000000000000" w:firstRow="0" w:lastRow="0" w:firstColumn="0" w:lastColumn="0" w:oddVBand="0" w:evenVBand="0" w:oddHBand="0" w:evenHBand="0" w:firstRowFirstColumn="0" w:firstRowLastColumn="0" w:lastRowFirstColumn="0" w:lastRowLastColumn="0"/>
+              <w:rPr>
+                <w:lang w:val="en-GB"/>
+              </w:rPr>
+            </w:pPr>
+            <w:r>
+              <w:rPr>
+                <w:lang w:val="en-GB"/>
+              </w:rPr>
+              <w:t>Number</w:t>
+            </w:r>
+          </w:p>
+        </w:tc>
+      </w:tr>
+      <w:tr>
+        <w:trPr>
+          <w:cnfStyle w:val="000000100000" w:firstRow="0" w:lastRow="0" w:firstColumn="0" w:lastColumn="0" w:oddVBand="0" w:evenVBand="0" w:oddHBand="1" w:evenHBand="0" w:firstRowFirstColumn="0" w:firstRowLastColumn="0" w:lastRowFirstColumn="0" w:lastRowLastColumn="0"/>
+        </w:trPr>
+        <w:tc>
+          <w:tcPr>
+            <w:cnfStyle w:val="001000000000" w:firstRow="0" w:lastRow="0" w:firstColumn="1" w:lastColumn="0" w:oddVBand="0" w:evenVBand="0" w:oddHBand="0" w:evenHBand="0" w:firstRowFirstColumn="0" w:firstRowLastColumn="0" w:lastRowFirstColumn="0" w:lastRowLastColumn="0"/>
+            <w:tcW w:w="7366" w:type="dxa"/>
+          </w:tcPr>
+          <w:p>
+            <w:pPr>
+              <w:rPr>
+                <w:b w:val="0"/>
+                <w:bCs w:val="0"/>
+                <w:lang w:val="en-GB"/>
+              </w:rPr>
+            </w:pPr>
+            <w:r>
+              <w:rPr>
+                <w:b w:val="0"/>
+                <w:bCs w:val="0"/>
+                <w:lang w:val="en-GB"/>
+              </w:rPr>
+              <w:t>Language of review</w:t>
+            </w:r>
+          </w:p>
+        </w:tc>
+        <w:tc>
+          <w:tcPr>
+            <w:tcW w:w="1650" w:type="dxa"/>
+          </w:tcPr>
+          <w:p>
+            <w:pPr>
+              <w:cnfStyle w:val="000000100000" w:firstRow="0" w:lastRow="0" w:firstColumn="0" w:lastColumn="0" w:oddVBand="0" w:evenVBand="0" w:oddHBand="1" w:evenHBand="0" w:firstRowFirstColumn="0" w:firstRowLastColumn="0" w:lastRowFirstColumn="0" w:lastRowLastColumn="0"/>
+              <w:rPr>
+                <w:lang w:val="en-GB"/>
+              </w:rPr>
+            </w:pPr>
+            <w:r>
+              <w:rPr>
+                <w:lang w:val="en-GB"/>
+              </w:rPr>
+              <w:t>String</w:t>
+            </w:r>
+          </w:p>
+        </w:tc>
+      </w:tr>
+      <w:tr>
+        <w:tc>
+          <w:tcPr>
+            <w:cnfStyle w:val="001000000000" w:firstRow="0" w:lastRow="0" w:firstColumn="1" w:lastColumn="0" w:oddVBand="0" w:evenVBand="0" w:oddHBand="0" w:evenHBand="0" w:firstRowFirstColumn="0" w:firstRowLastColumn="0" w:lastRowFirstColumn="0" w:lastRowLastColumn="0"/>
+            <w:tcW w:w="7366" w:type="dxa"/>
+          </w:tcPr>
+          <w:p>
+            <w:pPr>
+              <w:rPr>
+                <w:lang w:val="en-GB"/>
+              </w:rPr>
+            </w:pPr>
+            <w:r>
+              <w:rPr>
+                <w:b w:val="0"/>
+                <w:bCs w:val="0"/>
+                <w:lang w:val="en-GB"/>
+              </w:rPr>
+              <w:t>Review text</w:t>
+            </w:r>
+          </w:p>
+        </w:tc>
+        <w:tc>
+          <w:tcPr>
+            <w:tcW w:w="1650" w:type="dxa"/>
+          </w:tcPr>
+          <w:p>
+            <w:pPr>
+              <w:cnfStyle w:val="000000000000" w:firstRow="0" w:lastRow="0" w:firstColumn="0" w:lastColumn="0" w:oddVBand="0" w:evenVBand="0" w:oddHBand="0" w:evenHBand="0" w:firstRowFirstColumn="0" w:firstRowLastColumn="0" w:lastRowFirstColumn="0" w:lastRowLastColumn="0"/>
+              <w:rPr>
+                <w:lang w:val="en-GB"/>
+              </w:rPr>
+            </w:pPr>
+            <w:r>
+              <w:rPr>
+                <w:lang w:val="en-GB"/>
+              </w:rPr>
+              <w:t>String</w:t>
+            </w:r>
+          </w:p>
+        </w:tc>
+      </w:tr>
+      <w:tr>
+        <w:trPr>
+          <w:cnfStyle w:val="000000100000" w:firstRow="0" w:lastRow="0" w:firstColumn="0" w:lastColumn="0" w:oddVBand="0" w:evenVBand="0" w:oddHBand="1" w:evenHBand="0" w:firstRowFirstColumn="0" w:firstRowLastColumn="0" w:lastRowFirstColumn="0" w:lastRowLastColumn="0"/>
+        </w:trPr>
+        <w:tc>
+          <w:tcPr>
+            <w:cnfStyle w:val="001000000000" w:firstRow="0" w:lastRow="0" w:firstColumn="1" w:lastColumn="0" w:oddVBand="0" w:evenVBand="0" w:oddHBand="0" w:evenHBand="0" w:firstRowFirstColumn="0" w:firstRowLastColumn="0" w:lastRowFirstColumn="0" w:lastRowLastColumn="0"/>
+            <w:tcW w:w="7366" w:type="dxa"/>
+          </w:tcPr>
+          <w:p>
+            <w:pPr>
+              <w:rPr>
+                <w:b w:val="0"/>
+                <w:bCs w:val="0"/>
+                <w:lang w:val="en-GB"/>
+              </w:rPr>
+            </w:pPr>
+            <w:r>
+              <w:rPr>
+                <w:b w:val="0"/>
+                <w:bCs w:val="0"/>
+                <w:lang w:val="en-GB"/>
+              </w:rPr>
+              <w:t>Review creation timestamp</w:t>
+            </w:r>
+          </w:p>
+        </w:tc>
+        <w:tc>
+          <w:tcPr>
+            <w:tcW w:w="1650" w:type="dxa"/>
+          </w:tcPr>
+          <w:p>
+            <w:pPr>
+              <w:cnfStyle w:val="000000100000" w:firstRow="0" w:lastRow="0" w:firstColumn="0" w:lastColumn="0" w:oddVBand="0" w:evenVBand="0" w:oddHBand="1" w:evenHBand="0" w:firstRowFirstColumn="0" w:firstRowLastColumn="0" w:lastRowFirstColumn="0" w:lastRowLastColumn="0"/>
+              <w:rPr>
+                <w:lang w:val="en-GB"/>
+              </w:rPr>
+            </w:pPr>
+            <w:r>
+              <w:rPr>
+                <w:lang w:val="en-GB"/>
+              </w:rPr>
+              <w:t>Number</w:t>
+            </w:r>
+          </w:p>
+        </w:tc>
+      </w:tr>
+      <w:tr>
+        <w:tc>
+          <w:tcPr>
+            <w:cnfStyle w:val="001000000000" w:firstRow="0" w:lastRow="0" w:firstColumn="1" w:lastColumn="0" w:oddVBand="0" w:evenVBand="0" w:oddHBand="0" w:evenHBand="0" w:firstRowFirstColumn="0" w:firstRowLastColumn="0" w:lastRowFirstColumn="0" w:lastRowLastColumn="0"/>
+            <w:tcW w:w="7366" w:type="dxa"/>
+          </w:tcPr>
+          <w:p>
+            <w:pPr>
+              <w:rPr>
+                <w:b w:val="0"/>
+                <w:bCs w:val="0"/>
+                <w:lang w:val="en-GB"/>
+              </w:rPr>
+            </w:pPr>
+            <w:r>
+              <w:rPr>
+                <w:b w:val="0"/>
+                <w:bCs w:val="0"/>
+                <w:lang w:val="en-GB"/>
+              </w:rPr>
+              <w:t>Review latest update timestamp</w:t>
+            </w:r>
+          </w:p>
+        </w:tc>
+        <w:tc>
+          <w:tcPr>
+            <w:tcW w:w="1650" w:type="dxa"/>
+          </w:tcPr>
+          <w:p>
+            <w:pPr>
+              <w:cnfStyle w:val="000000000000" w:firstRow="0" w:lastRow="0" w:firstColumn="0" w:lastColumn="0" w:oddVBand="0" w:evenVBand="0" w:oddHBand="0" w:evenHBand="0" w:firstRowFirstColumn="0" w:firstRowLastColumn="0" w:lastRowFirstColumn="0" w:lastRowLastColumn="0"/>
+              <w:rPr>
+                <w:lang w:val="en-GB"/>
+              </w:rPr>
+            </w:pPr>
+            <w:r>
+              <w:rPr>
+                <w:lang w:val="en-GB"/>
+              </w:rPr>
+              <w:t>Number</w:t>
+            </w:r>
+          </w:p>
+        </w:tc>
+      </w:tr>
+      <w:tr>
+        <w:trPr>
+          <w:cnfStyle w:val="000000100000" w:firstRow="0" w:lastRow="0" w:firstColumn="0" w:lastColumn="0" w:oddVBand="0" w:evenVBand="0" w:oddHBand="1" w:evenHBand="0" w:firstRowFirstColumn="0" w:firstRowLastColumn="0" w:lastRowFirstColumn="0" w:lastRowLastColumn="0"/>
+        </w:trPr>
+        <w:tc>
+          <w:tcPr>
+            <w:cnfStyle w:val="001000000000" w:firstRow="0" w:lastRow="0" w:firstColumn="1" w:lastColumn="0" w:oddVBand="0" w:evenVBand="0" w:oddHBand="0" w:evenHBand="0" w:firstRowFirstColumn="0" w:firstRowLastColumn="0" w:lastRowFirstColumn="0" w:lastRowLastColumn="0"/>
+            <w:tcW w:w="7366" w:type="dxa"/>
+          </w:tcPr>
+          <w:p>
+            <w:pPr>
+              <w:rPr>
+                <w:b w:val="0"/>
+                <w:bCs w:val="0"/>
+                <w:lang w:val="en-GB"/>
+              </w:rPr>
+            </w:pPr>
+            <w:r>
+              <w:rPr>
+                <w:b w:val="0"/>
+                <w:bCs w:val="0"/>
+                <w:lang w:val="en-GB"/>
+              </w:rPr>
+              <w:t>Whether review recommends the app</w:t>
+            </w:r>
+          </w:p>
+        </w:tc>
+        <w:tc>
+          <w:tcPr>
+            <w:tcW w:w="1650" w:type="dxa"/>
+          </w:tcPr>
+          <w:p>
+            <w:pPr>
+              <w:cnfStyle w:val="000000100000" w:firstRow="0" w:lastRow="0" w:firstColumn="0" w:lastColumn="0" w:oddVBand="0" w:evenVBand="0" w:oddHBand="1" w:evenHBand="0" w:firstRowFirstColumn="0" w:firstRowLastColumn="0" w:lastRowFirstColumn="0" w:lastRowLastColumn="0"/>
+              <w:rPr>
+                <w:lang w:val="en-GB"/>
+              </w:rPr>
+            </w:pPr>
+            <w:r>
+              <w:rPr>
+                <w:lang w:val="en-GB"/>
+              </w:rPr>
+              <w:t>Boolean</w:t>
+            </w:r>
+          </w:p>
+        </w:tc>
+      </w:tr>
+      <w:tr>
+        <w:tc>
+          <w:tcPr>
+            <w:cnfStyle w:val="001000000000" w:firstRow="0" w:lastRow="0" w:firstColumn="1" w:lastColumn="0" w:oddVBand="0" w:evenVBand="0" w:oddHBand="0" w:evenHBand="0" w:firstRowFirstColumn="0" w:firstRowLastColumn="0" w:lastRowFirstColumn="0" w:lastRowLastColumn="0"/>
+            <w:tcW w:w="7366" w:type="dxa"/>
+          </w:tcPr>
+          <w:p>
+            <w:pPr>
+              <w:rPr>
+                <w:b w:val="0"/>
+                <w:bCs w:val="0"/>
+                <w:lang w:val="en-GB"/>
+              </w:rPr>
+            </w:pPr>
+            <w:r>
+              <w:rPr>
+                <w:b w:val="0"/>
+                <w:bCs w:val="0"/>
+                <w:lang w:val="en-GB"/>
+              </w:rPr>
+              <w:t>Number of “helpful” votes for review</w:t>
+            </w:r>
+          </w:p>
+        </w:tc>
+        <w:tc>
+          <w:tcPr>
+            <w:tcW w:w="1650" w:type="dxa"/>
+          </w:tcPr>
+          <w:p>
+            <w:pPr>
+              <w:cnfStyle w:val="000000000000" w:firstRow="0" w:lastRow="0" w:firstColumn="0" w:lastColumn="0" w:oddVBand="0" w:evenVBand="0" w:oddHBand="0" w:evenHBand="0" w:firstRowFirstColumn="0" w:firstRowLastColumn="0" w:lastRowFirstColumn="0" w:lastRowLastColumn="0"/>
+              <w:rPr>
+                <w:lang w:val="en-GB"/>
+              </w:rPr>
+            </w:pPr>
+            <w:r>
+              <w:rPr>
+                <w:lang w:val="en-GB"/>
+              </w:rPr>
+              <w:t>Number</w:t>
+            </w:r>
+          </w:p>
+        </w:tc>
+      </w:tr>
+      <w:tr>
+        <w:trPr>
+          <w:cnfStyle w:val="000000100000" w:firstRow="0" w:lastRow="0" w:firstColumn="0" w:lastColumn="0" w:oddVBand="0" w:evenVBand="0" w:oddHBand="1" w:evenHBand="0" w:firstRowFirstColumn="0" w:firstRowLastColumn="0" w:lastRowFirstColumn="0" w:lastRowLastColumn="0"/>
+        </w:trPr>
+        <w:tc>
+          <w:tcPr>
+            <w:cnfStyle w:val="001000000000" w:firstRow="0" w:lastRow="0" w:firstColumn="1" w:lastColumn="0" w:oddVBand="0" w:evenVBand="0" w:oddHBand="0" w:evenHBand="0" w:firstRowFirstColumn="0" w:firstRowLastColumn="0" w:lastRowFirstColumn="0" w:lastRowLastColumn="0"/>
+            <w:tcW w:w="7366" w:type="dxa"/>
+          </w:tcPr>
+          <w:p>
+            <w:pPr>
+              <w:rPr>
+                <w:b w:val="0"/>
+                <w:bCs w:val="0"/>
+                <w:lang w:val="en-GB"/>
+              </w:rPr>
+            </w:pPr>
+            <w:r>
+              <w:rPr>
+                <w:b w:val="0"/>
+                <w:bCs w:val="0"/>
+                <w:lang w:val="en-GB"/>
+              </w:rPr>
+              <w:t>Number of “funny” votes for review</w:t>
+            </w:r>
+          </w:p>
+        </w:tc>
+        <w:tc>
+          <w:tcPr>
+            <w:tcW w:w="1650" w:type="dxa"/>
+          </w:tcPr>
+          <w:p>
+            <w:pPr>
+              <w:cnfStyle w:val="000000100000" w:firstRow="0" w:lastRow="0" w:firstColumn="0" w:lastColumn="0" w:oddVBand="0" w:evenVBand="0" w:oddHBand="1" w:evenHBand="0" w:firstRowFirstColumn="0" w:firstRowLastColumn="0" w:lastRowFirstColumn="0" w:lastRowLastColumn="0"/>
+              <w:rPr>
+                <w:lang w:val="en-GB"/>
+              </w:rPr>
+            </w:pPr>
+            <w:r>
+              <w:rPr>
+                <w:lang w:val="en-GB"/>
+              </w:rPr>
+              <w:t>Number</w:t>
+            </w:r>
+          </w:p>
+        </w:tc>
+      </w:tr>
+      <w:tr>
+        <w:tc>
+          <w:tcPr>
+            <w:cnfStyle w:val="001000000000" w:firstRow="0" w:lastRow="0" w:firstColumn="1" w:lastColumn="0" w:oddVBand="0" w:evenVBand="0" w:oddHBand="0" w:evenHBand="0" w:firstRowFirstColumn="0" w:firstRowLastColumn="0" w:lastRowFirstColumn="0" w:lastRowLastColumn="0"/>
+            <w:tcW w:w="7366" w:type="dxa"/>
+          </w:tcPr>
+          <w:p>
+            <w:pPr>
+              <w:rPr>
+                <w:b w:val="0"/>
+                <w:bCs w:val="0"/>
+                <w:lang w:val="en-GB"/>
+              </w:rPr>
+            </w:pPr>
+            <w:r>
+              <w:rPr>
+                <w:b w:val="0"/>
+                <w:bCs w:val="0"/>
+                <w:lang w:val="en-GB"/>
+              </w:rPr>
+              <w:t>Score based on number of helpful votes</w:t>
+            </w:r>
+          </w:p>
+        </w:tc>
+        <w:tc>
+          <w:tcPr>
+            <w:tcW w:w="1650" w:type="dxa"/>
+          </w:tcPr>
+          <w:p>
+            <w:pPr>
+              <w:cnfStyle w:val="000000000000" w:firstRow="0" w:lastRow="0" w:firstColumn="0" w:lastColumn="0" w:oddVBand="0" w:evenVBand="0" w:oddHBand="0" w:evenHBand="0" w:firstRowFirstColumn="0" w:firstRowLastColumn="0" w:lastRowFirstColumn="0" w:lastRowLastColumn="0"/>
+              <w:rPr>
+                <w:lang w:val="en-GB"/>
+              </w:rPr>
+            </w:pPr>
+            <w:r>
+              <w:rPr>
+                <w:lang w:val="en-GB"/>
+              </w:rPr>
+              <w:t>Number</w:t>
+            </w:r>
+          </w:p>
+        </w:tc>
+      </w:tr>
+      <w:tr>
+        <w:trPr>
+          <w:cnfStyle w:val="000000100000" w:firstRow="0" w:lastRow="0" w:firstColumn="0" w:lastColumn="0" w:oddVBand="0" w:evenVBand="0" w:oddHBand="1" w:evenHBand="0" w:firstRowFirstColumn="0" w:firstRowLastColumn="0" w:lastRowFirstColumn="0" w:lastRowLastColumn="0"/>
+        </w:trPr>
+        <w:tc>
+          <w:tcPr>
+            <w:cnfStyle w:val="001000000000" w:firstRow="0" w:lastRow="0" w:firstColumn="1" w:lastColumn="0" w:oddVBand="0" w:evenVBand="0" w:oddHBand="0" w:evenHBand="0" w:firstRowFirstColumn="0" w:firstRowLastColumn="0" w:lastRowFirstColumn="0" w:lastRowLastColumn="0"/>
+            <w:tcW w:w="7366" w:type="dxa"/>
+          </w:tcPr>
+          <w:p>
+            <w:pPr>
+              <w:rPr>
+                <w:b w:val="0"/>
+                <w:bCs w:val="0"/>
+                <w:lang w:val="en-GB"/>
+              </w:rPr>
+            </w:pPr>
+            <w:r>
+              <w:rPr>
+                <w:b w:val="0"/>
+                <w:bCs w:val="0"/>
+                <w:lang w:val="en-GB"/>
+              </w:rPr>
+              <w:t>Number of comments for review</w:t>
+            </w:r>
+          </w:p>
+        </w:tc>
+        <w:tc>
+          <w:tcPr>
+            <w:tcW w:w="1650" w:type="dxa"/>
+          </w:tcPr>
+          <w:p>
+            <w:pPr>
+              <w:cnfStyle w:val="000000100000" w:firstRow="0" w:lastRow="0" w:firstColumn="0" w:lastColumn="0" w:oddVBand="0" w:evenVBand="0" w:oddHBand="1" w:evenHBand="0" w:firstRowFirstColumn="0" w:firstRowLastColumn="0" w:lastRowFirstColumn="0" w:lastRowLastColumn="0"/>
+              <w:rPr>
+                <w:lang w:val="en-GB"/>
+              </w:rPr>
+            </w:pPr>
+            <w:r>
+              <w:rPr>
+                <w:lang w:val="en-GB"/>
+              </w:rPr>
+              <w:t>Number</w:t>
+            </w:r>
+          </w:p>
+        </w:tc>
+      </w:tr>
+      <w:tr>
+        <w:tc>
+          <w:tcPr>
+            <w:cnfStyle w:val="001000000000" w:firstRow="0" w:lastRow="0" w:firstColumn="1" w:lastColumn="0" w:oddVBand="0" w:evenVBand="0" w:oddHBand="0" w:evenHBand="0" w:firstRowFirstColumn="0" w:firstRowLastColumn="0" w:lastRowFirstColumn="0" w:lastRowLastColumn="0"/>
+            <w:tcW w:w="7366" w:type="dxa"/>
+          </w:tcPr>
+          <w:p>
+            <w:pPr>
+              <w:rPr>
+                <w:b w:val="0"/>
+                <w:bCs w:val="0"/>
+                <w:lang w:val="en-GB"/>
+              </w:rPr>
+            </w:pPr>
+            <w:r>
+              <w:rPr>
+                <w:b w:val="0"/>
+                <w:bCs w:val="0"/>
+                <w:lang w:val="en-GB"/>
+              </w:rPr>
+              <w:t>Whether review author purchased the app on steam</w:t>
+            </w:r>
+          </w:p>
+        </w:tc>
+        <w:tc>
+          <w:tcPr>
+            <w:tcW w:w="1650" w:type="dxa"/>
+          </w:tcPr>
+          <w:p>
+            <w:pPr>
+              <w:cnfStyle w:val="000000000000" w:firstRow="0" w:lastRow="0" w:firstColumn="0" w:lastColumn="0" w:oddVBand="0" w:evenVBand="0" w:oddHBand="0" w:evenHBand="0" w:firstRowFirstColumn="0" w:firstRowLastColumn="0" w:lastRowFirstColumn="0" w:lastRowLastColumn="0"/>
+              <w:rPr>
+                <w:lang w:val="en-GB"/>
+              </w:rPr>
+            </w:pPr>
+            <w:r>
+              <w:rPr>
+                <w:lang w:val="en-GB"/>
+              </w:rPr>
+              <w:t xml:space="preserve">Boolean </w:t>
+            </w:r>
+          </w:p>
+        </w:tc>
+      </w:tr>
+      <w:tr>
+        <w:trPr>
+          <w:cnfStyle w:val="000000100000" w:firstRow="0" w:lastRow="0" w:firstColumn="0" w:lastColumn="0" w:oddVBand="0" w:evenVBand="0" w:oddHBand="1" w:evenHBand="0" w:firstRowFirstColumn="0" w:firstRowLastColumn="0" w:lastRowFirstColumn="0" w:lastRowLastColumn="0"/>
+        </w:trPr>
+        <w:tc>
+          <w:tcPr>
+            <w:cnfStyle w:val="001000000000" w:firstRow="0" w:lastRow="0" w:firstColumn="1" w:lastColumn="0" w:oddVBand="0" w:evenVBand="0" w:oddHBand="0" w:evenHBand="0" w:firstRowFirstColumn="0" w:firstRowLastColumn="0" w:lastRowFirstColumn="0" w:lastRowLastColumn="0"/>
+            <w:tcW w:w="7366" w:type="dxa"/>
+          </w:tcPr>
+          <w:p>
+            <w:pPr>
+              <w:rPr>
+                <w:b w:val="0"/>
+                <w:bCs w:val="0"/>
+                <w:lang w:val="en-GB"/>
+              </w:rPr>
+            </w:pPr>
+            <w:r>
+              <w:rPr>
+                <w:b w:val="0"/>
+                <w:bCs w:val="0"/>
+                <w:lang w:val="en-GB"/>
+              </w:rPr>
+              <w:t>Whether review author received the app for free</w:t>
+            </w:r>
+          </w:p>
+        </w:tc>
+        <w:tc>
+          <w:tcPr>
+            <w:tcW w:w="1650" w:type="dxa"/>
+          </w:tcPr>
+          <w:p>
+            <w:pPr>
+              <w:cnfStyle w:val="000000100000" w:firstRow="0" w:lastRow="0" w:firstColumn="0" w:lastColumn="0" w:oddVBand="0" w:evenVBand="0" w:oddHBand="1" w:evenHBand="0" w:firstRowFirstColumn="0" w:firstRowLastColumn="0" w:lastRowFirstColumn="0" w:lastRowLastColumn="0"/>
+              <w:rPr>
+                <w:lang w:val="en-GB"/>
+              </w:rPr>
+            </w:pPr>
+            <w:r>
+              <w:rPr>
+                <w:lang w:val="en-GB"/>
+              </w:rPr>
+              <w:t>Boolean</w:t>
+            </w:r>
+          </w:p>
+        </w:tc>
+      </w:tr>
+      <w:tr>
+        <w:tc>
+          <w:tcPr>
+            <w:cnfStyle w:val="001000000000" w:firstRow="0" w:lastRow="0" w:firstColumn="1" w:lastColumn="0" w:oddVBand="0" w:evenVBand="0" w:oddHBand="0" w:evenHBand="0" w:firstRowFirstColumn="0" w:firstRowLastColumn="0" w:lastRowFirstColumn="0" w:lastRowLastColumn="0"/>
+            <w:tcW w:w="7366" w:type="dxa"/>
+          </w:tcPr>
+          <w:p>
+            <w:pPr>
+              <w:rPr>
+                <w:b w:val="0"/>
+                <w:bCs w:val="0"/>
+                <w:lang w:val="en-GB"/>
+              </w:rPr>
+            </w:pPr>
+            <w:r>
+              <w:rPr>
+                <w:b w:val="0"/>
+                <w:bCs w:val="0"/>
+                <w:lang w:val="en-GB"/>
+              </w:rPr>
+              <w:t>Whether review was written during early access</w:t>
+            </w:r>
+          </w:p>
+        </w:tc>
+        <w:tc>
+          <w:tcPr>
+            <w:tcW w:w="1650" w:type="dxa"/>
+          </w:tcPr>
+          <w:p>
+            <w:pPr>
+              <w:cnfStyle w:val="000000000000" w:firstRow="0" w:lastRow="0" w:firstColumn="0" w:lastColumn="0" w:oddVBand="0" w:evenVBand="0" w:oddHBand="0" w:evenHBand="0" w:firstRowFirstColumn="0" w:firstRowLastColumn="0" w:lastRowFirstColumn="0" w:lastRowLastColumn="0"/>
+              <w:rPr>
+                <w:lang w:val="en-GB"/>
+              </w:rPr>
+            </w:pPr>
+            <w:r>
+              <w:rPr>
+                <w:lang w:val="en-GB"/>
+              </w:rPr>
+              <w:t>Boolean</w:t>
+            </w:r>
+          </w:p>
+        </w:tc>
+      </w:tr>
+      <w:tr>
+        <w:trPr>
+          <w:cnfStyle w:val="000000100000" w:firstRow="0" w:lastRow="0" w:firstColumn="0" w:lastColumn="0" w:oddVBand="0" w:evenVBand="0" w:oddHBand="1" w:evenHBand="0" w:firstRowFirstColumn="0" w:firstRowLastColumn="0" w:lastRowFirstColumn="0" w:lastRowLastColumn="0"/>
+        </w:trPr>
+        <w:tc>
+          <w:tcPr>
+            <w:cnfStyle w:val="001000000000" w:firstRow="0" w:lastRow="0" w:firstColumn="1" w:lastColumn="0" w:oddVBand="0" w:evenVBand="0" w:oddHBand="0" w:evenHBand="0" w:firstRowFirstColumn="0" w:firstRowLastColumn="0" w:lastRowFirstColumn="0" w:lastRowLastColumn="0"/>
+            <w:tcW w:w="7366" w:type="dxa"/>
+          </w:tcPr>
+          <w:p>
+            <w:pPr>
+              <w:rPr>
+                <w:b w:val="0"/>
+                <w:bCs w:val="0"/>
+                <w:lang w:val="en-GB"/>
+              </w:rPr>
+            </w:pPr>
+            <w:r>
+              <w:rPr>
+                <w:b w:val="0"/>
+                <w:bCs w:val="0"/>
+                <w:lang w:val="en-GB"/>
+              </w:rPr>
+              <w:t>Review author steam ID</w:t>
+            </w:r>
+          </w:p>
+        </w:tc>
+        <w:tc>
+          <w:tcPr>
+            <w:tcW w:w="1650" w:type="dxa"/>
+          </w:tcPr>
+          <w:p>
+            <w:pPr>
+              <w:cnfStyle w:val="000000100000" w:firstRow="0" w:lastRow="0" w:firstColumn="0" w:lastColumn="0" w:oddVBand="0" w:evenVBand="0" w:oddHBand="1" w:evenHBand="0" w:firstRowFirstColumn="0" w:firstRowLastColumn="0" w:lastRowFirstColumn="0" w:lastRowLastColumn="0"/>
+              <w:rPr>
+                <w:lang w:val="en-GB"/>
+              </w:rPr>
+            </w:pPr>
+            <w:r>
+              <w:rPr>
+                <w:lang w:val="en-GB"/>
+              </w:rPr>
+              <w:t>Number</w:t>
+            </w:r>
+          </w:p>
+        </w:tc>
+      </w:tr>
+      <w:tr>
+        <w:tc>
+          <w:tcPr>
+            <w:cnfStyle w:val="001000000000" w:firstRow="0" w:lastRow="0" w:firstColumn="1" w:lastColumn="0" w:oddVBand="0" w:evenVBand="0" w:oddHBand="0" w:evenHBand="0" w:firstRowFirstColumn="0" w:firstRowLastColumn="0" w:lastRowFirstColumn="0" w:lastRowLastColumn="0"/>
+            <w:tcW w:w="7366" w:type="dxa"/>
+          </w:tcPr>
+          <w:p>
+            <w:pPr>
+              <w:rPr>
+                <w:b w:val="0"/>
+                <w:bCs w:val="0"/>
+                <w:lang w:val="en-GB"/>
+              </w:rPr>
+            </w:pPr>
+            <w:r>
+              <w:rPr>
+                <w:b w:val="0"/>
+                <w:bCs w:val="0"/>
+                <w:lang w:val="en-GB"/>
+              </w:rPr>
+              <w:t>Number of games review author owns</w:t>
+            </w:r>
+          </w:p>
+        </w:tc>
+        <w:tc>
+          <w:tcPr>
+            <w:tcW w:w="1650" w:type="dxa"/>
+          </w:tcPr>
+          <w:p>
+            <w:pPr>
+              <w:cnfStyle w:val="000000000000" w:firstRow="0" w:lastRow="0" w:firstColumn="0" w:lastColumn="0" w:oddVBand="0" w:evenVBand="0" w:oddHBand="0" w:evenHBand="0" w:firstRowFirstColumn="0" w:firstRowLastColumn="0" w:lastRowFirstColumn="0" w:lastRowLastColumn="0"/>
+              <w:rPr>
+                <w:lang w:val="en-GB"/>
+              </w:rPr>
+            </w:pPr>
+            <w:r>
+              <w:rPr>
+                <w:lang w:val="en-GB"/>
+              </w:rPr>
+              <w:t>Number</w:t>
+            </w:r>
+          </w:p>
+        </w:tc>
+      </w:tr>
+      <w:tr>
+        <w:trPr>
+          <w:cnfStyle w:val="000000100000" w:firstRow="0" w:lastRow="0" w:firstColumn="0" w:lastColumn="0" w:oddVBand="0" w:evenVBand="0" w:oddHBand="1" w:evenHBand="0" w:firstRowFirstColumn="0" w:firstRowLastColumn="0" w:lastRowFirstColumn="0" w:lastRowLastColumn="0"/>
+        </w:trPr>
+        <w:tc>
+          <w:tcPr>
+            <w:cnfStyle w:val="001000000000" w:firstRow="0" w:lastRow="0" w:firstColumn="1" w:lastColumn="0" w:oddVBand="0" w:evenVBand="0" w:oddHBand="0" w:evenHBand="0" w:firstRowFirstColumn="0" w:firstRowLastColumn="0" w:lastRowFirstColumn="0" w:lastRowLastColumn="0"/>
+            <w:tcW w:w="7366" w:type="dxa"/>
+          </w:tcPr>
+          <w:p>
+            <w:pPr>
+              <w:rPr>
+                <w:b w:val="0"/>
+                <w:bCs w:val="0"/>
+                <w:lang w:val="en-GB"/>
+              </w:rPr>
+            </w:pPr>
+            <w:r>
+              <w:rPr>
+                <w:b w:val="0"/>
+                <w:bCs w:val="0"/>
+                <w:lang w:val="en-GB"/>
+              </w:rPr>
+              <w:t xml:space="preserve">Number of lifetime app reviews by author </w:t>
+            </w:r>
+          </w:p>
+        </w:tc>
+        <w:tc>
+          <w:tcPr>
+            <w:tcW w:w="1650" w:type="dxa"/>
+          </w:tcPr>
+          <w:p>
+            <w:pPr>
+              <w:cnfStyle w:val="000000100000" w:firstRow="0" w:lastRow="0" w:firstColumn="0" w:lastColumn="0" w:oddVBand="0" w:evenVBand="0" w:oddHBand="1" w:evenHBand="0" w:firstRowFirstColumn="0" w:firstRowLastColumn="0" w:lastRowFirstColumn="0" w:lastRowLastColumn="0"/>
+              <w:rPr>
+                <w:lang w:val="en-GB"/>
+              </w:rPr>
+            </w:pPr>
+            <w:r>
+              <w:rPr>
+                <w:lang w:val="en-GB"/>
+              </w:rPr>
+              <w:t>Number</w:t>
+            </w:r>
+          </w:p>
+        </w:tc>
+      </w:tr>
+      <w:tr>
+        <w:tc>
+          <w:tcPr>
+            <w:cnfStyle w:val="001000000000" w:firstRow="0" w:lastRow="0" w:firstColumn="1" w:lastColumn="0" w:oddVBand="0" w:evenVBand="0" w:oddHBand="0" w:evenHBand="0" w:firstRowFirstColumn="0" w:firstRowLastColumn="0" w:lastRowFirstColumn="0" w:lastRowLastColumn="0"/>
+            <w:tcW w:w="7366" w:type="dxa"/>
+          </w:tcPr>
+          <w:p>
+            <w:pPr>
+              <w:rPr>
+                <w:b w:val="0"/>
+                <w:bCs w:val="0"/>
+                <w:lang w:val="en-GB"/>
+              </w:rPr>
+            </w:pPr>
+            <w:r>
+              <w:rPr>
+                <w:b w:val="0"/>
+                <w:bCs w:val="0"/>
+                <w:lang w:val="en-GB"/>
+              </w:rPr>
+              <w:t>Author lifetime playtime of reviewed app</w:t>
+            </w:r>
+          </w:p>
+        </w:tc>
+        <w:tc>
+          <w:tcPr>
+            <w:tcW w:w="1650" w:type="dxa"/>
+          </w:tcPr>
+          <w:p>
+            <w:pPr>
+              <w:cnfStyle w:val="000000000000" w:firstRow="0" w:lastRow="0" w:firstColumn="0" w:lastColumn="0" w:oddVBand="0" w:evenVBand="0" w:oddHBand="0" w:evenHBand="0" w:firstRowFirstColumn="0" w:firstRowLastColumn="0" w:lastRowFirstColumn="0" w:lastRowLastColumn="0"/>
+              <w:rPr>
+                <w:lang w:val="en-GB"/>
+              </w:rPr>
+            </w:pPr>
+            <w:r>
+              <w:rPr>
+                <w:lang w:val="en-GB"/>
+              </w:rPr>
+              <w:t>Number</w:t>
+            </w:r>
+          </w:p>
+        </w:tc>
+      </w:tr>
+      <w:tr>
+        <w:trPr>
+          <w:cnfStyle w:val="000000100000" w:firstRow="0" w:lastRow="0" w:firstColumn="0" w:lastColumn="0" w:oddVBand="0" w:evenVBand="0" w:oddHBand="1" w:evenHBand="0" w:firstRowFirstColumn="0" w:firstRowLastColumn="0" w:lastRowFirstColumn="0" w:lastRowLastColumn="0"/>
+        </w:trPr>
+        <w:tc>
+          <w:tcPr>
+            <w:cnfStyle w:val="001000000000" w:firstRow="0" w:lastRow="0" w:firstColumn="1" w:lastColumn="0" w:oddVBand="0" w:evenVBand="0" w:oddHBand="0" w:evenHBand="0" w:firstRowFirstColumn="0" w:firstRowLastColumn="0" w:lastRowFirstColumn="0" w:lastRowLastColumn="0"/>
+            <w:tcW w:w="7366" w:type="dxa"/>
+          </w:tcPr>
+          <w:p>
+            <w:pPr>
+              <w:rPr>
+                <w:b w:val="0"/>
+                <w:bCs w:val="0"/>
+                <w:lang w:val="en-GB"/>
+              </w:rPr>
+            </w:pPr>
+            <w:r>
+              <w:rPr>
+                <w:b w:val="0"/>
+                <w:bCs w:val="0"/>
+                <w:lang w:val="en-GB"/>
+              </w:rPr>
+              <w:t>Author playtime of reviewed app in last 2 weeks</w:t>
+            </w:r>
+          </w:p>
+        </w:tc>
+        <w:tc>
+          <w:tcPr>
+            <w:tcW w:w="1650" w:type="dxa"/>
+          </w:tcPr>
+          <w:p>
+            <w:pPr>
+              <w:cnfStyle w:val="000000100000" w:firstRow="0" w:lastRow="0" w:firstColumn="0" w:lastColumn="0" w:oddVBand="0" w:evenVBand="0" w:oddHBand="1" w:evenHBand="0" w:firstRowFirstColumn="0" w:firstRowLastColumn="0" w:lastRowFirstColumn="0" w:lastRowLastColumn="0"/>
+              <w:rPr>
+                <w:lang w:val="en-GB"/>
+              </w:rPr>
+            </w:pPr>
+            <w:r>
+              <w:rPr>
+                <w:lang w:val="en-GB"/>
+              </w:rPr>
+              <w:t>Number</w:t>
+            </w:r>
+          </w:p>
+        </w:tc>
+      </w:tr>
+      <w:tr>
+        <w:tc>
+          <w:tcPr>
+            <w:cnfStyle w:val="001000000000" w:firstRow="0" w:lastRow="0" w:firstColumn="1" w:lastColumn="0" w:oddVBand="0" w:evenVBand="0" w:oddHBand="0" w:evenHBand="0" w:firstRowFirstColumn="0" w:firstRowLastColumn="0" w:lastRowFirstColumn="0" w:lastRowLastColumn="0"/>
+            <w:tcW w:w="7366" w:type="dxa"/>
+          </w:tcPr>
+          <w:p>
+            <w:pPr>
+              <w:rPr>
+                <w:b w:val="0"/>
+                <w:bCs w:val="0"/>
+                <w:lang w:val="en-GB"/>
+              </w:rPr>
+            </w:pPr>
+            <w:r>
+              <w:rPr>
+                <w:b w:val="0"/>
+                <w:bCs w:val="0"/>
+                <w:lang w:val="en-GB"/>
+              </w:rPr>
+              <w:t>Author playtime of reviewed app at time of review</w:t>
+            </w:r>
+          </w:p>
+        </w:tc>
+        <w:tc>
+          <w:tcPr>
+            <w:tcW w:w="1650" w:type="dxa"/>
+          </w:tcPr>
+          <w:p>
+            <w:pPr>
+              <w:cnfStyle w:val="000000000000" w:firstRow="0" w:lastRow="0" w:firstColumn="0" w:lastColumn="0" w:oddVBand="0" w:evenVBand="0" w:oddHBand="0" w:evenHBand="0" w:firstRowFirstColumn="0" w:firstRowLastColumn="0" w:lastRowFirstColumn="0" w:lastRowLastColumn="0"/>
+              <w:rPr>
+                <w:lang w:val="en-GB"/>
+              </w:rPr>
+            </w:pPr>
+            <w:r>
+              <w:rPr>
+                <w:lang w:val="en-GB"/>
+              </w:rPr>
+              <w:t>Number</w:t>
+            </w:r>
+          </w:p>
+        </w:tc>
+      </w:tr>
+      <w:tr>
+        <w:trPr>
+          <w:cnfStyle w:val="000000100000" w:firstRow="0" w:lastRow="0" w:firstColumn="0" w:lastColumn="0" w:oddVBand="0" w:evenVBand="0" w:oddHBand="1" w:evenHBand="0" w:firstRowFirstColumn="0" w:firstRowLastColumn="0" w:lastRowFirstColumn="0" w:lastRowLastColumn="0"/>
+        </w:trPr>
+        <w:tc>
+          <w:tcPr>
+            <w:cnfStyle w:val="001000000000" w:firstRow="0" w:lastRow="0" w:firstColumn="1" w:lastColumn="0" w:oddVBand="0" w:evenVBand="0" w:oddHBand="0" w:evenHBand="0" w:firstRowFirstColumn="0" w:firstRowLastColumn="0" w:lastRowFirstColumn="0" w:lastRowLastColumn="0"/>
+            <w:tcW w:w="7366" w:type="dxa"/>
+          </w:tcPr>
+          <w:p>
+            <w:pPr>
+              <w:rPr>
+                <w:b w:val="0"/>
+                <w:bCs w:val="0"/>
+                <w:lang w:val="en-GB"/>
+              </w:rPr>
+            </w:pPr>
+            <w:r>
+              <w:rPr>
+                <w:b w:val="0"/>
+                <w:bCs w:val="0"/>
+                <w:lang w:val="en-GB"/>
+              </w:rPr>
+              <w:t>Author time last played reviewed app</w:t>
+            </w:r>
+          </w:p>
+        </w:tc>
+        <w:tc>
+          <w:tcPr>
+            <w:tcW w:w="1650" w:type="dxa"/>
+          </w:tcPr>
+          <w:p>
+            <w:pPr>
+              <w:cnfStyle w:val="000000100000" w:firstRow="0" w:lastRow="0" w:firstColumn="0" w:lastColumn="0" w:oddVBand="0" w:evenVBand="0" w:oddHBand="1" w:evenHBand="0" w:firstRowFirstColumn="0" w:firstRowLastColumn="0" w:lastRowFirstColumn="0" w:lastRowLastColumn="0"/>
+              <w:rPr>
+                <w:lang w:val="en-GB"/>
+              </w:rPr>
+            </w:pPr>
+            <w:r>
+              <w:rPr>
+                <w:lang w:val="en-GB"/>
+              </w:rPr>
+              <w:t>Number</w:t>
+            </w:r>
+          </w:p>
+        </w:tc>
+      </w:tr>
+    </w:tbl>
+    <w:p>
+      <w:pPr>
+        <w:rPr>
+          <w:lang w:val="en-GB"/>
+        </w:rPr>
+      </w:pPr>
     </w:p>
     <w:p>
       <w:pPr>
+        <w:rPr>
+          <w:lang w:val="en-GB"/>
+        </w:rPr>
+      </w:pPr>
+      <w:r>
+        <w:rPr>
+          <w:lang w:val="en-GB"/>
+        </w:rPr>
+        <w:t xml:space="preserve">The three aspects of big data are present in my dataset in the following ways. </w:t>
+      </w:r>
+    </w:p>
+    <w:p>
+      <w:pPr>
+        <w:rPr>
+          <w:lang w:val="en-GB"/>
+        </w:rPr>
+      </w:pPr>
+    </w:p>
+    <w:p>
+      <w:r>
+        <w:rPr>
+          <w:lang w:val="en-GB"/>
+        </w:rPr>
+        <w:t xml:space="preserve">Firstly, it has </w:t>
+      </w:r>
+      <w:r>
+        <w:rPr>
+          <w:lang w:val="en-GB"/>
+        </w:rPr>
+        <w:t>variety</w:t>
+      </w:r>
+      <w:r>
+        <w:rPr>
+          <w:lang w:val="en-GB"/>
+        </w:rPr>
+        <w:t xml:space="preserve">: I used the </w:t>
+      </w:r>
+      <w:proofErr w:type="spellStart"/>
+      <w:r>
+        <w:rPr>
+          <w:rFonts w:ascii="Lucida Console" w:hAnsi="Lucida Console"/>
+          <w:sz w:val="20"/>
+          <w:szCs w:val="20"/>
+          <w:lang w:val="en-GB"/>
+        </w:rPr>
+        <w:t>app_id</w:t>
+      </w:r>
+      <w:proofErr w:type="spellEnd"/>
+      <w:r>
+        <w:rPr>
+          <w:sz w:val="20"/>
+          <w:szCs w:val="20"/>
+        </w:rPr>
+        <w:t xml:space="preserve"> </w:t>
+      </w:r>
+      <w:r>
+        <w:t>column</w:t>
+      </w:r>
+      <w:r>
+        <w:rPr>
+          <w:sz w:val="20"/>
+          <w:szCs w:val="20"/>
+        </w:rPr>
+        <w:t xml:space="preserve"> </w:t>
+      </w:r>
+      <w:r>
+        <w:t>(Steam specific</w:t>
+      </w:r>
+      <w:r>
+        <w:t xml:space="preserve"> </w:t>
+      </w:r>
+      <w:r>
+        <w:t>game</w:t>
+      </w:r>
+      <w:r>
+        <w:t xml:space="preserve"> </w:t>
+      </w:r>
+      <w:r>
+        <w:t>id</w:t>
+      </w:r>
+      <w:r>
+        <w:t>entifier</w:t>
+      </w:r>
+      <w:r>
+        <w:t>)</w:t>
+      </w:r>
+      <w:r>
+        <w:rPr>
+          <w:sz w:val="20"/>
+          <w:szCs w:val="20"/>
+        </w:rPr>
+        <w:t xml:space="preserve"> </w:t>
+      </w:r>
+      <w:r>
+        <w:t>from the Kaggle dataset</w:t>
+      </w:r>
+      <w:r>
+        <w:t xml:space="preserve"> to fetch </w:t>
+      </w:r>
+      <w:r>
+        <w:t>game</w:t>
+      </w:r>
+      <w:r>
+        <w:t xml:space="preserve"> statistics on each of the 300 games</w:t>
+      </w:r>
+      <w:r>
+        <w:t xml:space="preserve"> as extra data to gain a deeper understanding.</w:t>
+      </w:r>
+    </w:p>
+    <w:p/>
+    <w:p>
+      <w:r>
+        <w:t xml:space="preserve">Additionally, the </w:t>
+      </w:r>
+      <w:r>
+        <w:t>game</w:t>
+      </w:r>
+      <w:r>
+        <w:t xml:space="preserve"> statistics data is updated</w:t>
+      </w:r>
+      <w:r>
+        <w:t xml:space="preserve"> monthly</w:t>
+      </w:r>
+      <w:r>
+        <w:t xml:space="preserve"> and made available through</w:t>
+      </w:r>
+      <w:r>
+        <w:t xml:space="preserve"> the same API</w:t>
+      </w:r>
+      <w:r>
+        <w:t xml:space="preserve"> endpoints</w:t>
+      </w:r>
+      <w:r>
+        <w:t xml:space="preserve"> that I’ve used. This fulfils the velocity aspect as the data is in motion. </w:t>
+      </w:r>
+    </w:p>
+    <w:p/>
+    <w:p>
+      <w:r>
+        <w:t xml:space="preserve">Lastly, the Kaggle dataset contains </w:t>
+      </w:r>
+      <w:r>
+        <w:t>21,612,444</w:t>
+      </w:r>
+      <w:r>
+        <w:t xml:space="preserve"> reviews and the dataset that I created contains 21,288 rows of </w:t>
+      </w:r>
+      <w:r>
+        <w:t xml:space="preserve">monthly </w:t>
+      </w:r>
+      <w:r>
+        <w:t>game</w:t>
+      </w:r>
+      <w:r>
+        <w:t xml:space="preserve"> statistics</w:t>
+      </w:r>
+      <w:r>
+        <w:t xml:space="preserve"> which is of size 1.8 MB</w:t>
+      </w:r>
+      <w:r>
+        <w:t>.</w:t>
+      </w:r>
+    </w:p>
+    <w:p>
+      <w:pPr>
         <w:pStyle w:val="Heading1"/>
         <w:rPr>
           <w:lang w:val="en-GB"/>
         </w:rPr>
       </w:pPr>
-      <w:bookmarkStart w:id="3" w:name="_Toc119852081"/>
-      <w:r>
-        <w:rPr>
-          <w:lang w:val="en-GB"/>
-        </w:rPr>
-        <w:t>Visualisation</w:t>
-      </w:r>
+      <w:bookmarkStart w:id="2" w:name="_Ref120047447"/>
+      <w:bookmarkStart w:id="3" w:name="_Toc120054284"/>
+      <w:r>
+        <w:rPr>
+          <w:lang w:val="en-GB"/>
+        </w:rPr>
+        <w:t>Data Exploration, Processing, Cleaning and/</w:t>
+      </w:r>
+      <w:r>
+        <w:rPr>
+          <w:lang w:val="en-GB"/>
+        </w:rPr>
+        <w:t>or Integration</w:t>
+      </w:r>
+      <w:bookmarkEnd w:id="2"/>
       <w:bookmarkEnd w:id="3"/>
     </w:p>
     <w:p>
       <w:pPr>
         <w:rPr>
+          <w:highlight w:val="yellow"/>
+          <w:lang w:val="en-GB"/>
+        </w:rPr>
+      </w:pPr>
+      <w:r>
+        <w:rPr>
+          <w:highlight w:val="yellow"/>
+          <w:lang w:val="en-GB"/>
+        </w:rPr>
+        <w:t>½ pages</w:t>
+      </w:r>
+    </w:p>
+    <w:p>
+      <w:pPr>
+        <w:rPr>
+          <w:highlight w:val="yellow"/>
+          <w:lang w:val="en-GB"/>
+        </w:rPr>
+      </w:pPr>
+      <w:r>
+        <w:rPr>
+          <w:highlight w:val="yellow"/>
+          <w:lang w:val="en-GB"/>
+        </w:rPr>
+        <w:t>What did you need to do to prepare the dataset(s) to create your graph/chart?</w:t>
+      </w:r>
+    </w:p>
+    <w:p>
+      <w:pPr>
+        <w:rPr>
+          <w:lang w:val="en-GB"/>
+        </w:rPr>
+      </w:pPr>
+      <w:r>
+        <w:rPr>
+          <w:highlight w:val="yellow"/>
+          <w:lang w:val="en-GB"/>
+        </w:rPr>
+        <w:t>How did you choose the attributes and data subset to visualise?</w:t>
+      </w:r>
+    </w:p>
+    <w:p>
+      <w:pPr>
+        <w:rPr>
+          <w:lang w:val="en-GB"/>
+        </w:rPr>
+      </w:pPr>
+    </w:p>
+    <w:p>
+      <w:pPr>
+        <w:rPr>
+          <w:lang w:val="en-GB"/>
+        </w:rPr>
+      </w:pPr>
+      <w:r>
+        <w:rPr>
+          <w:lang w:val="en-GB"/>
+        </w:rPr>
+        <w:t xml:space="preserve">The story that I want to convey to the viewer required data that is not readily available in the dataset. </w:t>
+      </w:r>
+      <w:r>
+        <w:rPr>
+          <w:lang w:val="en-GB"/>
+        </w:rPr>
+        <w:t>Therefore,</w:t>
+      </w:r>
+      <w:r>
+        <w:rPr>
+          <w:lang w:val="en-GB"/>
+        </w:rPr>
+        <w:t xml:space="preserve"> I had to compile my own dataset using certain information from the Kaggle dataset. </w:t>
+      </w:r>
+    </w:p>
+    <w:p>
+      <w:pPr>
+        <w:rPr>
+          <w:lang w:val="en-GB"/>
+        </w:rPr>
+      </w:pPr>
+    </w:p>
+    <w:p>
+      <w:pPr>
+        <w:pStyle w:val="Heading2"/>
+        <w:rPr>
+          <w:lang w:val="en-GB"/>
+        </w:rPr>
+      </w:pPr>
+      <w:bookmarkStart w:id="4" w:name="_Toc120054285"/>
+      <w:r>
+        <w:rPr>
+          <w:lang w:val="en-GB"/>
+        </w:rPr>
+        <w:t>Game statistics</w:t>
+      </w:r>
+      <w:bookmarkEnd w:id="4"/>
+    </w:p>
+    <w:p>
+      <w:pPr>
+        <w:rPr>
+          <w:lang w:val="en-GB"/>
+        </w:rPr>
+      </w:pPr>
+      <w:r>
+        <w:rPr>
+          <w:lang w:val="en-GB"/>
+        </w:rPr>
+        <w:t xml:space="preserve">The API endpoints I used were made available by Steam on </w:t>
+      </w:r>
+      <w:proofErr w:type="spellStart"/>
+      <w:r>
+        <w:rPr>
+          <w:lang w:val="en-GB"/>
+        </w:rPr>
+        <w:t>RapidAPI</w:t>
+      </w:r>
+      <w:proofErr w:type="spellEnd"/>
+      <w:r>
+        <w:rPr>
+          <w:lang w:val="en-GB"/>
+        </w:rPr>
+        <w:t xml:space="preserve">, which is an online API marketplace. Developers use </w:t>
+      </w:r>
+      <w:proofErr w:type="spellStart"/>
+      <w:r>
+        <w:rPr>
+          <w:lang w:val="en-GB"/>
+        </w:rPr>
+        <w:t>RapidAPI</w:t>
+      </w:r>
+      <w:proofErr w:type="spellEnd"/>
+      <w:r>
+        <w:rPr>
+          <w:lang w:val="en-GB"/>
+        </w:rPr>
+        <w:t xml:space="preserve"> to discover and connect to thousands of APIs.</w:t>
+      </w:r>
+      <w:r>
+        <w:rPr>
+          <w:lang w:val="en-GB"/>
+        </w:rPr>
+        <w:t xml:space="preserve"> I made calls to the following endpoint, with unique IDs fetched from the Kaggle dataset.</w:t>
+      </w:r>
+    </w:p>
+    <w:p>
+      <w:pPr>
+        <w:rPr>
+          <w:lang w:val="en-GB"/>
+        </w:rPr>
+      </w:pPr>
+    </w:p>
+    <w:tbl>
+      <w:tblPr>
+        <w:tblStyle w:val="TableGrid"/>
+        <w:tblW w:w="0" w:type="auto"/>
+        <w:tblLook w:val="04A0" w:firstRow="1" w:lastRow="0" w:firstColumn="1" w:lastColumn="0" w:noHBand="0" w:noVBand="1"/>
+      </w:tblPr>
+      <w:tblGrid>
+        <w:gridCol w:w="9016"/>
+      </w:tblGrid>
+      <w:tr>
+        <w:tc>
+          <w:tcPr>
+            <w:tcW w:w="9016" w:type="dxa"/>
+            <w:shd w:val="clear" w:color="auto" w:fill="D9E2F3" w:themeFill="accent1" w:themeFillTint="33"/>
+          </w:tcPr>
+          <w:p>
+            <w:pPr>
+              <w:rPr>
+                <w:rFonts w:ascii="Lucida Console" w:hAnsi="Lucida Console"/>
+                <w:lang w:val="en-GB"/>
+              </w:rPr>
+            </w:pPr>
+            <w:r>
+              <w:rPr>
+                <w:rFonts w:ascii="Lucida Console" w:hAnsi="Lucida Console"/>
+                <w:sz w:val="20"/>
+                <w:szCs w:val="20"/>
+                <w:lang w:val="en-GB"/>
+              </w:rPr>
+              <w:t>https://steamcharts.p.rapidapi.com/api/v1/games/</w:t>
+            </w:r>
+            <w:r>
+              <w:rPr>
+                <w:rFonts w:ascii="Lucida Console" w:hAnsi="Lucida Console"/>
+                <w:color w:val="FF0000"/>
+                <w:sz w:val="20"/>
+                <w:szCs w:val="20"/>
+                <w:lang w:val="en-GB"/>
+              </w:rPr>
+              <w:t>{id}</w:t>
+            </w:r>
+          </w:p>
+        </w:tc>
+      </w:tr>
+    </w:tbl>
+    <w:p>
+      <w:pPr>
+        <w:rPr>
+          <w:lang w:val="en-GB"/>
+        </w:rPr>
+      </w:pPr>
+    </w:p>
+    <w:p>
+      <w:pPr>
+        <w:rPr>
+          <w:lang w:val="en-GB"/>
+        </w:rPr>
+      </w:pPr>
+      <w:r>
+        <w:rPr>
+          <w:lang w:val="en-GB"/>
+        </w:rPr>
+        <w:t>I was able to collect the following information from executing the above calls.</w:t>
+      </w:r>
+    </w:p>
+    <w:tbl>
+      <w:tblPr>
+        <w:tblStyle w:val="PlainTable1"/>
+        <w:tblW w:w="0" w:type="auto"/>
+        <w:tblLook w:val="04A0" w:firstRow="1" w:lastRow="0" w:firstColumn="1" w:lastColumn="0" w:noHBand="0" w:noVBand="1"/>
+      </w:tblPr>
+      <w:tblGrid>
+        <w:gridCol w:w="2830"/>
+        <w:gridCol w:w="6186"/>
+      </w:tblGrid>
+      <w:tr>
+        <w:trPr>
+          <w:cnfStyle w:val="100000000000" w:firstRow="1" w:lastRow="0" w:firstColumn="0" w:lastColumn="0" w:oddVBand="0" w:evenVBand="0" w:oddHBand="0" w:evenHBand="0" w:firstRowFirstColumn="0" w:firstRowLastColumn="0" w:lastRowFirstColumn="0" w:lastRowLastColumn="0"/>
+        </w:trPr>
+        <w:tc>
+          <w:tcPr>
+            <w:cnfStyle w:val="001000000000" w:firstRow="0" w:lastRow="0" w:firstColumn="1" w:lastColumn="0" w:oddVBand="0" w:evenVBand="0" w:oddHBand="0" w:evenHBand="0" w:firstRowFirstColumn="0" w:firstRowLastColumn="0" w:lastRowFirstColumn="0" w:lastRowLastColumn="0"/>
+            <w:tcW w:w="2830" w:type="dxa"/>
+          </w:tcPr>
+          <w:p>
+            <w:pPr>
+              <w:rPr>
+                <w:lang w:val="en-GB"/>
+              </w:rPr>
+            </w:pPr>
+            <w:r>
+              <w:rPr>
+                <w:lang w:val="en-GB"/>
+              </w:rPr>
+              <w:t>Attribute</w:t>
+            </w:r>
+          </w:p>
+        </w:tc>
+        <w:tc>
+          <w:tcPr>
+            <w:tcW w:w="6186" w:type="dxa"/>
+          </w:tcPr>
+          <w:p>
+            <w:pPr>
+              <w:cnfStyle w:val="100000000000" w:firstRow="1" w:lastRow="0" w:firstColumn="0" w:lastColumn="0" w:oddVBand="0" w:evenVBand="0" w:oddHBand="0" w:evenHBand="0" w:firstRowFirstColumn="0" w:firstRowLastColumn="0" w:lastRowFirstColumn="0" w:lastRowLastColumn="0"/>
+              <w:rPr>
+                <w:lang w:val="en-GB"/>
+              </w:rPr>
+            </w:pPr>
+            <w:r>
+              <w:rPr>
+                <w:lang w:val="en-GB"/>
+              </w:rPr>
+              <w:t>Description</w:t>
+            </w:r>
+          </w:p>
+        </w:tc>
+      </w:tr>
+      <w:tr>
+        <w:trPr>
+          <w:cnfStyle w:val="000000100000" w:firstRow="0" w:lastRow="0" w:firstColumn="0" w:lastColumn="0" w:oddVBand="0" w:evenVBand="0" w:oddHBand="1" w:evenHBand="0" w:firstRowFirstColumn="0" w:firstRowLastColumn="0" w:lastRowFirstColumn="0" w:lastRowLastColumn="0"/>
+        </w:trPr>
+        <w:tc>
+          <w:tcPr>
+            <w:cnfStyle w:val="001000000000" w:firstRow="0" w:lastRow="0" w:firstColumn="1" w:lastColumn="0" w:oddVBand="0" w:evenVBand="0" w:oddHBand="0" w:evenHBand="0" w:firstRowFirstColumn="0" w:firstRowLastColumn="0" w:lastRowFirstColumn="0" w:lastRowLastColumn="0"/>
+            <w:tcW w:w="2830" w:type="dxa"/>
+          </w:tcPr>
+          <w:p>
+            <w:pPr>
+              <w:rPr>
+                <w:b w:val="0"/>
+                <w:bCs w:val="0"/>
+                <w:lang w:val="en-GB"/>
+              </w:rPr>
+            </w:pPr>
+            <w:r>
+              <w:rPr>
+                <w:b w:val="0"/>
+                <w:bCs w:val="0"/>
+                <w:lang w:val="en-GB"/>
+              </w:rPr>
+              <w:t>ID</w:t>
+            </w:r>
+          </w:p>
+        </w:tc>
+        <w:tc>
+          <w:tcPr>
+            <w:tcW w:w="6186" w:type="dxa"/>
+          </w:tcPr>
+          <w:p>
+            <w:pPr>
+              <w:cnfStyle w:val="000000100000" w:firstRow="0" w:lastRow="0" w:firstColumn="0" w:lastColumn="0" w:oddVBand="0" w:evenVBand="0" w:oddHBand="1" w:evenHBand="0" w:firstRowFirstColumn="0" w:firstRowLastColumn="0" w:lastRowFirstColumn="0" w:lastRowLastColumn="0"/>
+              <w:rPr>
+                <w:lang w:val="en-GB"/>
+              </w:rPr>
+            </w:pPr>
+            <w:r>
+              <w:rPr>
+                <w:lang w:val="en-GB"/>
+              </w:rPr>
+              <w:t>Steam app ID</w:t>
+            </w:r>
+          </w:p>
+        </w:tc>
+      </w:tr>
+      <w:tr>
+        <w:tc>
+          <w:tcPr>
+            <w:cnfStyle w:val="001000000000" w:firstRow="0" w:lastRow="0" w:firstColumn="1" w:lastColumn="0" w:oddVBand="0" w:evenVBand="0" w:oddHBand="0" w:evenHBand="0" w:firstRowFirstColumn="0" w:firstRowLastColumn="0" w:lastRowFirstColumn="0" w:lastRowLastColumn="0"/>
+            <w:tcW w:w="2830" w:type="dxa"/>
+          </w:tcPr>
+          <w:p>
+            <w:pPr>
+              <w:rPr>
+                <w:b w:val="0"/>
+                <w:bCs w:val="0"/>
+                <w:lang w:val="en-GB"/>
+              </w:rPr>
+            </w:pPr>
+            <w:r>
+              <w:rPr>
+                <w:b w:val="0"/>
+                <w:bCs w:val="0"/>
+                <w:lang w:val="en-GB"/>
+              </w:rPr>
+              <w:t>Name</w:t>
+            </w:r>
+          </w:p>
+        </w:tc>
+        <w:tc>
+          <w:tcPr>
+            <w:tcW w:w="6186" w:type="dxa"/>
+          </w:tcPr>
+          <w:p>
+            <w:pPr>
+              <w:cnfStyle w:val="000000000000" w:firstRow="0" w:lastRow="0" w:firstColumn="0" w:lastColumn="0" w:oddVBand="0" w:evenVBand="0" w:oddHBand="0" w:evenHBand="0" w:firstRowFirstColumn="0" w:firstRowLastColumn="0" w:lastRowFirstColumn="0" w:lastRowLastColumn="0"/>
+              <w:rPr>
+                <w:lang w:val="en-GB"/>
+              </w:rPr>
+            </w:pPr>
+            <w:r>
+              <w:rPr>
+                <w:lang w:val="en-GB"/>
+              </w:rPr>
+              <w:t>Game name</w:t>
+            </w:r>
+          </w:p>
+        </w:tc>
+      </w:tr>
+      <w:tr>
+        <w:trPr>
+          <w:cnfStyle w:val="000000100000" w:firstRow="0" w:lastRow="0" w:firstColumn="0" w:lastColumn="0" w:oddVBand="0" w:evenVBand="0" w:oddHBand="1" w:evenHBand="0" w:firstRowFirstColumn="0" w:firstRowLastColumn="0" w:lastRowFirstColumn="0" w:lastRowLastColumn="0"/>
+        </w:trPr>
+        <w:tc>
+          <w:tcPr>
+            <w:cnfStyle w:val="001000000000" w:firstRow="0" w:lastRow="0" w:firstColumn="1" w:lastColumn="0" w:oddVBand="0" w:evenVBand="0" w:oddHBand="0" w:evenHBand="0" w:firstRowFirstColumn="0" w:firstRowLastColumn="0" w:lastRowFirstColumn="0" w:lastRowLastColumn="0"/>
+            <w:tcW w:w="2830" w:type="dxa"/>
+          </w:tcPr>
+          <w:p>
+            <w:pPr>
+              <w:rPr>
+                <w:b w:val="0"/>
+                <w:bCs w:val="0"/>
+                <w:lang w:val="en-GB"/>
+              </w:rPr>
+            </w:pPr>
+            <w:r>
+              <w:rPr>
+                <w:b w:val="0"/>
+                <w:bCs w:val="0"/>
+                <w:lang w:val="en-GB"/>
+              </w:rPr>
+              <w:t>Month</w:t>
+            </w:r>
+          </w:p>
+        </w:tc>
+        <w:tc>
+          <w:tcPr>
+            <w:tcW w:w="6186" w:type="dxa"/>
+          </w:tcPr>
+          <w:p>
+            <w:pPr>
+              <w:cnfStyle w:val="000000100000" w:firstRow="0" w:lastRow="0" w:firstColumn="0" w:lastColumn="0" w:oddVBand="0" w:evenVBand="0" w:oddHBand="1" w:evenHBand="0" w:firstRowFirstColumn="0" w:firstRowLastColumn="0" w:lastRowFirstColumn="0" w:lastRowLastColumn="0"/>
+              <w:rPr>
+                <w:lang w:val="en-GB"/>
+              </w:rPr>
+            </w:pPr>
+            <w:r>
+              <w:rPr>
+                <w:lang w:val="en-GB"/>
+              </w:rPr>
+              <w:t xml:space="preserve">Month and year </w:t>
+            </w:r>
+            <w:r>
+              <w:rPr>
+                <w:lang w:val="en-GB"/>
+              </w:rPr>
+              <w:t>associated with the statistics provided</w:t>
+            </w:r>
+          </w:p>
+        </w:tc>
+      </w:tr>
+      <w:tr>
+        <w:tc>
+          <w:tcPr>
+            <w:cnfStyle w:val="001000000000" w:firstRow="0" w:lastRow="0" w:firstColumn="1" w:lastColumn="0" w:oddVBand="0" w:evenVBand="0" w:oddHBand="0" w:evenHBand="0" w:firstRowFirstColumn="0" w:firstRowLastColumn="0" w:lastRowFirstColumn="0" w:lastRowLastColumn="0"/>
+            <w:tcW w:w="2830" w:type="dxa"/>
+          </w:tcPr>
+          <w:p>
+            <w:pPr>
+              <w:rPr>
+                <w:b w:val="0"/>
+                <w:bCs w:val="0"/>
+                <w:lang w:val="en-GB"/>
+              </w:rPr>
+            </w:pPr>
+            <w:r>
+              <w:rPr>
+                <w:b w:val="0"/>
+                <w:bCs w:val="0"/>
+                <w:lang w:val="en-GB"/>
+              </w:rPr>
+              <w:t>Average players</w:t>
+            </w:r>
+          </w:p>
+        </w:tc>
+        <w:tc>
+          <w:tcPr>
+            <w:tcW w:w="6186" w:type="dxa"/>
+          </w:tcPr>
+          <w:p>
+            <w:pPr>
+              <w:cnfStyle w:val="000000000000" w:firstRow="0" w:lastRow="0" w:firstColumn="0" w:lastColumn="0" w:oddVBand="0" w:evenVBand="0" w:oddHBand="0" w:evenHBand="0" w:firstRowFirstColumn="0" w:firstRowLastColumn="0" w:lastRowFirstColumn="0" w:lastRowLastColumn="0"/>
+              <w:rPr>
+                <w:lang w:val="en-GB"/>
+              </w:rPr>
+            </w:pPr>
+            <w:r>
+              <w:rPr>
+                <w:lang w:val="en-GB"/>
+              </w:rPr>
+              <w:t xml:space="preserve">Average number of players during a specific month </w:t>
+            </w:r>
+          </w:p>
+        </w:tc>
+      </w:tr>
+      <w:tr>
+        <w:trPr>
+          <w:cnfStyle w:val="000000100000" w:firstRow="0" w:lastRow="0" w:firstColumn="0" w:lastColumn="0" w:oddVBand="0" w:evenVBand="0" w:oddHBand="1" w:evenHBand="0" w:firstRowFirstColumn="0" w:firstRowLastColumn="0" w:lastRowFirstColumn="0" w:lastRowLastColumn="0"/>
+        </w:trPr>
+        <w:tc>
+          <w:tcPr>
+            <w:cnfStyle w:val="001000000000" w:firstRow="0" w:lastRow="0" w:firstColumn="1" w:lastColumn="0" w:oddVBand="0" w:evenVBand="0" w:oddHBand="0" w:evenHBand="0" w:firstRowFirstColumn="0" w:firstRowLastColumn="0" w:lastRowFirstColumn="0" w:lastRowLastColumn="0"/>
+            <w:tcW w:w="2830" w:type="dxa"/>
+          </w:tcPr>
+          <w:p>
+            <w:pPr>
+              <w:rPr>
+                <w:b w:val="0"/>
+                <w:bCs w:val="0"/>
+                <w:lang w:val="en-GB"/>
+              </w:rPr>
+            </w:pPr>
+            <w:r>
+              <w:rPr>
+                <w:b w:val="0"/>
+                <w:bCs w:val="0"/>
+                <w:lang w:val="en-GB"/>
+              </w:rPr>
+              <w:t>Gain</w:t>
+            </w:r>
+          </w:p>
+        </w:tc>
+        <w:tc>
+          <w:tcPr>
+            <w:tcW w:w="6186" w:type="dxa"/>
+          </w:tcPr>
+          <w:p>
+            <w:pPr>
+              <w:cnfStyle w:val="000000100000" w:firstRow="0" w:lastRow="0" w:firstColumn="0" w:lastColumn="0" w:oddVBand="0" w:evenVBand="0" w:oddHBand="1" w:evenHBand="0" w:firstRowFirstColumn="0" w:firstRowLastColumn="0" w:lastRowFirstColumn="0" w:lastRowLastColumn="0"/>
+              <w:rPr>
+                <w:lang w:val="en-GB"/>
+              </w:rPr>
+            </w:pPr>
+            <w:r>
+              <w:rPr>
+                <w:lang w:val="en-GB"/>
+              </w:rPr>
+              <w:t xml:space="preserve">Number of </w:t>
+            </w:r>
+            <w:r>
+              <w:rPr>
+                <w:lang w:val="en-GB"/>
+              </w:rPr>
+              <w:t>players joined or left the game since the last month</w:t>
+            </w:r>
+          </w:p>
+        </w:tc>
+      </w:tr>
+      <w:tr>
+        <w:tc>
+          <w:tcPr>
+            <w:cnfStyle w:val="001000000000" w:firstRow="0" w:lastRow="0" w:firstColumn="1" w:lastColumn="0" w:oddVBand="0" w:evenVBand="0" w:oddHBand="0" w:evenHBand="0" w:firstRowFirstColumn="0" w:firstRowLastColumn="0" w:lastRowFirstColumn="0" w:lastRowLastColumn="0"/>
+            <w:tcW w:w="2830" w:type="dxa"/>
+          </w:tcPr>
+          <w:p>
+            <w:pPr>
+              <w:rPr>
+                <w:b w:val="0"/>
+                <w:bCs w:val="0"/>
+                <w:lang w:val="en-GB"/>
+              </w:rPr>
+            </w:pPr>
+            <w:r>
+              <w:rPr>
+                <w:b w:val="0"/>
+                <w:bCs w:val="0"/>
+                <w:lang w:val="en-GB"/>
+              </w:rPr>
+              <w:t>Gain in percent</w:t>
+            </w:r>
+          </w:p>
+        </w:tc>
+        <w:tc>
+          <w:tcPr>
+            <w:tcW w:w="6186" w:type="dxa"/>
+          </w:tcPr>
+          <w:p>
+            <w:pPr>
+              <w:cnfStyle w:val="000000000000" w:firstRow="0" w:lastRow="0" w:firstColumn="0" w:lastColumn="0" w:oddVBand="0" w:evenVBand="0" w:oddHBand="0" w:evenHBand="0" w:firstRowFirstColumn="0" w:firstRowLastColumn="0" w:lastRowFirstColumn="0" w:lastRowLastColumn="0"/>
+              <w:rPr>
+                <w:lang w:val="en-GB"/>
+              </w:rPr>
+            </w:pPr>
+            <w:r>
+              <w:rPr>
+                <w:lang w:val="en-GB"/>
+              </w:rPr>
+              <w:t>Number of players joined or left the game since the last in percent</w:t>
+            </w:r>
+          </w:p>
+        </w:tc>
+      </w:tr>
+      <w:tr>
+        <w:trPr>
+          <w:cnfStyle w:val="000000100000" w:firstRow="0" w:lastRow="0" w:firstColumn="0" w:lastColumn="0" w:oddVBand="0" w:evenVBand="0" w:oddHBand="1" w:evenHBand="0" w:firstRowFirstColumn="0" w:firstRowLastColumn="0" w:lastRowFirstColumn="0" w:lastRowLastColumn="0"/>
+        </w:trPr>
+        <w:tc>
+          <w:tcPr>
+            <w:cnfStyle w:val="001000000000" w:firstRow="0" w:lastRow="0" w:firstColumn="1" w:lastColumn="0" w:oddVBand="0" w:evenVBand="0" w:oddHBand="0" w:evenHBand="0" w:firstRowFirstColumn="0" w:firstRowLastColumn="0" w:lastRowFirstColumn="0" w:lastRowLastColumn="0"/>
+            <w:tcW w:w="2830" w:type="dxa"/>
+          </w:tcPr>
+          <w:p>
+            <w:pPr>
+              <w:rPr>
+                <w:b w:val="0"/>
+                <w:bCs w:val="0"/>
+                <w:lang w:val="en-GB"/>
+              </w:rPr>
+            </w:pPr>
+            <w:r>
+              <w:rPr>
+                <w:b w:val="0"/>
+                <w:bCs w:val="0"/>
+                <w:lang w:val="en-GB"/>
+              </w:rPr>
+              <w:t>Peak players</w:t>
+            </w:r>
+          </w:p>
+        </w:tc>
+        <w:tc>
+          <w:tcPr>
+            <w:tcW w:w="6186" w:type="dxa"/>
+          </w:tcPr>
+          <w:p>
+            <w:pPr>
+              <w:cnfStyle w:val="000000100000" w:firstRow="0" w:lastRow="0" w:firstColumn="0" w:lastColumn="0" w:oddVBand="0" w:evenVBand="0" w:oddHBand="1" w:evenHBand="0" w:firstRowFirstColumn="0" w:firstRowLastColumn="0" w:lastRowFirstColumn="0" w:lastRowLastColumn="0"/>
+              <w:rPr>
+                <w:lang w:val="en-GB"/>
+              </w:rPr>
+            </w:pPr>
+            <w:r>
+              <w:rPr>
+                <w:lang w:val="en-GB"/>
+              </w:rPr>
+              <w:t>The greatest number of players in the game at the same time during a specific month</w:t>
+            </w:r>
+          </w:p>
+        </w:tc>
+      </w:tr>
+      <w:tr>
+        <w:tc>
+          <w:tcPr>
+            <w:cnfStyle w:val="001000000000" w:firstRow="0" w:lastRow="0" w:firstColumn="1" w:lastColumn="0" w:oddVBand="0" w:evenVBand="0" w:oddHBand="0" w:evenHBand="0" w:firstRowFirstColumn="0" w:firstRowLastColumn="0" w:lastRowFirstColumn="0" w:lastRowLastColumn="0"/>
+            <w:tcW w:w="2830" w:type="dxa"/>
+          </w:tcPr>
+          <w:p>
+            <w:pPr>
+              <w:rPr>
+                <w:b w:val="0"/>
+                <w:bCs w:val="0"/>
+                <w:lang w:val="en-GB"/>
+              </w:rPr>
+            </w:pPr>
+            <w:r>
+              <w:rPr>
+                <w:b w:val="0"/>
+                <w:bCs w:val="0"/>
+                <w:lang w:val="en-GB"/>
+              </w:rPr>
+              <w:t>Playing</w:t>
+            </w:r>
+            <w:r>
+              <w:rPr>
+                <w:b w:val="0"/>
+                <w:bCs w:val="0"/>
+                <w:lang w:val="en-GB"/>
+              </w:rPr>
+              <w:t xml:space="preserve"> 12-hours</w:t>
+            </w:r>
+            <w:r>
+              <w:rPr>
+                <w:b w:val="0"/>
+                <w:bCs w:val="0"/>
+                <w:lang w:val="en-GB"/>
+              </w:rPr>
+              <w:t xml:space="preserve"> ago</w:t>
+            </w:r>
+          </w:p>
+        </w:tc>
+        <w:tc>
+          <w:tcPr>
+            <w:tcW w:w="6186" w:type="dxa"/>
+          </w:tcPr>
+          <w:p>
+            <w:pPr>
+              <w:cnfStyle w:val="000000000000" w:firstRow="0" w:lastRow="0" w:firstColumn="0" w:lastColumn="0" w:oddVBand="0" w:evenVBand="0" w:oddHBand="0" w:evenHBand="0" w:firstRowFirstColumn="0" w:firstRowLastColumn="0" w:lastRowFirstColumn="0" w:lastRowLastColumn="0"/>
+              <w:rPr>
+                <w:lang w:val="en-GB"/>
+              </w:rPr>
+            </w:pPr>
+            <w:r>
+              <w:rPr>
+                <w:lang w:val="en-GB"/>
+              </w:rPr>
+              <w:t>Number of players in the game 12 hours ago</w:t>
+            </w:r>
+          </w:p>
+        </w:tc>
+      </w:tr>
+      <w:tr>
+        <w:trPr>
+          <w:cnfStyle w:val="000000100000" w:firstRow="0" w:lastRow="0" w:firstColumn="0" w:lastColumn="0" w:oddVBand="0" w:evenVBand="0" w:oddHBand="1" w:evenHBand="0" w:firstRowFirstColumn="0" w:firstRowLastColumn="0" w:lastRowFirstColumn="0" w:lastRowLastColumn="0"/>
+        </w:trPr>
+        <w:tc>
+          <w:tcPr>
+            <w:cnfStyle w:val="001000000000" w:firstRow="0" w:lastRow="0" w:firstColumn="1" w:lastColumn="0" w:oddVBand="0" w:evenVBand="0" w:oddHBand="0" w:evenHBand="0" w:firstRowFirstColumn="0" w:firstRowLastColumn="0" w:lastRowFirstColumn="0" w:lastRowLastColumn="0"/>
+            <w:tcW w:w="2830" w:type="dxa"/>
+          </w:tcPr>
+          <w:p>
+            <w:pPr>
+              <w:rPr>
+                <w:b w:val="0"/>
+                <w:bCs w:val="0"/>
+                <w:lang w:val="en-GB"/>
+              </w:rPr>
+            </w:pPr>
+            <w:r>
+              <w:rPr>
+                <w:b w:val="0"/>
+                <w:bCs w:val="0"/>
+                <w:lang w:val="en-GB"/>
+              </w:rPr>
+              <w:t>24-hour peak</w:t>
+            </w:r>
+          </w:p>
+        </w:tc>
+        <w:tc>
+          <w:tcPr>
+            <w:tcW w:w="6186" w:type="dxa"/>
+          </w:tcPr>
+          <w:p>
+            <w:pPr>
+              <w:cnfStyle w:val="000000100000" w:firstRow="0" w:lastRow="0" w:firstColumn="0" w:lastColumn="0" w:oddVBand="0" w:evenVBand="0" w:oddHBand="1" w:evenHBand="0" w:firstRowFirstColumn="0" w:firstRowLastColumn="0" w:lastRowFirstColumn="0" w:lastRowLastColumn="0"/>
+              <w:rPr>
+                <w:lang w:val="en-GB"/>
+              </w:rPr>
+            </w:pPr>
+            <w:r>
+              <w:rPr>
+                <w:lang w:val="en-GB"/>
+              </w:rPr>
+              <w:t>The greatest number of players in the game at the same time in the last 24 hours</w:t>
+            </w:r>
+          </w:p>
+        </w:tc>
+      </w:tr>
+      <w:tr>
+        <w:tc>
+          <w:tcPr>
+            <w:cnfStyle w:val="001000000000" w:firstRow="0" w:lastRow="0" w:firstColumn="1" w:lastColumn="0" w:oddVBand="0" w:evenVBand="0" w:oddHBand="0" w:evenHBand="0" w:firstRowFirstColumn="0" w:firstRowLastColumn="0" w:lastRowFirstColumn="0" w:lastRowLastColumn="0"/>
+            <w:tcW w:w="2830" w:type="dxa"/>
+          </w:tcPr>
+          <w:p>
+            <w:pPr>
+              <w:rPr>
+                <w:b w:val="0"/>
+                <w:bCs w:val="0"/>
+                <w:lang w:val="en-GB"/>
+              </w:rPr>
+            </w:pPr>
+            <w:r>
+              <w:rPr>
+                <w:b w:val="0"/>
+                <w:bCs w:val="0"/>
+                <w:lang w:val="en-GB"/>
+              </w:rPr>
+              <w:t>All-time peak</w:t>
+            </w:r>
+          </w:p>
+        </w:tc>
+        <w:tc>
+          <w:tcPr>
+            <w:tcW w:w="6186" w:type="dxa"/>
+          </w:tcPr>
+          <w:p>
+            <w:pPr>
+              <w:cnfStyle w:val="000000000000" w:firstRow="0" w:lastRow="0" w:firstColumn="0" w:lastColumn="0" w:oddVBand="0" w:evenVBand="0" w:oddHBand="0" w:evenHBand="0" w:firstRowFirstColumn="0" w:firstRowLastColumn="0" w:lastRowFirstColumn="0" w:lastRowLastColumn="0"/>
+              <w:rPr>
+                <w:lang w:val="en-GB"/>
+              </w:rPr>
+            </w:pPr>
+            <w:r>
+              <w:rPr>
+                <w:lang w:val="en-GB"/>
+              </w:rPr>
+              <w:t>The greatest number of players in the game at the same time</w:t>
+            </w:r>
+            <w:r>
+              <w:rPr>
+                <w:lang w:val="en-GB"/>
+              </w:rPr>
+              <w:t xml:space="preserve"> over</w:t>
+            </w:r>
+            <w:r>
+              <w:rPr>
+                <w:lang w:val="en-GB"/>
+              </w:rPr>
+              <w:t xml:space="preserve"> the game’s lifetime</w:t>
+            </w:r>
+          </w:p>
+        </w:tc>
+      </w:tr>
+    </w:tbl>
+    <w:p>
+      <w:pPr>
+        <w:rPr>
+          <w:lang w:val="en-GB"/>
+        </w:rPr>
+      </w:pPr>
+    </w:p>
+    <w:p>
+      <w:pPr>
+        <w:pStyle w:val="Heading2"/>
+        <w:rPr>
+          <w:lang w:val="en-GB"/>
+        </w:rPr>
+      </w:pPr>
+      <w:bookmarkStart w:id="5" w:name="_Toc120054286"/>
+      <w:r>
+        <w:rPr>
+          <w:lang w:val="en-GB"/>
+        </w:rPr>
+        <w:lastRenderedPageBreak/>
+        <w:t>Review sentiment</w:t>
+      </w:r>
+      <w:bookmarkEnd w:id="5"/>
+    </w:p>
+    <w:p>
+      <w:pPr>
+        <w:pStyle w:val="Heading2"/>
+        <w:rPr>
+          <w:lang w:val="en-GB"/>
+        </w:rPr>
+      </w:pPr>
+      <w:bookmarkStart w:id="6" w:name="_Toc120054287"/>
+      <w:r>
+        <w:rPr>
+          <w:lang w:val="en-GB"/>
+        </w:rPr>
+        <w:t>Data exploration</w:t>
+      </w:r>
+      <w:bookmarkEnd w:id="6"/>
+      <w:r>
+        <w:rPr>
+          <w:lang w:val="en-GB"/>
+        </w:rPr>
+        <w:t xml:space="preserve"> </w:t>
+      </w:r>
+    </w:p>
+    <w:p>
+      <w:pPr>
+        <w:pStyle w:val="Heading1"/>
+        <w:rPr>
+          <w:lang w:val="en-GB"/>
+        </w:rPr>
+      </w:pPr>
+      <w:bookmarkStart w:id="7" w:name="_Toc120054288"/>
+      <w:r>
+        <w:rPr>
+          <w:lang w:val="en-GB"/>
+        </w:rPr>
+        <w:t>Visualisation</w:t>
+      </w:r>
+      <w:bookmarkEnd w:id="7"/>
+    </w:p>
+    <w:p>
+      <w:pPr>
+        <w:rPr>
           <w:lang w:val="en-GB"/>
         </w:rPr>
       </w:pPr>
@@ -1909,14 +4241,14 @@
           <w:lang w:val="en-GB"/>
         </w:rPr>
       </w:pPr>
-      <w:bookmarkStart w:id="4" w:name="_Toc119852082"/>
+      <w:bookmarkStart w:id="8" w:name="_Toc120054289"/>
       <w:r>
         <w:rPr>
           <w:lang w:val="en-GB"/>
         </w:rPr>
         <w:t>Conclusion</w:t>
       </w:r>
-      <w:bookmarkEnd w:id="4"/>
+      <w:bookmarkEnd w:id="8"/>
       <w:r>
         <w:rPr>
           <w:lang w:val="en-GB"/>
@@ -1989,14 +4321,14 @@
           <w:lang w:val="en-GB"/>
         </w:rPr>
       </w:pPr>
-      <w:bookmarkStart w:id="5" w:name="_Toc119852083"/>
+      <w:bookmarkStart w:id="9" w:name="_Toc120054290"/>
       <w:r>
         <w:rPr>
           <w:lang w:val="en-GB"/>
         </w:rPr>
         <w:t>References</w:t>
       </w:r>
-      <w:bookmarkEnd w:id="5"/>
+      <w:bookmarkEnd w:id="9"/>
     </w:p>
     <w:p>
       <w:pPr>
@@ -2050,8 +4382,8 @@
       </w:pPr>
     </w:p>
     <w:sectPr>
-      <w:headerReference w:type="default" r:id="rId11"/>
-      <w:footerReference w:type="default" r:id="rId12"/>
+      <w:headerReference w:type="default" r:id="rId13"/>
+      <w:footerReference w:type="default" r:id="rId14"/>
       <w:pgSz w:w="11906" w:h="16838"/>
       <w:pgMar w:top="1440" w:right="1440" w:bottom="1440" w:left="1440" w:header="708" w:footer="708" w:gutter="0"/>
       <w:cols w:space="708"/>
@@ -2321,7 +4653,6 @@
       <w:dataBinding w:prefixMappings="xmlns:ns0='http://purl.org/dc/elements/1.1/' xmlns:ns1='http://schemas.openxmlformats.org/package/2006/metadata/core-properties' " w:xpath="/ns1:coreProperties[1]/ns0:title[1]" w:storeItemID="{6C3C8BC8-F283-45AE-878A-BAB7291924A1}"/>
       <w:text/>
     </w:sdtPr>
-    <w:sdtEndPr/>
     <w:sdtContent>
       <w:p>
         <w:pPr>
@@ -4511,7 +6842,6 @@
   <w:style w:type="character" w:default="1" w:styleId="DefaultParagraphFont">
     <w:name w:val="Default Paragraph Font"/>
     <w:uiPriority w:val="1"/>
-    <w:semiHidden/>
     <w:unhideWhenUsed/>
   </w:style>
   <w:style w:type="table" w:default="1" w:styleId="TableNormal">
@@ -5068,6 +7398,295 @@
       <w:lang w:val="en-US" w:eastAsia="zh-CN"/>
     </w:rPr>
   </w:style>
+  <w:style w:type="table" w:styleId="PlainTable1">
+    <w:name w:val="Plain Table 1"/>
+    <w:basedOn w:val="TableNormal"/>
+    <w:uiPriority w:val="41"/>
+    <w:rsid w:val="00550C81"/>
+    <w:tblPr>
+      <w:tblStyleRowBandSize w:val="1"/>
+      <w:tblStyleColBandSize w:val="1"/>
+      <w:tblBorders>
+        <w:top w:val="single" w:sz="4" w:space="0" w:color="BFBFBF" w:themeColor="background1" w:themeShade="BF"/>
+        <w:left w:val="single" w:sz="4" w:space="0" w:color="BFBFBF" w:themeColor="background1" w:themeShade="BF"/>
+        <w:bottom w:val="single" w:sz="4" w:space="0" w:color="BFBFBF" w:themeColor="background1" w:themeShade="BF"/>
+        <w:right w:val="single" w:sz="4" w:space="0" w:color="BFBFBF" w:themeColor="background1" w:themeShade="BF"/>
+        <w:insideH w:val="single" w:sz="4" w:space="0" w:color="BFBFBF" w:themeColor="background1" w:themeShade="BF"/>
+        <w:insideV w:val="single" w:sz="4" w:space="0" w:color="BFBFBF" w:themeColor="background1" w:themeShade="BF"/>
+      </w:tblBorders>
+    </w:tblPr>
+    <w:tblStylePr w:type="firstRow">
+      <w:rPr>
+        <w:b/>
+        <w:bCs/>
+      </w:rPr>
+    </w:tblStylePr>
+    <w:tblStylePr w:type="lastRow">
+      <w:rPr>
+        <w:b/>
+        <w:bCs/>
+      </w:rPr>
+      <w:tblPr/>
+      <w:tcPr>
+        <w:tcBorders>
+          <w:top w:val="double" w:sz="4" w:space="0" w:color="BFBFBF" w:themeColor="background1" w:themeShade="BF"/>
+        </w:tcBorders>
+      </w:tcPr>
+    </w:tblStylePr>
+    <w:tblStylePr w:type="firstCol">
+      <w:rPr>
+        <w:b/>
+        <w:bCs/>
+      </w:rPr>
+    </w:tblStylePr>
+    <w:tblStylePr w:type="lastCol">
+      <w:rPr>
+        <w:b/>
+        <w:bCs/>
+      </w:rPr>
+    </w:tblStylePr>
+    <w:tblStylePr w:type="band1Vert">
+      <w:tblPr/>
+      <w:tcPr>
+        <w:shd w:val="clear" w:color="auto" w:fill="F2F2F2" w:themeFill="background1" w:themeFillShade="F2"/>
+      </w:tcPr>
+    </w:tblStylePr>
+    <w:tblStylePr w:type="band1Horz">
+      <w:tblPr/>
+      <w:tcPr>
+        <w:shd w:val="clear" w:color="auto" w:fill="F2F2F2" w:themeFill="background1" w:themeFillShade="F2"/>
+      </w:tcPr>
+    </w:tblStylePr>
+  </w:style>
+  <w:style w:type="table" w:styleId="TableGridLight">
+    <w:name w:val="Grid Table Light"/>
+    <w:basedOn w:val="TableNormal"/>
+    <w:uiPriority w:val="40"/>
+    <w:rsid w:val="00550C81"/>
+    <w:tblPr>
+      <w:tblBorders>
+        <w:top w:val="single" w:sz="4" w:space="0" w:color="BFBFBF" w:themeColor="background1" w:themeShade="BF"/>
+        <w:left w:val="single" w:sz="4" w:space="0" w:color="BFBFBF" w:themeColor="background1" w:themeShade="BF"/>
+        <w:bottom w:val="single" w:sz="4" w:space="0" w:color="BFBFBF" w:themeColor="background1" w:themeShade="BF"/>
+        <w:right w:val="single" w:sz="4" w:space="0" w:color="BFBFBF" w:themeColor="background1" w:themeShade="BF"/>
+        <w:insideH w:val="single" w:sz="4" w:space="0" w:color="BFBFBF" w:themeColor="background1" w:themeShade="BF"/>
+        <w:insideV w:val="single" w:sz="4" w:space="0" w:color="BFBFBF" w:themeColor="background1" w:themeShade="BF"/>
+      </w:tblBorders>
+    </w:tblPr>
+  </w:style>
+  <w:style w:type="table" w:styleId="PlainTable2">
+    <w:name w:val="Plain Table 2"/>
+    <w:basedOn w:val="TableNormal"/>
+    <w:uiPriority w:val="42"/>
+    <w:rsid w:val="00550C81"/>
+    <w:tblPr>
+      <w:tblStyleRowBandSize w:val="1"/>
+      <w:tblStyleColBandSize w:val="1"/>
+      <w:tblBorders>
+        <w:top w:val="single" w:sz="4" w:space="0" w:color="7F7F7F" w:themeColor="text1" w:themeTint="80"/>
+        <w:bottom w:val="single" w:sz="4" w:space="0" w:color="7F7F7F" w:themeColor="text1" w:themeTint="80"/>
+      </w:tblBorders>
+    </w:tblPr>
+    <w:tblStylePr w:type="firstRow">
+      <w:rPr>
+        <w:b/>
+        <w:bCs/>
+      </w:rPr>
+      <w:tblPr/>
+      <w:tcPr>
+        <w:tcBorders>
+          <w:bottom w:val="single" w:sz="4" w:space="0" w:color="7F7F7F" w:themeColor="text1" w:themeTint="80"/>
+        </w:tcBorders>
+      </w:tcPr>
+    </w:tblStylePr>
+    <w:tblStylePr w:type="lastRow">
+      <w:rPr>
+        <w:b/>
+        <w:bCs/>
+      </w:rPr>
+      <w:tblPr/>
+      <w:tcPr>
+        <w:tcBorders>
+          <w:top w:val="single" w:sz="4" w:space="0" w:color="7F7F7F" w:themeColor="text1" w:themeTint="80"/>
+        </w:tcBorders>
+      </w:tcPr>
+    </w:tblStylePr>
+    <w:tblStylePr w:type="firstCol">
+      <w:rPr>
+        <w:b/>
+        <w:bCs/>
+      </w:rPr>
+    </w:tblStylePr>
+    <w:tblStylePr w:type="lastCol">
+      <w:rPr>
+        <w:b/>
+        <w:bCs/>
+      </w:rPr>
+    </w:tblStylePr>
+    <w:tblStylePr w:type="band1Vert">
+      <w:tblPr/>
+      <w:tcPr>
+        <w:tcBorders>
+          <w:left w:val="single" w:sz="4" w:space="0" w:color="7F7F7F" w:themeColor="text1" w:themeTint="80"/>
+          <w:right w:val="single" w:sz="4" w:space="0" w:color="7F7F7F" w:themeColor="text1" w:themeTint="80"/>
+        </w:tcBorders>
+      </w:tcPr>
+    </w:tblStylePr>
+    <w:tblStylePr w:type="band2Vert">
+      <w:tblPr/>
+      <w:tcPr>
+        <w:tcBorders>
+          <w:left w:val="single" w:sz="4" w:space="0" w:color="7F7F7F" w:themeColor="text1" w:themeTint="80"/>
+          <w:right w:val="single" w:sz="4" w:space="0" w:color="7F7F7F" w:themeColor="text1" w:themeTint="80"/>
+        </w:tcBorders>
+      </w:tcPr>
+    </w:tblStylePr>
+    <w:tblStylePr w:type="band1Horz">
+      <w:tblPr/>
+      <w:tcPr>
+        <w:tcBorders>
+          <w:top w:val="single" w:sz="4" w:space="0" w:color="7F7F7F" w:themeColor="text1" w:themeTint="80"/>
+          <w:bottom w:val="single" w:sz="4" w:space="0" w:color="7F7F7F" w:themeColor="text1" w:themeTint="80"/>
+        </w:tcBorders>
+      </w:tcPr>
+    </w:tblStylePr>
+  </w:style>
+  <w:style w:type="table" w:styleId="PlainTable3">
+    <w:name w:val="Plain Table 3"/>
+    <w:basedOn w:val="TableNormal"/>
+    <w:uiPriority w:val="43"/>
+    <w:rsid w:val="00550C81"/>
+    <w:tblPr>
+      <w:tblStyleRowBandSize w:val="1"/>
+      <w:tblStyleColBandSize w:val="1"/>
+    </w:tblPr>
+    <w:tblStylePr w:type="firstRow">
+      <w:rPr>
+        <w:b/>
+        <w:bCs/>
+        <w:caps/>
+      </w:rPr>
+      <w:tblPr/>
+      <w:tcPr>
+        <w:tcBorders>
+          <w:bottom w:val="single" w:sz="4" w:space="0" w:color="7F7F7F" w:themeColor="text1" w:themeTint="80"/>
+        </w:tcBorders>
+      </w:tcPr>
+    </w:tblStylePr>
+    <w:tblStylePr w:type="lastRow">
+      <w:rPr>
+        <w:b/>
+        <w:bCs/>
+        <w:caps/>
+      </w:rPr>
+      <w:tblPr/>
+      <w:tcPr>
+        <w:tcBorders>
+          <w:top w:val="nil"/>
+        </w:tcBorders>
+      </w:tcPr>
+    </w:tblStylePr>
+    <w:tblStylePr w:type="firstCol">
+      <w:rPr>
+        <w:b/>
+        <w:bCs/>
+        <w:caps/>
+      </w:rPr>
+      <w:tblPr/>
+      <w:tcPr>
+        <w:tcBorders>
+          <w:right w:val="single" w:sz="4" w:space="0" w:color="7F7F7F" w:themeColor="text1" w:themeTint="80"/>
+        </w:tcBorders>
+      </w:tcPr>
+    </w:tblStylePr>
+    <w:tblStylePr w:type="lastCol">
+      <w:rPr>
+        <w:b/>
+        <w:bCs/>
+        <w:caps/>
+      </w:rPr>
+      <w:tblPr/>
+      <w:tcPr>
+        <w:tcBorders>
+          <w:left w:val="nil"/>
+        </w:tcBorders>
+      </w:tcPr>
+    </w:tblStylePr>
+    <w:tblStylePr w:type="band1Vert">
+      <w:tblPr/>
+      <w:tcPr>
+        <w:shd w:val="clear" w:color="auto" w:fill="F2F2F2" w:themeFill="background1" w:themeFillShade="F2"/>
+      </w:tcPr>
+    </w:tblStylePr>
+    <w:tblStylePr w:type="band1Horz">
+      <w:tblPr/>
+      <w:tcPr>
+        <w:shd w:val="clear" w:color="auto" w:fill="F2F2F2" w:themeFill="background1" w:themeFillShade="F2"/>
+      </w:tcPr>
+    </w:tblStylePr>
+    <w:tblStylePr w:type="neCell">
+      <w:tblPr/>
+      <w:tcPr>
+        <w:tcBorders>
+          <w:left w:val="nil"/>
+        </w:tcBorders>
+      </w:tcPr>
+    </w:tblStylePr>
+    <w:tblStylePr w:type="nwCell">
+      <w:tblPr/>
+      <w:tcPr>
+        <w:tcBorders>
+          <w:right w:val="nil"/>
+        </w:tcBorders>
+      </w:tcPr>
+    </w:tblStylePr>
+  </w:style>
+  <w:style w:type="table" w:styleId="PlainTable4">
+    <w:name w:val="Plain Table 4"/>
+    <w:basedOn w:val="TableNormal"/>
+    <w:uiPriority w:val="44"/>
+    <w:rsid w:val="00550C81"/>
+    <w:tblPr>
+      <w:tblStyleRowBandSize w:val="1"/>
+      <w:tblStyleColBandSize w:val="1"/>
+    </w:tblPr>
+    <w:tblStylePr w:type="firstRow">
+      <w:rPr>
+        <w:b/>
+        <w:bCs/>
+      </w:rPr>
+    </w:tblStylePr>
+    <w:tblStylePr w:type="lastRow">
+      <w:rPr>
+        <w:b/>
+        <w:bCs/>
+      </w:rPr>
+    </w:tblStylePr>
+    <w:tblStylePr w:type="firstCol">
+      <w:rPr>
+        <w:b/>
+        <w:bCs/>
+      </w:rPr>
+    </w:tblStylePr>
+    <w:tblStylePr w:type="lastCol">
+      <w:rPr>
+        <w:b/>
+        <w:bCs/>
+      </w:rPr>
+    </w:tblStylePr>
+    <w:tblStylePr w:type="band1Vert">
+      <w:tblPr/>
+      <w:tcPr>
+        <w:shd w:val="clear" w:color="auto" w:fill="F2F2F2" w:themeFill="background1" w:themeFillShade="F2"/>
+      </w:tcPr>
+    </w:tblStylePr>
+    <w:tblStylePr w:type="band1Horz">
+      <w:tblPr/>
+      <w:tcPr>
+        <w:shd w:val="clear" w:color="auto" w:fill="F2F2F2" w:themeFill="background1" w:themeFillShade="F2"/>
+      </w:tcPr>
+    </w:tblStylePr>
+  </w:style>
 </w:styles>
 </file>
 
@@ -5180,6 +7799,13 @@
     <w:pitch w:val="variable"/>
     <w:sig w:usb0="E0002AFF" w:usb1="C000247B" w:usb2="00000009" w:usb3="00000000" w:csb0="000001FF" w:csb1="00000000"/>
   </w:font>
+  <w:font w:name="Lucida Console">
+    <w:panose1 w:val="020B0609040504020204"/>
+    <w:charset w:val="00"/>
+    <w:family w:val="modern"/>
+    <w:pitch w:val="fixed"/>
+    <w:sig w:usb0="8000028F" w:usb1="00001800" w:usb2="00000000" w:usb3="00000000" w:csb0="0000001F" w:csb1="00000000"/>
+  </w:font>
 </w:fonts>
 </file>
 
@@ -5213,6 +7839,7 @@
     <w:rsid w:val="00706642"/>
     <w:rsid w:val="00824C0C"/>
     <w:rsid w:val="009C4F02"/>
+    <w:rsid w:val="00A03EAC"/>
     <w:rsid w:val="00B90462"/>
     <w:rsid w:val="00BD2417"/>
     <w:rsid w:val="00CA7D63"/>
@@ -5680,10 +8307,6 @@
     <w:name w:val="A2694C79D815D34388E1EDC6F9B5CD48"/>
     <w:rsid w:val="00706642"/>
   </w:style>
-  <w:style w:type="paragraph" w:customStyle="1" w:styleId="B7B378D351B98347A52F26D774760FC4">
-    <w:name w:val="B7B378D351B98347A52F26D774760FC4"/>
-    <w:rsid w:val="001D12A0"/>
-  </w:style>
 </w:styles>
 </file>
 

</xml_diff>

<commit_message>
final version of assignment report
</commit_message>
<xml_diff>
--- a/report/Assignment Report.docx
+++ b/report/Assignment Report.docx
@@ -999,7 +999,7 @@
             </w:rPr>
             <w:fldChar w:fldCharType="separate"/>
           </w:r>
-          <w:hyperlink w:anchor="_Toc120458783" w:history="1">
+          <w:hyperlink w:anchor="_Toc121086180" w:history="1">
             <w:r>
               <w:rPr>
                 <w:rStyle w:val="Hyperlink"/>
@@ -1027,7 +1027,7 @@
                 <w:noProof/>
                 <w:webHidden/>
               </w:rPr>
-              <w:instrText xml:space="preserve"> PAGEREF _Toc120458783 \h </w:instrText>
+              <w:instrText xml:space="preserve"> PAGEREF _Toc121086180 \h </w:instrText>
             </w:r>
             <w:r>
               <w:rPr>
@@ -1074,7 +1074,7 @@
               <w:lang w:eastAsia="en-GB"/>
             </w:rPr>
           </w:pPr>
-          <w:hyperlink w:anchor="_Toc120458784" w:history="1">
+          <w:hyperlink w:anchor="_Toc121086181" w:history="1">
             <w:r>
               <w:rPr>
                 <w:rStyle w:val="Hyperlink"/>
@@ -1102,7 +1102,7 @@
                 <w:noProof/>
                 <w:webHidden/>
               </w:rPr>
-              <w:instrText xml:space="preserve"> PAGEREF _Toc120458784 \h </w:instrText>
+              <w:instrText xml:space="preserve"> PAGEREF _Toc121086181 \h </w:instrText>
             </w:r>
             <w:r>
               <w:rPr>
@@ -1149,7 +1149,7 @@
               <w:lang w:eastAsia="en-GB"/>
             </w:rPr>
           </w:pPr>
-          <w:hyperlink w:anchor="_Toc120458785" w:history="1">
+          <w:hyperlink w:anchor="_Toc121086182" w:history="1">
             <w:r>
               <w:rPr>
                 <w:rStyle w:val="Hyperlink"/>
@@ -1177,7 +1177,7 @@
                 <w:noProof/>
                 <w:webHidden/>
               </w:rPr>
-              <w:instrText xml:space="preserve"> PAGEREF _Toc120458785 \h </w:instrText>
+              <w:instrText xml:space="preserve"> PAGEREF _Toc121086182 \h </w:instrText>
             </w:r>
             <w:r>
               <w:rPr>
@@ -1224,7 +1224,7 @@
               <w:lang w:eastAsia="en-GB"/>
             </w:rPr>
           </w:pPr>
-          <w:hyperlink w:anchor="_Toc120458786" w:history="1">
+          <w:hyperlink w:anchor="_Toc121086183" w:history="1">
             <w:r>
               <w:rPr>
                 <w:rStyle w:val="Hyperlink"/>
@@ -1252,7 +1252,7 @@
                 <w:noProof/>
                 <w:webHidden/>
               </w:rPr>
-              <w:instrText xml:space="preserve"> PAGEREF _Toc120458786 \h </w:instrText>
+              <w:instrText xml:space="preserve"> PAGEREF _Toc121086183 \h </w:instrText>
             </w:r>
             <w:r>
               <w:rPr>
@@ -1299,7 +1299,7 @@
               <w:lang w:eastAsia="en-GB"/>
             </w:rPr>
           </w:pPr>
-          <w:hyperlink w:anchor="_Toc120458787" w:history="1">
+          <w:hyperlink w:anchor="_Toc121086184" w:history="1">
             <w:r>
               <w:rPr>
                 <w:rStyle w:val="Hyperlink"/>
@@ -1327,7 +1327,7 @@
                 <w:noProof/>
                 <w:webHidden/>
               </w:rPr>
-              <w:instrText xml:space="preserve"> PAGEREF _Toc120458787 \h </w:instrText>
+              <w:instrText xml:space="preserve"> PAGEREF _Toc121086184 \h </w:instrText>
             </w:r>
             <w:r>
               <w:rPr>
@@ -1374,7 +1374,7 @@
               <w:lang w:eastAsia="en-GB"/>
             </w:rPr>
           </w:pPr>
-          <w:hyperlink w:anchor="_Toc120458788" w:history="1">
+          <w:hyperlink w:anchor="_Toc121086185" w:history="1">
             <w:r>
               <w:rPr>
                 <w:rStyle w:val="Hyperlink"/>
@@ -1402,7 +1402,7 @@
                 <w:noProof/>
                 <w:webHidden/>
               </w:rPr>
-              <w:instrText xml:space="preserve"> PAGEREF _Toc120458788 \h </w:instrText>
+              <w:instrText xml:space="preserve"> PAGEREF _Toc121086185 \h </w:instrText>
             </w:r>
             <w:r>
               <w:rPr>
@@ -1422,7 +1422,7 @@
                 <w:noProof/>
                 <w:webHidden/>
               </w:rPr>
-              <w:t>6</w:t>
+              <w:t>5</w:t>
             </w:r>
             <w:r>
               <w:rPr>
@@ -1449,7 +1449,7 @@
               <w:lang w:eastAsia="en-GB"/>
             </w:rPr>
           </w:pPr>
-          <w:hyperlink w:anchor="_Toc120458789" w:history="1">
+          <w:hyperlink w:anchor="_Toc121086186" w:history="1">
             <w:r>
               <w:rPr>
                 <w:rStyle w:val="Hyperlink"/>
@@ -1477,7 +1477,7 @@
                 <w:noProof/>
                 <w:webHidden/>
               </w:rPr>
-              <w:instrText xml:space="preserve"> PAGEREF _Toc120458789 \h </w:instrText>
+              <w:instrText xml:space="preserve"> PAGEREF _Toc121086186 \h </w:instrText>
             </w:r>
             <w:r>
               <w:rPr>
@@ -1524,7 +1524,7 @@
               <w:lang w:eastAsia="en-GB"/>
             </w:rPr>
           </w:pPr>
-          <w:hyperlink w:anchor="_Toc120458790" w:history="1">
+          <w:hyperlink w:anchor="_Toc121086187" w:history="1">
             <w:r>
               <w:rPr>
                 <w:rStyle w:val="Hyperlink"/>
@@ -1552,7 +1552,7 @@
                 <w:noProof/>
                 <w:webHidden/>
               </w:rPr>
-              <w:instrText xml:space="preserve"> PAGEREF _Toc120458790 \h </w:instrText>
+              <w:instrText xml:space="preserve"> PAGEREF _Toc121086187 \h </w:instrText>
             </w:r>
             <w:r>
               <w:rPr>
@@ -1599,7 +1599,7 @@
               <w:lang w:eastAsia="en-GB"/>
             </w:rPr>
           </w:pPr>
-          <w:hyperlink w:anchor="_Toc120458791" w:history="1">
+          <w:hyperlink w:anchor="_Toc121086188" w:history="1">
             <w:r>
               <w:rPr>
                 <w:rStyle w:val="Hyperlink"/>
@@ -1627,7 +1627,7 @@
                 <w:noProof/>
                 <w:webHidden/>
               </w:rPr>
-              <w:instrText xml:space="preserve"> PAGEREF _Toc120458791 \h </w:instrText>
+              <w:instrText xml:space="preserve"> PAGEREF _Toc121086188 \h </w:instrText>
             </w:r>
             <w:r>
               <w:rPr>
@@ -1674,7 +1674,7 @@
               <w:lang w:eastAsia="en-GB"/>
             </w:rPr>
           </w:pPr>
-          <w:hyperlink w:anchor="_Toc120458792" w:history="1">
+          <w:hyperlink w:anchor="_Toc121086189" w:history="1">
             <w:r>
               <w:rPr>
                 <w:rStyle w:val="Hyperlink"/>
@@ -1702,7 +1702,7 @@
                 <w:noProof/>
                 <w:webHidden/>
               </w:rPr>
-              <w:instrText xml:space="preserve"> PAGEREF _Toc120458792 \h </w:instrText>
+              <w:instrText xml:space="preserve"> PAGEREF _Toc121086189 \h </w:instrText>
             </w:r>
             <w:r>
               <w:rPr>
@@ -1749,7 +1749,7 @@
               <w:lang w:eastAsia="en-GB"/>
             </w:rPr>
           </w:pPr>
-          <w:hyperlink w:anchor="_Toc120458793" w:history="1">
+          <w:hyperlink w:anchor="_Toc121086190" w:history="1">
             <w:r>
               <w:rPr>
                 <w:rStyle w:val="Hyperlink"/>
@@ -1777,7 +1777,7 @@
                 <w:noProof/>
                 <w:webHidden/>
               </w:rPr>
-              <w:instrText xml:space="preserve"> PAGEREF _Toc120458793 \h </w:instrText>
+              <w:instrText xml:space="preserve"> PAGEREF _Toc121086190 \h </w:instrText>
             </w:r>
             <w:r>
               <w:rPr>
@@ -1824,7 +1824,7 @@
               <w:lang w:eastAsia="en-GB"/>
             </w:rPr>
           </w:pPr>
-          <w:hyperlink w:anchor="_Toc120458794" w:history="1">
+          <w:hyperlink w:anchor="_Toc121086191" w:history="1">
             <w:r>
               <w:rPr>
                 <w:rStyle w:val="Hyperlink"/>
@@ -1852,7 +1852,7 @@
                 <w:noProof/>
                 <w:webHidden/>
               </w:rPr>
-              <w:instrText xml:space="preserve"> PAGEREF _Toc120458794 \h </w:instrText>
+              <w:instrText xml:space="preserve"> PAGEREF _Toc121086191 \h </w:instrText>
             </w:r>
             <w:r>
               <w:rPr>
@@ -1899,14 +1899,14 @@
               <w:lang w:eastAsia="en-GB"/>
             </w:rPr>
           </w:pPr>
-          <w:hyperlink w:anchor="_Toc120458795" w:history="1">
+          <w:hyperlink w:anchor="_Toc121086192" w:history="1">
             <w:r>
               <w:rPr>
                 <w:rStyle w:val="Hyperlink"/>
                 <w:noProof/>
                 <w:lang w:val="en-GB"/>
               </w:rPr>
-              <w:t>References</w:t>
+              <w:t>Datasets</w:t>
             </w:r>
             <w:r>
               <w:rPr>
@@ -1927,7 +1927,82 @@
                 <w:noProof/>
                 <w:webHidden/>
               </w:rPr>
-              <w:instrText xml:space="preserve"> PAGEREF _Toc120458795 \h </w:instrText>
+              <w:instrText xml:space="preserve"> PAGEREF _Toc121086192 \h </w:instrText>
+            </w:r>
+            <w:r>
+              <w:rPr>
+                <w:noProof/>
+                <w:webHidden/>
+              </w:rPr>
+            </w:r>
+            <w:r>
+              <w:rPr>
+                <w:noProof/>
+                <w:webHidden/>
+              </w:rPr>
+              <w:fldChar w:fldCharType="separate"/>
+            </w:r>
+            <w:r>
+              <w:rPr>
+                <w:noProof/>
+                <w:webHidden/>
+              </w:rPr>
+              <w:t>10</w:t>
+            </w:r>
+            <w:r>
+              <w:rPr>
+                <w:noProof/>
+                <w:webHidden/>
+              </w:rPr>
+              <w:fldChar w:fldCharType="end"/>
+            </w:r>
+          </w:hyperlink>
+        </w:p>
+        <w:p>
+          <w:pPr>
+            <w:pStyle w:val="TOC1"/>
+            <w:tabs>
+              <w:tab w:val="right" w:leader="dot" w:pos="9016"/>
+            </w:tabs>
+            <w:rPr>
+              <w:rFonts w:eastAsiaTheme="minorEastAsia" w:cstheme="minorBidi"/>
+              <w:b w:val="0"/>
+              <w:bCs w:val="0"/>
+              <w:i w:val="0"/>
+              <w:iCs w:val="0"/>
+              <w:noProof/>
+              <w:lang w:eastAsia="en-GB"/>
+            </w:rPr>
+          </w:pPr>
+          <w:hyperlink w:anchor="_Toc121086193" w:history="1">
+            <w:r>
+              <w:rPr>
+                <w:rStyle w:val="Hyperlink"/>
+                <w:noProof/>
+                <w:lang w:val="en-GB"/>
+              </w:rPr>
+              <w:t>References</w:t>
+            </w:r>
+            <w:r>
+              <w:rPr>
+                <w:noProof/>
+                <w:webHidden/>
+              </w:rPr>
+              <w:tab/>
+            </w:r>
+            <w:r>
+              <w:rPr>
+                <w:noProof/>
+                <w:webHidden/>
+              </w:rPr>
+              <w:fldChar w:fldCharType="begin"/>
+            </w:r>
+            <w:r>
+              <w:rPr>
+                <w:noProof/>
+                <w:webHidden/>
+              </w:rPr>
+              <w:instrText xml:space="preserve"> PAGEREF _Toc121086193 \h </w:instrText>
             </w:r>
             <w:r>
               <w:rPr>
@@ -2022,7 +2097,7 @@
         </w:rPr>
         <w:fldChar w:fldCharType="separate"/>
       </w:r>
-      <w:hyperlink w:anchor="_Toc120458799" w:history="1">
+      <w:hyperlink w:anchor="_Toc121086194" w:history="1">
         <w:r>
           <w:rPr>
             <w:rStyle w:val="Hyperlink"/>
@@ -2049,7 +2124,7 @@
             <w:noProof/>
             <w:webHidden/>
           </w:rPr>
-          <w:instrText xml:space="preserve"> PAGEREF _Toc120458799 \h </w:instrText>
+          <w:instrText xml:space="preserve"> PAGEREF _Toc121086194 \h </w:instrText>
         </w:r>
         <w:r>
           <w:rPr>
@@ -2092,7 +2167,7 @@
           <w:lang w:eastAsia="en-GB"/>
         </w:rPr>
       </w:pPr>
-      <w:hyperlink w:anchor="_Toc120458800" w:history="1">
+      <w:hyperlink w:anchor="_Toc121086195" w:history="1">
         <w:r>
           <w:rPr>
             <w:rStyle w:val="Hyperlink"/>
@@ -2119,7 +2194,7 @@
             <w:noProof/>
             <w:webHidden/>
           </w:rPr>
-          <w:instrText xml:space="preserve"> PAGEREF _Toc120458800 \h </w:instrText>
+          <w:instrText xml:space="preserve"> PAGEREF _Toc121086195 \h </w:instrText>
         </w:r>
         <w:r>
           <w:rPr>
@@ -2162,7 +2237,7 @@
           <w:lang w:eastAsia="en-GB"/>
         </w:rPr>
       </w:pPr>
-      <w:hyperlink w:anchor="_Toc120458801" w:history="1">
+      <w:hyperlink w:anchor="_Toc121086196" w:history="1">
         <w:r>
           <w:rPr>
             <w:rStyle w:val="Hyperlink"/>
@@ -2189,7 +2264,7 @@
             <w:noProof/>
             <w:webHidden/>
           </w:rPr>
-          <w:instrText xml:space="preserve"> PAGEREF _Toc120458801 \h </w:instrText>
+          <w:instrText xml:space="preserve"> PAGEREF _Toc121086196 \h </w:instrText>
         </w:r>
         <w:r>
           <w:rPr>
@@ -2232,7 +2307,7 @@
           <w:lang w:eastAsia="en-GB"/>
         </w:rPr>
       </w:pPr>
-      <w:hyperlink w:anchor="_Toc120458802" w:history="1">
+      <w:hyperlink w:anchor="_Toc121086197" w:history="1">
         <w:r>
           <w:rPr>
             <w:rStyle w:val="Hyperlink"/>
@@ -2259,7 +2334,7 @@
             <w:noProof/>
             <w:webHidden/>
           </w:rPr>
-          <w:instrText xml:space="preserve"> PAGEREF _Toc120458802 \h </w:instrText>
+          <w:instrText xml:space="preserve"> PAGEREF _Toc121086197 \h </w:instrText>
         </w:r>
         <w:r>
           <w:rPr>
@@ -2302,7 +2377,7 @@
           <w:lang w:eastAsia="en-GB"/>
         </w:rPr>
       </w:pPr>
-      <w:hyperlink w:anchor="_Toc120458803" w:history="1">
+      <w:hyperlink w:anchor="_Toc121086198" w:history="1">
         <w:r>
           <w:rPr>
             <w:rStyle w:val="Hyperlink"/>
@@ -2329,7 +2404,77 @@
             <w:noProof/>
             <w:webHidden/>
           </w:rPr>
-          <w:instrText xml:space="preserve"> PAGEREF _Toc120458803 \h </w:instrText>
+          <w:instrText xml:space="preserve"> PAGEREF _Toc121086198 \h </w:instrText>
+        </w:r>
+        <w:r>
+          <w:rPr>
+            <w:noProof/>
+            <w:webHidden/>
+          </w:rPr>
+        </w:r>
+        <w:r>
+          <w:rPr>
+            <w:noProof/>
+            <w:webHidden/>
+          </w:rPr>
+          <w:fldChar w:fldCharType="separate"/>
+        </w:r>
+        <w:r>
+          <w:rPr>
+            <w:noProof/>
+            <w:webHidden/>
+          </w:rPr>
+          <w:t>7</w:t>
+        </w:r>
+        <w:r>
+          <w:rPr>
+            <w:noProof/>
+            <w:webHidden/>
+          </w:rPr>
+          <w:fldChar w:fldCharType="end"/>
+        </w:r>
+      </w:hyperlink>
+    </w:p>
+    <w:p>
+      <w:pPr>
+        <w:pStyle w:val="TableofFigures"/>
+        <w:tabs>
+          <w:tab w:val="right" w:leader="dot" w:pos="9016"/>
+        </w:tabs>
+        <w:rPr>
+          <w:rFonts w:eastAsiaTheme="minorEastAsia"/>
+          <w:noProof/>
+          <w:lang w:eastAsia="en-GB"/>
+        </w:rPr>
+      </w:pPr>
+      <w:hyperlink w:anchor="_Toc121086199" w:history="1">
+        <w:r>
+          <w:rPr>
+            <w:rStyle w:val="Hyperlink"/>
+            <w:noProof/>
+          </w:rPr>
+          <w:t>Figure 6: Polarity Overview - English Reviews</w:t>
+        </w:r>
+        <w:r>
+          <w:rPr>
+            <w:noProof/>
+            <w:webHidden/>
+          </w:rPr>
+          <w:tab/>
+        </w:r>
+        <w:r>
+          <w:rPr>
+            <w:noProof/>
+            <w:webHidden/>
+          </w:rPr>
+          <w:fldChar w:fldCharType="begin"/>
+        </w:r>
+        <w:r>
+          <w:rPr>
+            <w:noProof/>
+            <w:webHidden/>
+          </w:rPr>
+          <w:instrText xml:space="preserve"> PAGEREF _Toc121086199 \h </w:instrText>
         </w:r>
         <w:r>
           <w:rPr>
@@ -2372,77 +2517,7 @@
           <w:lang w:eastAsia="en-GB"/>
         </w:rPr>
       </w:pPr>
-      <w:hyperlink w:anchor="_Toc120458804" w:history="1">
-        <w:r>
-          <w:rPr>
-            <w:rStyle w:val="Hyperlink"/>
-            <w:noProof/>
-          </w:rPr>
-          <w:t>Figure 6: Polarity Overview - English Reviews</w:t>
-        </w:r>
-        <w:r>
-          <w:rPr>
-            <w:noProof/>
-            <w:webHidden/>
-          </w:rPr>
-          <w:tab/>
-        </w:r>
-        <w:r>
-          <w:rPr>
-            <w:noProof/>
-            <w:webHidden/>
-          </w:rPr>
-          <w:fldChar w:fldCharType="begin"/>
-        </w:r>
-        <w:r>
-          <w:rPr>
-            <w:noProof/>
-            <w:webHidden/>
-          </w:rPr>
-          <w:instrText xml:space="preserve"> PAGEREF _Toc120458804 \h </w:instrText>
-        </w:r>
-        <w:r>
-          <w:rPr>
-            <w:noProof/>
-            <w:webHidden/>
-          </w:rPr>
-        </w:r>
-        <w:r>
-          <w:rPr>
-            <w:noProof/>
-            <w:webHidden/>
-          </w:rPr>
-          <w:fldChar w:fldCharType="separate"/>
-        </w:r>
-        <w:r>
-          <w:rPr>
-            <w:noProof/>
-            <w:webHidden/>
-          </w:rPr>
-          <w:t>8</w:t>
-        </w:r>
-        <w:r>
-          <w:rPr>
-            <w:noProof/>
-            <w:webHidden/>
-          </w:rPr>
-          <w:fldChar w:fldCharType="end"/>
-        </w:r>
-      </w:hyperlink>
-    </w:p>
-    <w:p>
-      <w:pPr>
-        <w:pStyle w:val="TableofFigures"/>
-        <w:tabs>
-          <w:tab w:val="right" w:leader="dot" w:pos="9016"/>
-        </w:tabs>
-        <w:rPr>
-          <w:rFonts w:eastAsiaTheme="minorEastAsia"/>
-          <w:noProof/>
-          <w:lang w:eastAsia="en-GB"/>
-        </w:rPr>
-      </w:pPr>
-      <w:hyperlink w:anchor="_Toc120458805" w:history="1">
+      <w:hyperlink w:anchor="_Toc121086200" w:history="1">
         <w:r>
           <w:rPr>
             <w:rStyle w:val="Hyperlink"/>
@@ -2469,7 +2544,7 @@
             <w:noProof/>
             <w:webHidden/>
           </w:rPr>
-          <w:instrText xml:space="preserve"> PAGEREF _Toc120458805 \h </w:instrText>
+          <w:instrText xml:space="preserve"> PAGEREF _Toc121086200 \h </w:instrText>
         </w:r>
         <w:r>
           <w:rPr>
@@ -2539,7 +2614,7 @@
           <w:lang w:val="en-GB"/>
         </w:rPr>
       </w:pPr>
-      <w:bookmarkStart w:id="0" w:name="_Toc120458783"/>
+      <w:bookmarkStart w:id="0" w:name="_Toc121086180"/>
       <w:r>
         <w:rPr>
           <w:lang w:val="en-GB"/>
@@ -2557,62 +2632,19 @@
       </w:pPr>
       <w:r>
         <w:rPr>
-          <w:highlight w:val="yellow"/>
-          <w:lang w:val="en-GB"/>
-        </w:rPr>
-        <w:t>Max 200 words</w:t>
+          <w:lang w:val="en-GB"/>
+        </w:rPr>
+        <w:t>Product reviews have always been used to check the quality and legitimacy of a product, and product recommendations have played a vital role in creating big profitable corporate companies. I am answering whether the sentiment expressed in game reviews impacts player engagement. Despite having limited time and data, I can prove my point and illustrate the findings in visualisation to communicate the results effectively to the audience. I concluded that review sentiment (measured by transforming the textual review to sentiment scores) and player engagement (measured by average player count) are related.</w:t>
       </w:r>
     </w:p>
     <w:p>
       <w:pPr>
-        <w:rPr>
-          <w:highlight w:val="yellow"/>
-          <w:lang w:val="en-GB"/>
-        </w:rPr>
-      </w:pPr>
-      <w:r>
-        <w:rPr>
-          <w:highlight w:val="yellow"/>
-          <w:lang w:val="en-GB"/>
-        </w:rPr>
-        <w:t>What is the question you are answering or the story you are trying to tell?</w:t>
-      </w:r>
-    </w:p>
-    <w:p>
-      <w:pPr>
-        <w:rPr>
-          <w:lang w:val="en-GB"/>
-        </w:rPr>
-      </w:pPr>
-      <w:r>
-        <w:rPr>
-          <w:highlight w:val="yellow"/>
-          <w:lang w:val="en-GB"/>
-        </w:rPr>
-        <w:t>What is the conclusion that you reached?</w:t>
-      </w:r>
-    </w:p>
-    <w:p>
-      <w:pPr>
-        <w:rPr>
-          <w:lang w:val="en-GB"/>
-        </w:rPr>
-      </w:pPr>
-      <w:r>
-        <w:rPr>
-          <w:lang w:val="en-GB"/>
-        </w:rPr>
-        <w:t>Product reviews have always been used to check the quality and legitimacy of a product, and product recommendations have played a vital role in creating big profitable corporate companies. I am answering whether the sentiment expressed in game reviews impacts player engagement. Despite having limited time and data, I can prove my point and illustrate the findings in visualisation to communicate the results effectively to the audience. I concluded that review sentiment (measured by transforming the textual review to sentiment scores) and player engagement (measured by average player count) are related.</w:t>
-      </w:r>
-    </w:p>
-    <w:p>
-      <w:pPr>
         <w:pStyle w:val="Heading1"/>
         <w:rPr>
           <w:lang w:val="en-GB"/>
         </w:rPr>
       </w:pPr>
-      <w:bookmarkStart w:id="1" w:name="_Toc120458784"/>
+      <w:bookmarkStart w:id="1" w:name="_Toc121086181"/>
       <w:r>
         <w:rPr>
           <w:lang w:val="en-GB"/>
@@ -2620,87 +2652,6 @@
         <w:t>Data Collection</w:t>
       </w:r>
       <w:bookmarkEnd w:id="1"/>
-    </w:p>
-    <w:p>
-      <w:pPr>
-        <w:rPr>
-          <w:lang w:val="en-GB"/>
-        </w:rPr>
-      </w:pPr>
-      <w:r>
-        <w:rPr>
-          <w:highlight w:val="yellow"/>
-          <w:lang w:val="en-GB"/>
-        </w:rPr>
-        <w:t>½ page</w:t>
-      </w:r>
-    </w:p>
-    <w:p>
-      <w:pPr>
-        <w:rPr>
-          <w:highlight w:val="yellow"/>
-          <w:lang w:val="en-GB"/>
-        </w:rPr>
-      </w:pPr>
-      <w:r>
-        <w:rPr>
-          <w:highlight w:val="yellow"/>
-          <w:lang w:val="en-GB"/>
-        </w:rPr>
-        <w:t>Where/how did you retrieve your data? Provide a URL if available online.</w:t>
-      </w:r>
-    </w:p>
-    <w:p>
-      <w:pPr>
-        <w:rPr>
-          <w:highlight w:val="yellow"/>
-          <w:lang w:val="en-GB"/>
-        </w:rPr>
-      </w:pPr>
-      <w:r>
-        <w:rPr>
-          <w:highlight w:val="yellow"/>
-          <w:lang w:val="en-GB"/>
-        </w:rPr>
-        <w:t xml:space="preserve">Describe the data – size (GB or attributes), number of rows, attributes, data </w:t>
-      </w:r>
-      <w:proofErr w:type="gramStart"/>
-      <w:r>
-        <w:rPr>
-          <w:highlight w:val="yellow"/>
-          <w:lang w:val="en-GB"/>
-        </w:rPr>
-        <w:t>types</w:t>
-      </w:r>
-      <w:proofErr w:type="gramEnd"/>
-      <w:r>
-        <w:rPr>
-          <w:highlight w:val="yellow"/>
-          <w:lang w:val="en-GB"/>
-        </w:rPr>
-        <w:t xml:space="preserve"> present</w:t>
-      </w:r>
-    </w:p>
-    <w:p>
-      <w:pPr>
-        <w:rPr>
-          <w:lang w:val="en-GB"/>
-        </w:rPr>
-      </w:pPr>
-      <w:r>
-        <w:rPr>
-          <w:highlight w:val="yellow"/>
-          <w:lang w:val="en-GB"/>
-        </w:rPr>
-        <w:t>What aspects of big data (volume, variety, velocity) are present in your dataset(s)?</w:t>
-      </w:r>
-    </w:p>
-    <w:p>
-      <w:pPr>
-        <w:rPr>
-          <w:lang w:val="en-GB"/>
-        </w:rPr>
-      </w:pPr>
     </w:p>
     <w:p>
       <w:pPr>
@@ -3664,7 +3615,6 @@
                 <w:bCs w:val="0"/>
                 <w:lang w:val="en-GB"/>
               </w:rPr>
-              <w:lastRenderedPageBreak/>
               <w:t xml:space="preserve">Number of lifetime app reviews by author </w:t>
             </w:r>
           </w:p>
@@ -3909,6 +3859,7 @@
         <w:rPr>
           <w:lang w:val="en-GB"/>
         </w:rPr>
+        <w:lastRenderedPageBreak/>
         <w:t xml:space="preserve">Firstly, it has variety: I used the </w:t>
       </w:r>
       <w:proofErr w:type="spellStart"/>
@@ -3969,7 +3920,7 @@
         </w:rPr>
       </w:pPr>
       <w:bookmarkStart w:id="2" w:name="_Ref120047447"/>
-      <w:bookmarkStart w:id="3" w:name="_Toc120458785"/>
+      <w:bookmarkStart w:id="3" w:name="_Toc121086182"/>
       <w:r>
         <w:rPr>
           <w:lang w:val="en-GB"/>
@@ -3986,125 +3937,68 @@
       <w:bookmarkEnd w:id="3"/>
     </w:p>
     <w:p>
-      <w:pPr>
-        <w:rPr>
-          <w:highlight w:val="yellow"/>
-          <w:lang w:val="en-GB"/>
-        </w:rPr>
-      </w:pPr>
-      <w:r>
-        <w:rPr>
-          <w:highlight w:val="yellow"/>
-          <w:lang w:val="en-GB"/>
-        </w:rPr>
-        <w:t>½ pages</w:t>
+      <w:r>
+        <w:t xml:space="preserve">The story I wanted to convey to the viewer required data that is not readily available in the dataset. Therefore, I had to collect other datasets using certain information from the Kaggle dataset, namely game ID. The </w:t>
+      </w:r>
+      <w:r>
+        <w:fldChar w:fldCharType="begin"/>
+      </w:r>
+      <w:r>
+        <w:instrText xml:space="preserve"> REF _Ref120351893 \h </w:instrText>
+      </w:r>
+      <w:r>
+        <w:fldChar w:fldCharType="separate"/>
+      </w:r>
+      <w:r>
+        <w:rPr>
+          <w:lang w:val="en-GB"/>
+        </w:rPr>
+        <w:t>Game statistics</w:t>
+      </w:r>
+      <w:r>
+        <w:fldChar w:fldCharType="end"/>
+      </w:r>
+      <w:r>
+        <w:t xml:space="preserve"> and </w:t>
+      </w:r>
+      <w:r>
+        <w:fldChar w:fldCharType="begin"/>
+      </w:r>
+      <w:r>
+        <w:instrText xml:space="preserve"> REF _Ref120351895 \h </w:instrText>
+      </w:r>
+      <w:r>
+        <w:fldChar w:fldCharType="separate"/>
+      </w:r>
+      <w:r>
+        <w:rPr>
+          <w:lang w:val="en-GB"/>
+        </w:rPr>
+        <w:t>Sentiment analysis</w:t>
+      </w:r>
+      <w:r>
+        <w:fldChar w:fldCharType="end"/>
+      </w:r>
+      <w:r>
+        <w:t xml:space="preserve"> sections below outline the approach and the data points obtained.</w:t>
       </w:r>
     </w:p>
     <w:p>
       <w:pPr>
         <w:rPr>
-          <w:highlight w:val="yellow"/>
-          <w:lang w:val="en-GB"/>
-        </w:rPr>
-      </w:pPr>
-      <w:r>
-        <w:rPr>
-          <w:highlight w:val="yellow"/>
-          <w:lang w:val="en-GB"/>
-        </w:rPr>
-        <w:t>What did you need to do to prepare the dataset(s) to create your graph/chart?</w:t>
-      </w:r>
+          <w:lang w:val="en-GB"/>
+        </w:rPr>
+      </w:pPr>
     </w:p>
     <w:p>
       <w:pPr>
-        <w:rPr>
-          <w:lang w:val="en-GB"/>
-        </w:rPr>
-      </w:pPr>
-      <w:r>
-        <w:rPr>
-          <w:highlight w:val="yellow"/>
-          <w:lang w:val="en-GB"/>
-        </w:rPr>
-        <w:t>How did you choose the attributes and data subset to visualise?</w:t>
-      </w:r>
-    </w:p>
-    <w:p>
-      <w:pPr>
-        <w:rPr>
-          <w:lang w:val="en-GB"/>
-        </w:rPr>
-      </w:pPr>
-    </w:p>
-    <w:p>
-      <w:r>
-        <w:t xml:space="preserve">The story I wanted to convey to the viewer required data that is not readily available in the dataset. Therefore, I had to collect other datasets using certain information from the Kaggle dataset, namely game ID. The </w:t>
-      </w:r>
-      <w:r>
-        <w:fldChar w:fldCharType="begin"/>
-      </w:r>
-      <w:r>
-        <w:instrText xml:space="preserve"> REF _Ref120351893 \h </w:instrText>
-      </w:r>
-      <w:r>
-        <w:fldChar w:fldCharType="separate"/>
-      </w:r>
-      <w:r>
-        <w:rPr>
-          <w:lang w:val="en-GB"/>
-        </w:rPr>
-        <w:t>Game statistics</w:t>
-      </w:r>
-      <w:r>
-        <w:fldChar w:fldCharType="end"/>
-      </w:r>
-      <w:r>
-        <w:t xml:space="preserve"> </w:t>
-      </w:r>
-      <w:r>
-        <w:t xml:space="preserve">and </w:t>
-      </w:r>
-      <w:r>
-        <w:fldChar w:fldCharType="begin"/>
-      </w:r>
-      <w:r>
-        <w:instrText xml:space="preserve"> REF _Ref120351895 \h </w:instrText>
-      </w:r>
-      <w:r>
-        <w:fldChar w:fldCharType="separate"/>
-      </w:r>
-      <w:r>
-        <w:rPr>
-          <w:lang w:val="en-GB"/>
-        </w:rPr>
-        <w:t>Sentiment analysis</w:t>
-      </w:r>
-      <w:r>
-        <w:fldChar w:fldCharType="end"/>
-      </w:r>
-      <w:r>
-        <w:t xml:space="preserve"> </w:t>
-      </w:r>
-      <w:r>
-        <w:t>sections below outline the approach and the data points obtained.</w:t>
-      </w:r>
-    </w:p>
-    <w:p>
-      <w:pPr>
-        <w:rPr>
-          <w:lang w:val="en-GB"/>
-        </w:rPr>
-      </w:pPr>
-    </w:p>
-    <w:p>
-      <w:pPr>
         <w:pStyle w:val="Heading2"/>
         <w:rPr>
           <w:lang w:val="en-GB"/>
         </w:rPr>
       </w:pPr>
       <w:bookmarkStart w:id="4" w:name="_Ref120351893"/>
-      <w:bookmarkStart w:id="5" w:name="_Toc120458786"/>
+      <w:bookmarkStart w:id="5" w:name="_Toc121086183"/>
       <w:r>
         <w:rPr>
           <w:lang w:val="en-GB"/>
@@ -4600,7 +4494,6 @@
                 <w:bCs w:val="0"/>
                 <w:lang w:val="en-GB"/>
               </w:rPr>
-              <w:lastRenderedPageBreak/>
               <w:t>Peak players</w:t>
             </w:r>
           </w:p>
@@ -4946,7 +4839,7 @@
         </w:rPr>
       </w:pPr>
       <w:bookmarkStart w:id="6" w:name="_Ref120351895"/>
-      <w:bookmarkStart w:id="7" w:name="_Toc120458787"/>
+      <w:bookmarkStart w:id="7" w:name="_Toc121086184"/>
       <w:r>
         <w:rPr>
           <w:lang w:val="en-GB"/>
@@ -5975,7 +5868,6 @@
                 <w:bCs w:val="0"/>
                 <w:lang w:val="en-GB"/>
               </w:rPr>
-              <w:lastRenderedPageBreak/>
               <w:t xml:space="preserve">Polarity </w:t>
             </w:r>
           </w:p>
@@ -6106,7 +5998,7 @@
           <w:lang w:val="en-GB"/>
         </w:rPr>
       </w:pPr>
-      <w:bookmarkStart w:id="8" w:name="_Toc120458788"/>
+      <w:bookmarkStart w:id="8" w:name="_Toc121086185"/>
       <w:r>
         <w:rPr>
           <w:lang w:val="en-GB"/>
@@ -6268,6 +6160,7 @@
         <w:rPr>
           <w:noProof/>
         </w:rPr>
+        <w:lastRenderedPageBreak/>
         <w:drawing>
           <wp:inline distT="0" distB="0" distL="0" distR="0" wp14:anchorId="680E1F42" wp14:editId="318D3F2D">
             <wp:extent cx="4565440" cy="2969104"/>
@@ -6316,31 +6209,18 @@
         <w:pStyle w:val="Caption"/>
       </w:pPr>
       <w:bookmarkStart w:id="9" w:name="_Ref120357021"/>
-      <w:bookmarkStart w:id="10" w:name="_Toc120458799"/>
+      <w:bookmarkStart w:id="10" w:name="_Toc121086194"/>
       <w:r>
         <w:t xml:space="preserve">Figure </w:t>
       </w:r>
-      <w:r>
-        <w:fldChar w:fldCharType="begin"/>
-      </w:r>
-      <w:r>
-        <w:instrText xml:space="preserve"> SEQ Figure \* ARABIC </w:instrText>
-      </w:r>
-      <w:r>
-        <w:fldChar w:fldCharType="separate"/>
-      </w:r>
-      <w:r>
-        <w:rPr>
-          <w:noProof/>
-        </w:rPr>
-        <w:t>1</w:t>
-      </w:r>
-      <w:r>
-        <w:rPr>
-          <w:noProof/>
-        </w:rPr>
-        <w:fldChar w:fldCharType="end"/>
-      </w:r>
+      <w:fldSimple w:instr=" SEQ Figure \* ARABIC ">
+        <w:r>
+          <w:rPr>
+            <w:noProof/>
+          </w:rPr>
+          <w:t>1</w:t>
+        </w:r>
+      </w:fldSimple>
       <w:bookmarkEnd w:id="9"/>
       <w:r>
         <w:t>: Language Ratio</w:t>
@@ -6405,31 +6285,18 @@
         <w:pStyle w:val="Caption"/>
       </w:pPr>
       <w:bookmarkStart w:id="11" w:name="_Ref120357177"/>
-      <w:bookmarkStart w:id="12" w:name="_Toc120458800"/>
+      <w:bookmarkStart w:id="12" w:name="_Toc121086195"/>
       <w:r>
         <w:t xml:space="preserve">Figure </w:t>
       </w:r>
-      <w:r>
-        <w:fldChar w:fldCharType="begin"/>
-      </w:r>
-      <w:r>
-        <w:instrText xml:space="preserve"> SEQ Figure \* ARABIC </w:instrText>
-      </w:r>
-      <w:r>
-        <w:fldChar w:fldCharType="separate"/>
-      </w:r>
-      <w:r>
-        <w:rPr>
-          <w:noProof/>
-        </w:rPr>
-        <w:t>2</w:t>
-      </w:r>
-      <w:r>
-        <w:rPr>
-          <w:noProof/>
-        </w:rPr>
-        <w:fldChar w:fldCharType="end"/>
-      </w:r>
+      <w:fldSimple w:instr=" SEQ Figure \* ARABIC ">
+        <w:r>
+          <w:rPr>
+            <w:noProof/>
+          </w:rPr>
+          <w:t>2</w:t>
+        </w:r>
+      </w:fldSimple>
       <w:bookmarkEnd w:id="11"/>
       <w:r>
         <w:t xml:space="preserve">: Language Split as a </w:t>
@@ -6442,7 +6309,6 @@
     <w:p/>
     <w:p>
       <w:r>
-        <w:lastRenderedPageBreak/>
         <w:t xml:space="preserve">This gave me the confidence that analysing the English reviews alone for sentiment analysis can capture </w:t>
       </w:r>
       <w:r>
@@ -6501,6 +6367,7 @@
           <w:noProof/>
           <w:lang w:val="en-GB"/>
         </w:rPr>
+        <w:lastRenderedPageBreak/>
         <w:drawing>
           <wp:inline distT="0" distB="0" distL="0" distR="0" wp14:anchorId="4B2857ED" wp14:editId="1E86591E">
             <wp:extent cx="3541983" cy="2656683"/>
@@ -6549,31 +6416,18 @@
         <w:pStyle w:val="Caption"/>
       </w:pPr>
       <w:bookmarkStart w:id="13" w:name="_Ref120357583"/>
-      <w:bookmarkStart w:id="14" w:name="_Toc120458801"/>
+      <w:bookmarkStart w:id="14" w:name="_Toc121086196"/>
       <w:r>
         <w:t xml:space="preserve">Figure </w:t>
       </w:r>
-      <w:r>
-        <w:fldChar w:fldCharType="begin"/>
-      </w:r>
-      <w:r>
-        <w:instrText xml:space="preserve"> SEQ Figure \* ARABIC </w:instrText>
-      </w:r>
-      <w:r>
-        <w:fldChar w:fldCharType="separate"/>
-      </w:r>
-      <w:r>
-        <w:rPr>
-          <w:noProof/>
-        </w:rPr>
-        <w:t>3</w:t>
-      </w:r>
-      <w:r>
-        <w:rPr>
-          <w:noProof/>
-        </w:rPr>
-        <w:fldChar w:fldCharType="end"/>
-      </w:r>
+      <w:fldSimple w:instr=" SEQ Figure \* ARABIC ">
+        <w:r>
+          <w:rPr>
+            <w:noProof/>
+          </w:rPr>
+          <w:t>3</w:t>
+        </w:r>
+      </w:fldSimple>
       <w:bookmarkEnd w:id="13"/>
       <w:r>
         <w:t>: Polarity Split - Sentiment Analysis</w:t>
@@ -6598,7 +6452,7 @@
           <w:lang w:val="en-GB"/>
         </w:rPr>
       </w:pPr>
-      <w:bookmarkStart w:id="15" w:name="_Toc120458789"/>
+      <w:bookmarkStart w:id="15" w:name="_Toc121086186"/>
       <w:r>
         <w:rPr>
           <w:lang w:val="en-GB"/>
@@ -6606,97 +6460,6 @@
         <w:t>Visualisation</w:t>
       </w:r>
       <w:bookmarkEnd w:id="15"/>
-    </w:p>
-    <w:p>
-      <w:pPr>
-        <w:rPr>
-          <w:lang w:val="en-GB"/>
-        </w:rPr>
-      </w:pPr>
-      <w:r>
-        <w:rPr>
-          <w:highlight w:val="yellow"/>
-          <w:lang w:val="en-GB"/>
-        </w:rPr>
-        <w:t>1-2 pages</w:t>
-      </w:r>
-    </w:p>
-    <w:p>
-      <w:pPr>
-        <w:rPr>
-          <w:highlight w:val="yellow"/>
-          <w:lang w:val="en-GB"/>
-        </w:rPr>
-      </w:pPr>
-      <w:r>
-        <w:rPr>
-          <w:highlight w:val="yellow"/>
-          <w:lang w:val="en-GB"/>
-        </w:rPr>
-        <w:t>Screenshot or image of visualisation.</w:t>
-      </w:r>
-    </w:p>
-    <w:p>
-      <w:pPr>
-        <w:rPr>
-          <w:highlight w:val="yellow"/>
-          <w:lang w:val="en-GB"/>
-        </w:rPr>
-      </w:pPr>
-      <w:r>
-        <w:rPr>
-          <w:highlight w:val="yellow"/>
-          <w:lang w:val="en-GB"/>
-        </w:rPr>
-        <w:t>Explain your choice of chart or graph type – what relationship or data type are you showing?</w:t>
-      </w:r>
-    </w:p>
-    <w:p>
-      <w:pPr>
-        <w:rPr>
-          <w:highlight w:val="yellow"/>
-          <w:lang w:val="en-GB"/>
-        </w:rPr>
-      </w:pPr>
-      <w:r>
-        <w:rPr>
-          <w:highlight w:val="yellow"/>
-          <w:lang w:val="en-GB"/>
-        </w:rPr>
-        <w:t>Design choices – justify your use of colour, shapes, marks, layout, structure, font, labels referring to books or articles as necessary.</w:t>
-      </w:r>
-    </w:p>
-    <w:p>
-      <w:pPr>
-        <w:rPr>
-          <w:highlight w:val="yellow"/>
-          <w:lang w:val="en-GB"/>
-        </w:rPr>
-      </w:pPr>
-      <w:r>
-        <w:rPr>
-          <w:highlight w:val="yellow"/>
-          <w:lang w:val="en-GB"/>
-        </w:rPr>
-        <w:t>Comment on any interactivity or animation and how it helps answer your question.</w:t>
-      </w:r>
-    </w:p>
-    <w:p>
-      <w:pPr>
-        <w:tabs>
-          <w:tab w:val="left" w:pos="3831"/>
-        </w:tabs>
-        <w:rPr>
-          <w:lang w:val="en-GB"/>
-        </w:rPr>
-      </w:pPr>
-      <w:r>
-        <w:rPr>
-          <w:highlight w:val="yellow"/>
-          <w:lang w:val="en-GB"/>
-        </w:rPr>
-        <w:t>Give a list of tools or libraries used.</w:t>
-      </w:r>
     </w:p>
     <w:p>
       <w:pPr>
@@ -6761,31 +6524,18 @@
         </w:rPr>
       </w:pPr>
       <w:bookmarkStart w:id="16" w:name="_Ref120368619"/>
-      <w:bookmarkStart w:id="17" w:name="_Toc120458802"/>
+      <w:bookmarkStart w:id="17" w:name="_Toc121086197"/>
       <w:r>
         <w:t xml:space="preserve">Figure </w:t>
       </w:r>
-      <w:r>
-        <w:fldChar w:fldCharType="begin"/>
-      </w:r>
-      <w:r>
-        <w:instrText xml:space="preserve"> SEQ Figure \* ARABIC </w:instrText>
-      </w:r>
-      <w:r>
-        <w:fldChar w:fldCharType="separate"/>
-      </w:r>
-      <w:r>
-        <w:rPr>
-          <w:noProof/>
-        </w:rPr>
-        <w:t>4</w:t>
-      </w:r>
-      <w:r>
-        <w:rPr>
-          <w:noProof/>
-        </w:rPr>
-        <w:fldChar w:fldCharType="end"/>
-      </w:r>
+      <w:fldSimple w:instr=" SEQ Figure \* ARABIC ">
+        <w:r>
+          <w:rPr>
+            <w:noProof/>
+          </w:rPr>
+          <w:t>4</w:t>
+        </w:r>
+      </w:fldSimple>
       <w:bookmarkEnd w:id="16"/>
       <w:r>
         <w:t>: Average Players</w:t>
@@ -6818,7 +6568,6 @@
           <w:noProof/>
           <w:lang w:val="en-GB"/>
         </w:rPr>
-        <w:lastRenderedPageBreak/>
         <w:drawing>
           <wp:inline distT="0" distB="0" distL="0" distR="0" wp14:anchorId="6FB783FC" wp14:editId="12BDB3F5">
             <wp:extent cx="5731510" cy="1780540"/>
@@ -6867,31 +6616,18 @@
         <w:pStyle w:val="Caption"/>
       </w:pPr>
       <w:bookmarkStart w:id="18" w:name="_Ref120368628"/>
-      <w:bookmarkStart w:id="19" w:name="_Toc120458803"/>
+      <w:bookmarkStart w:id="19" w:name="_Toc121086198"/>
       <w:r>
         <w:t xml:space="preserve">Figure </w:t>
       </w:r>
-      <w:r>
-        <w:fldChar w:fldCharType="begin"/>
-      </w:r>
-      <w:r>
-        <w:instrText xml:space="preserve"> SEQ Figure \* ARABIC </w:instrText>
-      </w:r>
-      <w:r>
-        <w:fldChar w:fldCharType="separate"/>
-      </w:r>
-      <w:r>
-        <w:rPr>
-          <w:noProof/>
-        </w:rPr>
-        <w:t>5</w:t>
-      </w:r>
-      <w:r>
-        <w:rPr>
-          <w:noProof/>
-        </w:rPr>
-        <w:fldChar w:fldCharType="end"/>
-      </w:r>
+      <w:fldSimple w:instr=" SEQ Figure \* ARABIC ">
+        <w:r>
+          <w:rPr>
+            <w:noProof/>
+          </w:rPr>
+          <w:t>5</w:t>
+        </w:r>
+      </w:fldSimple>
       <w:bookmarkEnd w:id="18"/>
       <w:r>
         <w:t xml:space="preserve">: </w:t>
@@ -6918,6 +6654,7 @@
           <w:noProof/>
           <w:lang w:val="en-GB"/>
         </w:rPr>
+        <w:lastRenderedPageBreak/>
         <w:drawing>
           <wp:inline distT="0" distB="0" distL="0" distR="0" wp14:anchorId="64E3F6B3" wp14:editId="37F662F0">
             <wp:extent cx="2909130" cy="2864374"/>
@@ -6969,31 +6706,18 @@
         </w:rPr>
       </w:pPr>
       <w:bookmarkStart w:id="20" w:name="_Ref120368385"/>
-      <w:bookmarkStart w:id="21" w:name="_Toc120458804"/>
+      <w:bookmarkStart w:id="21" w:name="_Toc121086199"/>
       <w:r>
         <w:t xml:space="preserve">Figure </w:t>
       </w:r>
-      <w:r>
-        <w:fldChar w:fldCharType="begin"/>
-      </w:r>
-      <w:r>
-        <w:instrText xml:space="preserve"> SEQ Figure \* ARABIC </w:instrText>
-      </w:r>
-      <w:r>
-        <w:fldChar w:fldCharType="separate"/>
-      </w:r>
-      <w:r>
-        <w:rPr>
-          <w:noProof/>
-        </w:rPr>
-        <w:t>6</w:t>
-      </w:r>
-      <w:r>
-        <w:rPr>
-          <w:noProof/>
-        </w:rPr>
-        <w:fldChar w:fldCharType="end"/>
-      </w:r>
+      <w:fldSimple w:instr=" SEQ Figure \* ARABIC ">
+        <w:r>
+          <w:rPr>
+            <w:noProof/>
+          </w:rPr>
+          <w:t>6</w:t>
+        </w:r>
+      </w:fldSimple>
       <w:bookmarkEnd w:id="20"/>
       <w:r>
         <w:t>: Polarity Overview - English Reviews</w:t>
@@ -7007,7 +6731,7 @@
           <w:lang w:val="en-GB"/>
         </w:rPr>
       </w:pPr>
-      <w:bookmarkStart w:id="22" w:name="_Toc120458790"/>
+      <w:bookmarkStart w:id="22" w:name="_Toc121086187"/>
       <w:r>
         <w:rPr>
           <w:lang w:val="en-GB"/>
@@ -7222,7 +6946,19 @@
         <w:rPr>
           <w:lang w:val="en-GB"/>
         </w:rPr>
-        <w:t xml:space="preserve"> Lastly, the bubble chart in </w:t>
+        <w:t xml:space="preserve"> </w:t>
+      </w:r>
+      <w:r>
+        <w:rPr>
+          <w:lang w:val="en-GB"/>
+        </w:rPr>
+        <w:t xml:space="preserve">Bar and line charts are good at presenting categorical data that ordinary people easily understand. </w:t>
+      </w:r>
+      <w:r>
+        <w:rPr>
+          <w:lang w:val="en-GB"/>
+        </w:rPr>
+        <w:t xml:space="preserve">Lastly, the bubble chart in </w:t>
       </w:r>
       <w:r>
         <w:rPr>
@@ -7641,7 +7377,6 @@
                 <w:szCs w:val="20"/>
                 <w:lang w:val="en-GB"/>
               </w:rPr>
-              <w:lastRenderedPageBreak/>
               <w:t>ELSEIF [Polarity Converted] &gt; 0 THEN "Positive"</w:t>
             </w:r>
           </w:p>
@@ -7681,7 +7416,7 @@
           <w:lang w:val="en-GB"/>
         </w:rPr>
       </w:pPr>
-      <w:bookmarkStart w:id="23" w:name="_Toc120458791"/>
+      <w:bookmarkStart w:id="23" w:name="_Toc121086188"/>
       <w:r>
         <w:rPr>
           <w:lang w:val="en-GB"/>
@@ -7764,6 +7499,7 @@
           <w:noProof/>
           <w:lang w:val="en-GB"/>
         </w:rPr>
+        <w:lastRenderedPageBreak/>
         <w:drawing>
           <wp:inline distT="0" distB="0" distL="0" distR="0" wp14:anchorId="2A9F28C8" wp14:editId="767EB2BE">
             <wp:extent cx="5731510" cy="3308985"/>
@@ -7812,31 +7548,18 @@
         <w:pStyle w:val="Caption"/>
       </w:pPr>
       <w:bookmarkStart w:id="24" w:name="_Ref120369068"/>
-      <w:bookmarkStart w:id="25" w:name="_Toc120458805"/>
+      <w:bookmarkStart w:id="25" w:name="_Toc121086200"/>
       <w:r>
         <w:t xml:space="preserve">Figure </w:t>
       </w:r>
-      <w:r>
-        <w:fldChar w:fldCharType="begin"/>
-      </w:r>
-      <w:r>
-        <w:instrText xml:space="preserve"> SEQ Figure \* ARABIC </w:instrText>
-      </w:r>
-      <w:r>
-        <w:fldChar w:fldCharType="separate"/>
-      </w:r>
-      <w:r>
-        <w:rPr>
-          <w:noProof/>
-        </w:rPr>
-        <w:t>7</w:t>
-      </w:r>
-      <w:r>
-        <w:rPr>
-          <w:noProof/>
-        </w:rPr>
-        <w:fldChar w:fldCharType="end"/>
-      </w:r>
+      <w:fldSimple w:instr=" SEQ Figure \* ARABIC ">
+        <w:r>
+          <w:rPr>
+            <w:noProof/>
+          </w:rPr>
+          <w:t>7</w:t>
+        </w:r>
+      </w:fldSimple>
       <w:bookmarkEnd w:id="24"/>
       <w:r>
         <w:t>: Player Sentiment Dashboard</w:t>
@@ -7991,12 +7714,11 @@
           <w:lang w:val="en-GB"/>
         </w:rPr>
       </w:pPr>
-      <w:bookmarkStart w:id="26" w:name="_Toc120458792"/>
-      <w:r>
-        <w:rPr>
-          <w:lang w:val="en-GB"/>
-        </w:rPr>
-        <w:lastRenderedPageBreak/>
+      <w:bookmarkStart w:id="26" w:name="_Toc121086189"/>
+      <w:r>
+        <w:rPr>
+          <w:lang w:val="en-GB"/>
+        </w:rPr>
         <w:t>Interactivity</w:t>
       </w:r>
       <w:bookmarkEnd w:id="26"/>
@@ -8104,7 +7826,7 @@
           <w:lang w:val="en-GB"/>
         </w:rPr>
       </w:pPr>
-      <w:bookmarkStart w:id="27" w:name="_Toc120458793"/>
+      <w:bookmarkStart w:id="27" w:name="_Toc121086190"/>
       <w:r>
         <w:rPr>
           <w:lang w:val="en-GB"/>
@@ -8298,7 +8020,7 @@
           <w:lang w:val="en-GB"/>
         </w:rPr>
       </w:pPr>
-      <w:bookmarkStart w:id="28" w:name="_Toc120458794"/>
+      <w:bookmarkStart w:id="28" w:name="_Toc121086191"/>
       <w:r>
         <w:rPr>
           <w:lang w:val="en-GB"/>
@@ -8321,40 +8043,137 @@
       </w:pPr>
       <w:r>
         <w:rPr>
-          <w:highlight w:val="yellow"/>
-          <w:lang w:val="en-GB"/>
-        </w:rPr>
-        <w:t>½ - 1 page</w:t>
+          <w:lang w:val="en-GB"/>
+        </w:rPr>
+        <w:t>The outcome of my visualisation successfully illustrates the relationship between review sentiment and player engagement. The relationship is proportional for most games, i.e., as the review sentiment increases (goes in the positive direction) the player engagement/game popularity increases.</w:t>
+      </w:r>
+      <w:r>
+        <w:rPr>
+          <w:lang w:val="en-GB"/>
+        </w:rPr>
+        <w:t xml:space="preserve"> It is important to note that the sentiment scores were computed only for English reviews</w:t>
+      </w:r>
+      <w:r>
+        <w:rPr>
+          <w:lang w:val="en-GB"/>
+        </w:rPr>
+        <w:t xml:space="preserve">, </w:t>
+      </w:r>
+      <w:r>
+        <w:rPr>
+          <w:lang w:val="en-GB"/>
+        </w:rPr>
+        <w:t xml:space="preserve">and </w:t>
+      </w:r>
+      <w:r>
+        <w:rPr>
+          <w:lang w:val="en-GB"/>
+        </w:rPr>
+        <w:t xml:space="preserve">I filtered out </w:t>
+      </w:r>
+      <w:r>
+        <w:rPr>
+          <w:lang w:val="en-GB"/>
+        </w:rPr>
+        <w:t xml:space="preserve">other language reviews. As a result, the relationship proportionality </w:t>
+      </w:r>
+      <w:r>
+        <w:rPr>
+          <w:lang w:val="en-GB"/>
+        </w:rPr>
+        <w:t xml:space="preserve">may only </w:t>
+      </w:r>
+      <w:r>
+        <w:rPr>
+          <w:lang w:val="en-GB"/>
+        </w:rPr>
+        <w:t xml:space="preserve">convey accurately for </w:t>
+      </w:r>
+      <w:r>
+        <w:rPr>
+          <w:lang w:val="en-GB"/>
+        </w:rPr>
+        <w:t xml:space="preserve">some </w:t>
+      </w:r>
+      <w:r>
+        <w:rPr>
+          <w:lang w:val="en-GB"/>
+        </w:rPr>
+        <w:t>games</w:t>
+      </w:r>
+      <w:r>
+        <w:rPr>
+          <w:lang w:val="en-GB"/>
+        </w:rPr>
+        <w:t>, such as those with a high percentage of English reviews</w:t>
+      </w:r>
+      <w:r>
+        <w:rPr>
+          <w:lang w:val="en-GB"/>
+        </w:rPr>
+        <w:t xml:space="preserve">. However, the </w:t>
+      </w:r>
+      <w:r>
+        <w:rPr>
+          <w:lang w:val="en-GB"/>
+        </w:rPr>
+        <w:t xml:space="preserve">proportional </w:t>
+      </w:r>
+      <w:r>
+        <w:rPr>
+          <w:lang w:val="en-GB"/>
+        </w:rPr>
+        <w:t xml:space="preserve">relationship will be </w:t>
+      </w:r>
+      <w:r>
+        <w:rPr>
+          <w:lang w:val="en-GB"/>
+        </w:rPr>
+        <w:t>more visible when all language reviews are processed and given a sentiment score.</w:t>
       </w:r>
     </w:p>
     <w:p>
       <w:pPr>
         <w:rPr>
-          <w:highlight w:val="yellow"/>
-          <w:lang w:val="en-GB"/>
-        </w:rPr>
-      </w:pPr>
-      <w:r>
-        <w:rPr>
-          <w:highlight w:val="yellow"/>
-          <w:lang w:val="en-GB"/>
-        </w:rPr>
-        <w:t>Critically analyse the outcome of your visualisation with respect to your question or story.</w:t>
-      </w:r>
+          <w:lang w:val="en-GB"/>
+        </w:rPr>
+      </w:pPr>
     </w:p>
     <w:p>
       <w:pPr>
         <w:rPr>
-          <w:highlight w:val="yellow"/>
-          <w:lang w:val="en-GB"/>
-        </w:rPr>
-      </w:pPr>
-      <w:r>
-        <w:rPr>
-          <w:highlight w:val="yellow"/>
-          <w:lang w:val="en-GB"/>
-        </w:rPr>
-        <w:t>Were there aspects that you think could be improved upon?</w:t>
+          <w:lang w:val="en-GB"/>
+        </w:rPr>
+      </w:pPr>
+      <w:r>
+        <w:rPr>
+          <w:lang w:val="en-GB"/>
+        </w:rPr>
+        <w:t xml:space="preserve">The biggest problem with the data was that the reviews were in textual format and the other columns in the dataset were straightforward for a </w:t>
+      </w:r>
+      <w:r>
+        <w:rPr>
+          <w:lang w:val="en-GB"/>
+        </w:rPr>
+        <w:t xml:space="preserve">good and insightful </w:t>
+      </w:r>
+      <w:r>
+        <w:rPr>
+          <w:lang w:val="en-GB"/>
+        </w:rPr>
+        <w:t xml:space="preserve">visualisation project. I spent most of my time thinking of ways to expand upon the obtained dataset from Kaggle – which I did by gathering player statistics </w:t>
+      </w:r>
+      <w:r>
+        <w:rPr>
+          <w:lang w:val="en-GB"/>
+        </w:rPr>
+        <w:t xml:space="preserve">and </w:t>
+      </w:r>
+      <w:r>
+        <w:rPr>
+          <w:lang w:val="en-GB"/>
+        </w:rPr>
+        <w:t>performing sentiment analysis on the review text so that the visualisation is accurate and valuable to the audience.</w:t>
       </w:r>
     </w:p>
     <w:p>
@@ -8363,13 +8182,6 @@
           <w:lang w:val="en-GB"/>
         </w:rPr>
       </w:pPr>
-      <w:r>
-        <w:rPr>
-          <w:highlight w:val="yellow"/>
-          <w:lang w:val="en-GB"/>
-        </w:rPr>
-        <w:t>Were there effects or functionality that you were technically unable to achieve that would improve your visualisation?</w:t>
-      </w:r>
     </w:p>
     <w:p>
       <w:pPr>
@@ -8381,155 +8193,6 @@
         <w:rPr>
           <w:lang w:val="en-GB"/>
         </w:rPr>
-        <w:t>The outcome of my visualisation successfully illustrates the relationship between review sentiment and player engagement. The relationship is proportional for most games, i.e., as the review sentiment increases (goes in the positive direction) the player engagement/game popularity increases.</w:t>
-      </w:r>
-      <w:r>
-        <w:rPr>
-          <w:lang w:val="en-GB"/>
-        </w:rPr>
-        <w:t xml:space="preserve"> It is important to note that the sentiment scores were computed only for English reviews</w:t>
-      </w:r>
-      <w:r>
-        <w:rPr>
-          <w:lang w:val="en-GB"/>
-        </w:rPr>
-        <w:t xml:space="preserve">, </w:t>
-      </w:r>
-      <w:r>
-        <w:rPr>
-          <w:lang w:val="en-GB"/>
-        </w:rPr>
-        <w:t xml:space="preserve">and </w:t>
-      </w:r>
-      <w:r>
-        <w:rPr>
-          <w:lang w:val="en-GB"/>
-        </w:rPr>
-        <w:t xml:space="preserve">I filtered out </w:t>
-      </w:r>
-      <w:r>
-        <w:rPr>
-          <w:lang w:val="en-GB"/>
-        </w:rPr>
-        <w:t xml:space="preserve">other language reviews. As a result, the relationship proportionality </w:t>
-      </w:r>
-      <w:r>
-        <w:rPr>
-          <w:lang w:val="en-GB"/>
-        </w:rPr>
-        <w:t xml:space="preserve">may only </w:t>
-      </w:r>
-      <w:r>
-        <w:rPr>
-          <w:lang w:val="en-GB"/>
-        </w:rPr>
-        <w:t xml:space="preserve">convey accurately for </w:t>
-      </w:r>
-      <w:r>
-        <w:rPr>
-          <w:lang w:val="en-GB"/>
-        </w:rPr>
-        <w:t xml:space="preserve">some </w:t>
-      </w:r>
-      <w:r>
-        <w:rPr>
-          <w:lang w:val="en-GB"/>
-        </w:rPr>
-        <w:t>games</w:t>
-      </w:r>
-      <w:r>
-        <w:rPr>
-          <w:lang w:val="en-GB"/>
-        </w:rPr>
-        <w:t>, such as those with a high percentage of English reviews</w:t>
-      </w:r>
-      <w:r>
-        <w:rPr>
-          <w:lang w:val="en-GB"/>
-        </w:rPr>
-        <w:t xml:space="preserve">. However, the </w:t>
-      </w:r>
-      <w:r>
-        <w:rPr>
-          <w:lang w:val="en-GB"/>
-        </w:rPr>
-        <w:t xml:space="preserve">proportional </w:t>
-      </w:r>
-      <w:r>
-        <w:rPr>
-          <w:lang w:val="en-GB"/>
-        </w:rPr>
-        <w:t xml:space="preserve">relationship will be </w:t>
-      </w:r>
-      <w:r>
-        <w:rPr>
-          <w:lang w:val="en-GB"/>
-        </w:rPr>
-        <w:t>more visible when all language reviews are processed and given a sentiment score.</w:t>
-      </w:r>
-    </w:p>
-    <w:p>
-      <w:pPr>
-        <w:rPr>
-          <w:lang w:val="en-GB"/>
-        </w:rPr>
-      </w:pPr>
-    </w:p>
-    <w:p>
-      <w:pPr>
-        <w:rPr>
-          <w:lang w:val="en-GB"/>
-        </w:rPr>
-      </w:pPr>
-      <w:r>
-        <w:rPr>
-          <w:lang w:val="en-GB"/>
-        </w:rPr>
-        <w:t xml:space="preserve">The biggest problem with the data was that the reviews were in textual format and the other columns in the dataset were straightforward for a </w:t>
-      </w:r>
-      <w:r>
-        <w:rPr>
-          <w:lang w:val="en-GB"/>
-        </w:rPr>
-        <w:t xml:space="preserve">good and insightful </w:t>
-      </w:r>
-      <w:r>
-        <w:rPr>
-          <w:lang w:val="en-GB"/>
-        </w:rPr>
-        <w:t xml:space="preserve">visualisation project. I spent most of my time thinking of ways to expand upon the obtained dataset from Kaggle – which I did by gathering player statistics </w:t>
-      </w:r>
-      <w:r>
-        <w:rPr>
-          <w:lang w:val="en-GB"/>
-        </w:rPr>
-        <w:t xml:space="preserve">and </w:t>
-      </w:r>
-      <w:r>
-        <w:rPr>
-          <w:lang w:val="en-GB"/>
-        </w:rPr>
-        <w:t>performing sentiment analysis on the review text so that the visualisation is accurate and valuable to the audience.</w:t>
-      </w:r>
-    </w:p>
-    <w:p>
-      <w:pPr>
-        <w:rPr>
-          <w:lang w:val="en-GB"/>
-        </w:rPr>
-      </w:pPr>
-    </w:p>
-    <w:p>
-      <w:pPr>
-        <w:rPr>
-          <w:lang w:val="en-GB"/>
-        </w:rPr>
-      </w:pPr>
-      <w:r>
-        <w:rPr>
-          <w:lang w:val="en-GB"/>
-        </w:rPr>
-        <w:lastRenderedPageBreak/>
         <w:t xml:space="preserve">In terms of improvements, </w:t>
       </w:r>
       <w:r>
@@ -8723,12 +8386,14 @@
           <w:lang w:val="en-GB"/>
         </w:rPr>
       </w:pPr>
+      <w:bookmarkStart w:id="29" w:name="_Toc121086192"/>
       <w:r>
         <w:rPr>
           <w:lang w:val="en-GB"/>
         </w:rPr>
         <w:t>Datasets</w:t>
       </w:r>
+      <w:bookmarkEnd w:id="29"/>
     </w:p>
     <w:p>
       <w:pPr>
@@ -8748,7 +8413,21 @@
             <w:rStyle w:val="Hyperlink"/>
             <w:lang w:val="en-GB"/>
           </w:rPr>
-          <w:t>here</w:t>
+          <w:t>he</w:t>
+        </w:r>
+        <w:r>
+          <w:rPr>
+            <w:rStyle w:val="Hyperlink"/>
+            <w:lang w:val="en-GB"/>
+          </w:rPr>
+          <w:t>r</w:t>
+        </w:r>
+        <w:r>
+          <w:rPr>
+            <w:rStyle w:val="Hyperlink"/>
+            <w:lang w:val="en-GB"/>
+          </w:rPr>
+          <w:t>e</w:t>
         </w:r>
       </w:hyperlink>
       <w:r>
@@ -8763,6 +8442,30 @@
         </w:rPr>
         <w:t>The submission zip file includes the Tableau file and the other relevant Jupyter notebooks.</w:t>
       </w:r>
+      <w:r>
+        <w:rPr>
+          <w:lang w:val="en-GB"/>
+        </w:rPr>
+        <w:t xml:space="preserve"> The video file of the screencast can also be accessed via the </w:t>
+      </w:r>
+      <w:r>
+        <w:rPr>
+          <w:lang w:val="en-GB"/>
+        </w:rPr>
+        <w:t xml:space="preserve">same </w:t>
+      </w:r>
+      <w:r>
+        <w:rPr>
+          <w:lang w:val="en-GB"/>
+        </w:rPr>
+        <w:t>link provided above</w:t>
+      </w:r>
+      <w:r>
+        <w:rPr>
+          <w:lang w:val="en-GB"/>
+        </w:rPr>
+        <w:t>.</w:t>
+      </w:r>
     </w:p>
     <w:p>
       <w:pPr>
@@ -8771,14 +8474,14 @@
           <w:lang w:val="en-GB"/>
         </w:rPr>
       </w:pPr>
-      <w:bookmarkStart w:id="29" w:name="_Toc120458795"/>
+      <w:bookmarkStart w:id="30" w:name="_Toc121086193"/>
       <w:r>
         <w:rPr>
           <w:lang w:val="en-GB"/>
         </w:rPr>
         <w:t>References</w:t>
       </w:r>
-      <w:bookmarkEnd w:id="29"/>
+      <w:bookmarkEnd w:id="30"/>
     </w:p>
     <w:p>
       <w:pPr>
@@ -8826,7 +8529,16 @@
           <w:lang w:val="en-GB"/>
         </w:rPr>
         <w:tab/>
-        <w:t>M. M, “Steam Reviews Dataset 2021 | Kaggle,” 2020. https://www.kaggle.com/datasets/najzeko/steam-reviews-2021 (accessed Nov. 26, 2022).</w:t>
+        <w:t xml:space="preserve">M. M, “Steam Reviews Dataset 2021 | Kaggle,” 2020. </w:t>
+      </w:r>
+      <w:r>
+        <w:rPr>
+          <w:rFonts w:ascii="Calibri" w:hAnsi="Calibri" w:cs="Calibri"/>
+          <w:noProof/>
+          <w:lang w:val="en-GB"/>
+        </w:rPr>
+        <w:lastRenderedPageBreak/>
+        <w:t>https://www.kaggle.com/datasets/najzeko/steam-reviews-2021 (accessed Nov. 26, 2022).</w:t>
       </w:r>
     </w:p>
     <w:p>
@@ -11608,6 +11320,7 @@
   <w:style w:type="character" w:default="1" w:styleId="DefaultParagraphFont">
     <w:name w:val="Default Paragraph Font"/>
     <w:uiPriority w:val="1"/>
+    <w:semiHidden/>
     <w:unhideWhenUsed/>
   </w:style>
   <w:style w:type="table" w:default="1" w:styleId="TableNormal">
@@ -12623,7 +12336,9 @@
     <w:rsid w:val="00BD2417"/>
     <w:rsid w:val="00C51129"/>
     <w:rsid w:val="00CA7D63"/>
+    <w:rsid w:val="00CF693A"/>
     <w:rsid w:val="00D62137"/>
+    <w:rsid w:val="00D85695"/>
     <w:rsid w:val="00E00CBD"/>
   </w:rsids>
   <m:mathPr>

</xml_diff>